<commit_message>
feat: fasicule 4 partie 2 etape 1
</commit_message>
<xml_diff>
--- a/WorkshopB-fascicule4.docx
+++ b/WorkshopB-fascicule4.docx
@@ -172,7 +172,6 @@
           <w:ilvl w:val="0"/>
           <w:numId w:val="5"/>
         </w:numPr>
-        <w:pBdr/>
         <w:shd w:val="clear" w:fill="auto"/>
         <w:spacing w:lineRule="auto" w:line="360" w:before="0" w:after="0"/>
         <w:ind w:hanging="360" w:left="720" w:right="0"/>
@@ -197,7 +196,7 @@
       </w:pPr>
       <w:r>
         <w:rPr>
-          <w:rFonts w:eastAsia="Times New Roman" w:cs="Times New Roman" w:ascii="Times New Roman" w:hAnsi="Times New Roman"/>
+          <w:rFonts w:eastAsia="Times New Roman" w:cs="Times New Roman"/>
           <w:b w:val="false"/>
           <w:i w:val="false"/>
           <w:caps w:val="false"/>
@@ -227,7 +226,6 @@
           <w:ilvl w:val="0"/>
           <w:numId w:val="5"/>
         </w:numPr>
-        <w:pBdr/>
         <w:shd w:val="clear" w:fill="auto"/>
         <w:spacing w:lineRule="auto" w:line="360" w:before="0" w:after="0"/>
         <w:ind w:hanging="360" w:left="720" w:right="0"/>
@@ -252,7 +250,7 @@
       </w:pPr>
       <w:r>
         <w:rPr>
-          <w:rFonts w:eastAsia="Times New Roman" w:cs="Times New Roman" w:ascii="Times New Roman" w:hAnsi="Times New Roman"/>
+          <w:rFonts w:eastAsia="Times New Roman" w:cs="Times New Roman"/>
           <w:b w:val="false"/>
           <w:i w:val="false"/>
           <w:caps w:val="false"/>
@@ -282,7 +280,6 @@
           <w:ilvl w:val="0"/>
           <w:numId w:val="5"/>
         </w:numPr>
-        <w:pBdr/>
         <w:shd w:val="clear" w:fill="auto"/>
         <w:spacing w:lineRule="auto" w:line="360" w:before="0" w:after="0"/>
         <w:ind w:hanging="360" w:left="720" w:right="0"/>
@@ -307,7 +304,7 @@
       </w:pPr>
       <w:r>
         <w:rPr>
-          <w:rFonts w:eastAsia="Times New Roman" w:cs="Times New Roman" w:ascii="Times New Roman" w:hAnsi="Times New Roman"/>
+          <w:rFonts w:eastAsia="Times New Roman" w:cs="Times New Roman"/>
           <w:b w:val="false"/>
           <w:i w:val="false"/>
           <w:caps w:val="false"/>
@@ -337,7 +334,6 @@
           <w:ilvl w:val="0"/>
           <w:numId w:val="5"/>
         </w:numPr>
-        <w:pBdr/>
         <w:shd w:val="clear" w:fill="auto"/>
         <w:spacing w:lineRule="auto" w:line="360" w:before="0" w:after="160"/>
         <w:ind w:hanging="360" w:left="720" w:right="0"/>
@@ -362,7 +358,7 @@
       </w:pPr>
       <w:r>
         <w:rPr>
-          <w:rFonts w:eastAsia="Times New Roman" w:cs="Times New Roman" w:ascii="Times New Roman" w:hAnsi="Times New Roman"/>
+          <w:rFonts w:eastAsia="Times New Roman" w:cs="Times New Roman"/>
           <w:b w:val="false"/>
           <w:i w:val="false"/>
           <w:caps w:val="false"/>
@@ -429,7 +425,6 @@
           <w:ilvl w:val="0"/>
           <w:numId w:val="7"/>
         </w:numPr>
-        <w:pBdr/>
         <w:shd w:val="clear" w:fill="auto"/>
         <w:spacing w:lineRule="auto" w:line="276" w:before="0" w:after="0"/>
         <w:ind w:hanging="360" w:left="720" w:right="0"/>
@@ -454,7 +449,7 @@
       </w:pPr>
       <w:r>
         <w:rPr>
-          <w:rFonts w:eastAsia="Times New Roman" w:cs="Times New Roman" w:ascii="Times New Roman" w:hAnsi="Times New Roman"/>
+          <w:rFonts w:eastAsia="Times New Roman" w:cs="Times New Roman"/>
           <w:b w:val="false"/>
           <w:i w:val="false"/>
           <w:caps w:val="false"/>
@@ -484,7 +479,6 @@
           <w:ilvl w:val="0"/>
           <w:numId w:val="7"/>
         </w:numPr>
-        <w:pBdr/>
         <w:shd w:val="clear" w:fill="auto"/>
         <w:spacing w:lineRule="auto" w:line="276" w:before="0" w:after="0"/>
         <w:ind w:hanging="360" w:left="720" w:right="0"/>
@@ -509,7 +503,7 @@
       </w:pPr>
       <w:r>
         <w:rPr>
-          <w:rFonts w:eastAsia="Times New Roman" w:cs="Times New Roman" w:ascii="Times New Roman" w:hAnsi="Times New Roman"/>
+          <w:rFonts w:eastAsia="Times New Roman" w:cs="Times New Roman"/>
           <w:b w:val="false"/>
           <w:i w:val="false"/>
           <w:caps w:val="false"/>
@@ -539,7 +533,6 @@
           <w:ilvl w:val="0"/>
           <w:numId w:val="7"/>
         </w:numPr>
-        <w:pBdr/>
         <w:shd w:val="clear" w:fill="auto"/>
         <w:spacing w:lineRule="auto" w:line="276" w:before="0" w:after="0"/>
         <w:ind w:hanging="360" w:left="720" w:right="0"/>
@@ -564,7 +557,7 @@
       </w:pPr>
       <w:r>
         <w:rPr>
-          <w:rFonts w:eastAsia="Times New Roman" w:cs="Times New Roman" w:ascii="Times New Roman" w:hAnsi="Times New Roman"/>
+          <w:rFonts w:eastAsia="Times New Roman" w:cs="Times New Roman"/>
           <w:b w:val="false"/>
           <w:i w:val="false"/>
           <w:caps w:val="false"/>
@@ -594,7 +587,6 @@
           <w:ilvl w:val="0"/>
           <w:numId w:val="7"/>
         </w:numPr>
-        <w:pBdr/>
         <w:shd w:val="clear" w:fill="auto"/>
         <w:spacing w:lineRule="auto" w:line="276" w:before="0" w:after="0"/>
         <w:ind w:hanging="360" w:left="720" w:right="0"/>
@@ -619,7 +611,7 @@
       </w:pPr>
       <w:r>
         <w:rPr>
-          <w:rFonts w:eastAsia="Times New Roman" w:cs="Times New Roman" w:ascii="Times New Roman" w:hAnsi="Times New Roman"/>
+          <w:rFonts w:eastAsia="Times New Roman" w:cs="Times New Roman"/>
           <w:b w:val="false"/>
           <w:i w:val="false"/>
           <w:caps w:val="false"/>
@@ -649,7 +641,6 @@
           <w:ilvl w:val="0"/>
           <w:numId w:val="7"/>
         </w:numPr>
-        <w:pBdr/>
         <w:shd w:val="clear" w:fill="auto"/>
         <w:spacing w:lineRule="auto" w:line="276" w:before="0" w:after="0"/>
         <w:ind w:hanging="360" w:left="720" w:right="0"/>
@@ -674,7 +665,7 @@
       </w:pPr>
       <w:r>
         <w:rPr>
-          <w:rFonts w:eastAsia="Times New Roman" w:cs="Times New Roman" w:ascii="Times New Roman" w:hAnsi="Times New Roman"/>
+          <w:rFonts w:eastAsia="Times New Roman" w:cs="Times New Roman"/>
           <w:b w:val="false"/>
           <w:i w:val="false"/>
           <w:caps w:val="false"/>
@@ -743,7 +734,6 @@
         <w:keepLines w:val="false"/>
         <w:pageBreakBefore w:val="false"/>
         <w:widowControl/>
-        <w:pBdr/>
         <w:shd w:val="clear" w:fill="auto"/>
         <w:spacing w:lineRule="auto" w:line="240" w:before="120" w:after="120"/>
         <w:ind w:hanging="0" w:left="0" w:right="0"/>
@@ -769,7 +759,7 @@
       </w:pPr>
       <w:r>
         <w:rPr>
-          <w:rFonts w:eastAsia="Times New Roman" w:cs="Times New Roman" w:ascii="Times New Roman" w:hAnsi="Times New Roman"/>
+          <w:rFonts w:eastAsia="Times New Roman" w:cs="Times New Roman"/>
           <w:b w:val="false"/>
           <w:i w:val="false"/>
           <w:caps w:val="false"/>
@@ -799,7 +789,6 @@
           <w:ilvl w:val="0"/>
           <w:numId w:val="1"/>
         </w:numPr>
-        <w:pBdr/>
         <w:shd w:val="clear" w:fill="auto"/>
         <w:spacing w:lineRule="auto" w:line="360" w:before="0" w:after="160"/>
         <w:ind w:hanging="360" w:left="720" w:right="0"/>
@@ -814,6 +803,7 @@
           <w:dstrike w:val="false"/>
           <w:color w:val="000000"/>
           <w:position w:val="0"/>
+          <w:sz w:val="24"/>
           <w:sz w:val="24"/>
           <w:u w:val="none"/>
           <w:shd w:fill="auto" w:val="clear"/>
@@ -864,7 +854,6 @@
           <w:ilvl w:val="0"/>
           <w:numId w:val="1"/>
         </w:numPr>
-        <w:pBdr/>
         <w:shd w:val="clear" w:fill="auto"/>
         <w:spacing w:lineRule="auto" w:line="240" w:before="120" w:after="120"/>
         <w:ind w:hanging="360" w:left="720" w:right="0"/>
@@ -880,6 +869,7 @@
           <w:color w:val="000000"/>
           <w:position w:val="0"/>
           <w:sz w:val="24"/>
+          <w:sz w:val="24"/>
           <w:u w:val="none"/>
           <w:shd w:fill="BFBFBF" w:val="clear"/>
           <w:vertAlign w:val="baseline"/>
@@ -923,27 +913,7 @@
           <w:shd w:fill="auto" w:val="clear"/>
           <w:vertAlign w:val="baseline"/>
         </w:rPr>
-        <w:t xml:space="preserve"> </w:t>
-      </w:r>
-      <w:r>
-        <w:rPr>
-          <w:rFonts w:eastAsia="Arial" w:cs="Arial" w:ascii="Arial" w:hAnsi="Arial"/>
-          <w:b w:val="false"/>
-          <w:i w:val="false"/>
-          <w:caps w:val="false"/>
-          <w:smallCaps w:val="false"/>
-          <w:strike w:val="false"/>
-          <w:dstrike w:val="false"/>
-          <w:color w:val="000000"/>
-          <w:position w:val="0"/>
-          <w:sz w:val="20"/>
-          <w:sz w:val="20"/>
-          <w:szCs w:val="20"/>
-          <w:u w:val="none"/>
-          <w:shd w:fill="auto" w:val="clear"/>
-          <w:vertAlign w:val="baseline"/>
-        </w:rPr>
-        <w:t>Le commutateur avec l’adress MAC 0000.0C15.59DA : ZA-Switch5</w:t>
+        <w:t xml:space="preserve"> Le commutateur avec l’adress MAC 0000.0C15.59DA : ZA-Switch5</w:t>
       </w:r>
     </w:p>
     <w:p>
@@ -954,7 +924,6 @@
           <w:ilvl w:val="0"/>
           <w:numId w:val="1"/>
         </w:numPr>
-        <w:pBdr/>
         <w:shd w:val="clear" w:fill="auto"/>
         <w:spacing w:lineRule="auto" w:line="240" w:before="120" w:after="120"/>
         <w:ind w:hanging="360" w:left="720" w:right="0"/>
@@ -970,13 +939,28 @@
           <w:color w:val="000000"/>
           <w:position w:val="0"/>
           <w:sz w:val="24"/>
+          <w:sz w:val="24"/>
           <w:u w:val="none"/>
           <w:shd w:fill="BFBFBF" w:val="clear"/>
           <w:vertAlign w:val="baseline"/>
         </w:rPr>
       </w:pPr>
       <w:r>
-        <w:rPr/>
+        <w:rPr>
+          <w:b w:val="false"/>
+          <w:i w:val="false"/>
+          <w:caps w:val="false"/>
+          <w:smallCaps w:val="false"/>
+          <w:strike w:val="false"/>
+          <w:dstrike w:val="false"/>
+          <w:color w:val="000000"/>
+          <w:position w:val="0"/>
+          <w:sz w:val="24"/>
+          <w:sz w:val="24"/>
+          <w:u w:val="none"/>
+          <w:shd w:fill="BFBFBF" w:val="clear"/>
+          <w:vertAlign w:val="baseline"/>
+        </w:rPr>
       </w:r>
     </w:p>
     <w:p>
@@ -1011,7 +995,7 @@
         <mc:AlternateContent>
           <mc:Choice Requires="wps">
             <w:drawing>
-              <wp:anchor behindDoc="0" distT="0" distB="0" distL="0" distR="0" simplePos="0" locked="0" layoutInCell="1" allowOverlap="1" relativeHeight="2">
+              <wp:anchor behindDoc="0" distT="6350" distB="6350" distL="6350" distR="6350" simplePos="0" locked="0" layoutInCell="1" allowOverlap="1" relativeHeight="9">
                 <wp:simplePos x="0" y="0"/>
                 <wp:positionH relativeFrom="column">
                   <wp:posOffset>889000</wp:posOffset>
@@ -1057,10 +1041,14 @@
                               <w:spacing w:lineRule="exact" w:line="240" w:before="0" w:after="0"/>
                               <w:ind w:hanging="0" w:left="0" w:right="0"/>
                               <w:jc w:val="left"/>
-                              <w:rPr/>
+                              <w:rPr>
+                                <w:color w:val="000000"/>
+                              </w:rPr>
                             </w:pPr>
                             <w:r>
-                              <w:rPr/>
+                              <w:rPr>
+                                <w:color w:val="000000"/>
+                              </w:rPr>
                             </w:r>
                           </w:p>
                         </w:txbxContent>
@@ -1076,7 +1064,7 @@
           </mc:Choice>
           <mc:Fallback>
             <w:pict>
-              <v:rect id="shape_0" ID="Shape 2" path="m0,0l-2147483645,0l-2147483645,-2147483646l0,-2147483646xe" stroked="t" o:allowincell="f" style="position:absolute;margin-left:70pt;margin-top:0pt;width:360.95pt;height:192.95pt;mso-wrap-style:none;v-text-anchor:middle">
+              <v:rect id="shape_0" ID="Shape 2" path="m0,0l-2147483645,0l-2147483645,-2147483646l0,-2147483646xe" stroked="t" o:allowincell="f" style="position:absolute;margin-left:70pt;margin-top:0.05pt;width:360.95pt;height:192.95pt;mso-wrap-style:none;v-text-anchor:middle">
                 <v:fill o:detectmouseclick="t" on="false"/>
                 <v:stroke color="black" weight="12600" joinstyle="round" endcap="flat"/>
                 <v:textbox>
@@ -1087,10 +1075,14 @@
                         <w:spacing w:lineRule="exact" w:line="240" w:before="0" w:after="0"/>
                         <w:ind w:hanging="0" w:left="0" w:right="0"/>
                         <w:jc w:val="left"/>
-                        <w:rPr/>
+                        <w:rPr>
+                          <w:color w:val="000000"/>
+                        </w:rPr>
                       </w:pPr>
                       <w:r>
-                        <w:rPr/>
+                        <w:rPr>
+                          <w:color w:val="000000"/>
+                        </w:rPr>
                       </w:r>
                     </w:p>
                   </w:txbxContent>
@@ -1233,7 +1225,6 @@
           <w:ilvl w:val="0"/>
           <w:numId w:val="1"/>
         </w:numPr>
-        <w:pBdr/>
         <w:shd w:val="clear" w:fill="auto"/>
         <w:spacing w:lineRule="auto" w:line="240" w:before="120" w:after="120"/>
         <w:ind w:hanging="360" w:left="720" w:right="0"/>
@@ -1249,14 +1240,15 @@
           <w:color w:val="000000"/>
           <w:position w:val="0"/>
           <w:sz w:val="24"/>
-          <w:u w:val="none"/>
-          <w:shd w:fill="auto" w:val="clear"/>
-          <w:vertAlign w:val="baseline"/>
-        </w:rPr>
-      </w:pPr>
-      <w:r>
-        <w:rPr>
-          <w:rFonts w:eastAsia="Times New Roman" w:cs="Times New Roman" w:ascii="Times New Roman" w:hAnsi="Times New Roman"/>
+          <w:sz w:val="24"/>
+          <w:u w:val="none"/>
+          <w:shd w:fill="auto" w:val="clear"/>
+          <w:vertAlign w:val="baseline"/>
+        </w:rPr>
+      </w:pPr>
+      <w:r>
+        <w:rPr>
+          <w:rFonts w:eastAsia="Times New Roman" w:cs="Times New Roman"/>
           <w:b w:val="false"/>
           <w:i w:val="false"/>
           <w:caps w:val="false"/>
@@ -1284,15 +1276,7 @@
       </w:pPr>
       <w:r>
         <w:rPr/>
-        <w:t>Tous les commutateurs ont la meme priorite (</w:t>
-      </w:r>
-      <w:r>
-        <w:rPr/>
-        <w:t xml:space="preserve">32768  </w:t>
-      </w:r>
-      <w:r>
-        <w:rPr/>
-        <w:t>+ 1 de Id VLAN)  donc ZA-Switch5 est choisi parcequ’il a l'adresse MAC la plus basse</w:t>
+        <w:t>Tous les commutateurs ont la meme priorite (32768  + 1 de Id VLAN)  donc ZA-Switch5 est choisi parcequ’il a l'adresse MAC la plus basse</w:t>
       </w:r>
     </w:p>
     <w:p>
@@ -1306,7 +1290,6 @@
           <w:ilvl w:val="0"/>
           <w:numId w:val="1"/>
         </w:numPr>
-        <w:pBdr/>
         <w:shd w:val="clear" w:fill="auto"/>
         <w:spacing w:lineRule="auto" w:line="360" w:before="0" w:after="160"/>
         <w:ind w:hanging="360" w:left="720" w:right="0"/>
@@ -1322,14 +1305,15 @@
           <w:color w:val="000000"/>
           <w:position w:val="0"/>
           <w:sz w:val="24"/>
-          <w:u w:val="none"/>
-          <w:shd w:fill="auto" w:val="clear"/>
-          <w:vertAlign w:val="baseline"/>
-        </w:rPr>
-      </w:pPr>
-      <w:r>
-        <w:rPr>
-          <w:rFonts w:eastAsia="Times New Roman" w:cs="Times New Roman" w:ascii="Times New Roman" w:hAnsi="Times New Roman"/>
+          <w:sz w:val="24"/>
+          <w:u w:val="none"/>
+          <w:shd w:fill="auto" w:val="clear"/>
+          <w:vertAlign w:val="baseline"/>
+        </w:rPr>
+      </w:pPr>
+      <w:r>
+        <w:rPr>
+          <w:rFonts w:eastAsia="Times New Roman" w:cs="Times New Roman"/>
           <w:b w:val="false"/>
           <w:i w:val="false"/>
           <w:caps w:val="false"/>
@@ -1373,14 +1357,14 @@
         </w:tblCellMar>
       </w:tblPr>
       <w:tblGrid>
-        <w:gridCol w:w="4536"/>
+        <w:gridCol w:w="4535"/>
         <w:gridCol w:w="4536"/>
       </w:tblGrid>
       <w:tr>
         <w:trPr/>
         <w:tc>
           <w:tcPr>
-            <w:tcW w:w="4536" w:type="dxa"/>
+            <w:tcW w:w="4535" w:type="dxa"/>
             <w:tcBorders>
               <w:top w:val="single" w:sz="4" w:space="0" w:color="000000"/>
               <w:left w:val="single" w:sz="4" w:space="0" w:color="000000"/>
@@ -1428,7 +1412,7 @@
         <w:trPr/>
         <w:tc>
           <w:tcPr>
-            <w:tcW w:w="4536" w:type="dxa"/>
+            <w:tcW w:w="4535" w:type="dxa"/>
             <w:tcBorders>
               <w:left w:val="single" w:sz="4" w:space="0" w:color="000000"/>
               <w:bottom w:val="single" w:sz="4" w:space="0" w:color="000000"/>
@@ -1476,7 +1460,7 @@
         </w:trPr>
         <w:tc>
           <w:tcPr>
-            <w:tcW w:w="4536" w:type="dxa"/>
+            <w:tcW w:w="4535" w:type="dxa"/>
             <w:tcBorders>
               <w:left w:val="single" w:sz="4" w:space="0" w:color="000000"/>
               <w:bottom w:val="single" w:sz="4" w:space="0" w:color="000000"/>
@@ -1526,7 +1510,7 @@
         <w:trPr/>
         <w:tc>
           <w:tcPr>
-            <w:tcW w:w="4536" w:type="dxa"/>
+            <w:tcW w:w="4535" w:type="dxa"/>
             <w:tcBorders>
               <w:left w:val="single" w:sz="4" w:space="0" w:color="000000"/>
               <w:bottom w:val="single" w:sz="4" w:space="0" w:color="000000"/>
@@ -1572,7 +1556,7 @@
         <w:trPr/>
         <w:tc>
           <w:tcPr>
-            <w:tcW w:w="4536" w:type="dxa"/>
+            <w:tcW w:w="4535" w:type="dxa"/>
             <w:tcBorders>
               <w:left w:val="single" w:sz="4" w:space="0" w:color="000000"/>
               <w:bottom w:val="single" w:sz="4" w:space="0" w:color="000000"/>
@@ -1637,7 +1621,6 @@
           <w:ilvl w:val="0"/>
           <w:numId w:val="1"/>
         </w:numPr>
-        <w:pBdr/>
         <w:shd w:val="clear" w:fill="auto"/>
         <w:spacing w:lineRule="auto" w:line="360" w:before="0" w:after="160"/>
         <w:ind w:hanging="360" w:left="720" w:right="0"/>
@@ -1653,14 +1636,15 @@
           <w:color w:val="000000"/>
           <w:position w:val="0"/>
           <w:sz w:val="24"/>
-          <w:u w:val="none"/>
-          <w:shd w:fill="auto" w:val="clear"/>
-          <w:vertAlign w:val="baseline"/>
-        </w:rPr>
-      </w:pPr>
-      <w:r>
-        <w:rPr>
-          <w:rFonts w:eastAsia="Times New Roman" w:cs="Times New Roman" w:ascii="Times New Roman" w:hAnsi="Times New Roman"/>
+          <w:sz w:val="24"/>
+          <w:u w:val="none"/>
+          <w:shd w:fill="auto" w:val="clear"/>
+          <w:vertAlign w:val="baseline"/>
+        </w:rPr>
+      </w:pPr>
+      <w:r>
+        <w:rPr>
+          <w:rFonts w:eastAsia="Times New Roman" w:cs="Times New Roman"/>
           <w:b w:val="false"/>
           <w:i w:val="false"/>
           <w:caps w:val="false"/>
@@ -1700,7 +1684,7 @@
       </w:r>
       <w:r>
         <w:rPr>
-          <w:rFonts w:eastAsia="Times New Roman" w:cs="Times New Roman" w:ascii="Times New Roman" w:hAnsi="Times New Roman"/>
+          <w:rFonts w:eastAsia="Times New Roman" w:cs="Times New Roman"/>
           <w:b w:val="false"/>
           <w:i w:val="false"/>
           <w:caps w:val="false"/>
@@ -1740,31 +1724,7 @@
       </w:pPr>
       <w:r>
         <w:rPr/>
-        <w:t xml:space="preserve">quand on a executé la commande </w:t>
-      </w:r>
-      <w:r>
-        <w:rPr/>
-        <w:t xml:space="preserve">show spanning-tree vlan 1 </w:t>
-      </w:r>
-      <w:r>
-        <w:rPr/>
-        <w:t>on a remarqué que tous les port</w:t>
-      </w:r>
-      <w:r>
-        <w:rPr/>
-        <w:t>s</w:t>
-      </w:r>
-      <w:r>
-        <w:rPr/>
-        <w:t xml:space="preserve"> ont le meme cout 19, donc comme un example les chemin</w:t>
-      </w:r>
-      <w:r>
-        <w:rPr/>
-        <w:t>s</w:t>
-      </w:r>
-      <w:r>
-        <w:rPr/>
-        <w:t xml:space="preserve"> que ZA-Switch3 peut prendre pour atteindre ZA-Switch5 sont :</w:t>
+        <w:t>quand on a executé la commande show spanning-tree vlan 1 on a remarqué que tous les ports ont le meme cout 19, donc comme un example les chemins que ZA-Switch3 peut prendre pour atteindre ZA-Switch5 sont :</w:t>
       </w:r>
     </w:p>
     <w:tbl>
@@ -1781,14 +1741,14 @@
         </w:tblCellMar>
       </w:tblPr>
       <w:tblGrid>
-        <w:gridCol w:w="4536"/>
+        <w:gridCol w:w="4535"/>
         <w:gridCol w:w="4536"/>
       </w:tblGrid>
       <w:tr>
         <w:trPr/>
         <w:tc>
           <w:tcPr>
-            <w:tcW w:w="4536" w:type="dxa"/>
+            <w:tcW w:w="4535" w:type="dxa"/>
             <w:tcBorders>
               <w:top w:val="single" w:sz="4" w:space="0" w:color="000000"/>
               <w:left w:val="single" w:sz="4" w:space="0" w:color="000000"/>
@@ -1840,7 +1800,7 @@
         <w:trPr/>
         <w:tc>
           <w:tcPr>
-            <w:tcW w:w="4536" w:type="dxa"/>
+            <w:tcW w:w="4535" w:type="dxa"/>
             <w:tcBorders>
               <w:left w:val="single" w:sz="4" w:space="0" w:color="000000"/>
               <w:bottom w:val="single" w:sz="4" w:space="0" w:color="000000"/>
@@ -1855,7 +1815,19 @@
             </w:pPr>
             <w:r>
               <w:rPr/>
-              <w:t>ZA-Switch3 &gt; ZA-Switch4 &gt; ZA-Switch5</w:t>
+              <w:t xml:space="preserve">ZA-Switch3 &gt; ZA-Switch4 &gt; </w:t>
+            </w:r>
+          </w:p>
+          <w:p>
+            <w:pPr>
+              <w:pStyle w:val="normal1"/>
+              <w:spacing w:lineRule="auto" w:line="360" w:before="0" w:after="160"/>
+              <w:ind w:hanging="0" w:left="360"/>
+              <w:rPr/>
+            </w:pPr>
+            <w:r>
+              <w:rPr/>
+              <w:t>ZA-Switch5</w:t>
             </w:r>
           </w:p>
         </w:tc>
@@ -1881,11 +1853,7 @@
             </w:r>
             <w:r>
               <w:rPr/>
-              <w:t xml:space="preserve">= 19 </w:t>
-            </w:r>
-            <w:r>
-              <w:rPr/>
-              <w:t>+ 19 = 38</w:t>
+              <w:t>= 19 + 19 = 38</w:t>
             </w:r>
           </w:p>
         </w:tc>
@@ -1894,7 +1862,7 @@
         <w:trPr/>
         <w:tc>
           <w:tcPr>
-            <w:tcW w:w="4536" w:type="dxa"/>
+            <w:tcW w:w="4535" w:type="dxa"/>
             <w:tcBorders>
               <w:left w:val="single" w:sz="4" w:space="0" w:color="000000"/>
               <w:bottom w:val="single" w:sz="4" w:space="0" w:color="000000"/>
@@ -1909,7 +1877,19 @@
             </w:pPr>
             <w:r>
               <w:rPr/>
-              <w:t xml:space="preserve">ZA-Switch3 &gt; ZA-Switch1 &gt; ZA-Switch2 &gt; ZA-Switch5 </w:t>
+              <w:t xml:space="preserve">ZA-Switch3 &gt; ZA-Switch1 &gt; </w:t>
+            </w:r>
+          </w:p>
+          <w:p>
+            <w:pPr>
+              <w:pStyle w:val="normal1"/>
+              <w:spacing w:lineRule="auto" w:line="360" w:before="0" w:after="160"/>
+              <w:ind w:hanging="0" w:left="360"/>
+              <w:rPr/>
+            </w:pPr>
+            <w:r>
+              <w:rPr/>
+              <w:t>ZA-Switch2 &gt; ZA-Switch5</w:t>
             </w:r>
           </w:p>
         </w:tc>
@@ -1931,11 +1911,7 @@
             </w:pPr>
             <w:r>
               <w:rPr/>
-              <w:t xml:space="preserve">= 19 + 19 + 19 </w:t>
-            </w:r>
-            <w:r>
-              <w:rPr/>
-              <w:t>= 57</w:t>
+              <w:t>= 19 + 19 + 19 = 57</w:t>
             </w:r>
           </w:p>
         </w:tc>
@@ -1963,7 +1939,6 @@
           <w:ilvl w:val="0"/>
           <w:numId w:val="1"/>
         </w:numPr>
-        <w:pBdr/>
         <w:shd w:val="clear" w:fill="auto"/>
         <w:spacing w:lineRule="auto" w:line="360" w:before="0" w:after="160"/>
         <w:ind w:hanging="360" w:left="720" w:right="0"/>
@@ -1979,14 +1954,15 @@
           <w:color w:val="000000"/>
           <w:position w:val="0"/>
           <w:sz w:val="24"/>
-          <w:u w:val="none"/>
-          <w:shd w:fill="auto" w:val="clear"/>
-          <w:vertAlign w:val="baseline"/>
-        </w:rPr>
-      </w:pPr>
-      <w:r>
-        <w:rPr>
-          <w:rFonts w:eastAsia="Times New Roman" w:cs="Times New Roman" w:ascii="Times New Roman" w:hAnsi="Times New Roman"/>
+          <w:sz w:val="24"/>
+          <w:u w:val="none"/>
+          <w:shd w:fill="auto" w:val="clear"/>
+          <w:vertAlign w:val="baseline"/>
+        </w:rPr>
+      </w:pPr>
+      <w:r>
+        <w:rPr>
+          <w:rFonts w:eastAsia="Times New Roman" w:cs="Times New Roman"/>
           <w:b w:val="false"/>
           <w:i w:val="false"/>
           <w:caps w:val="false"/>
@@ -2023,14 +1999,14 @@
         </w:tblCellMar>
       </w:tblPr>
       <w:tblGrid>
-        <w:gridCol w:w="4536"/>
+        <w:gridCol w:w="4535"/>
         <w:gridCol w:w="4536"/>
       </w:tblGrid>
       <w:tr>
         <w:trPr/>
         <w:tc>
           <w:tcPr>
-            <w:tcW w:w="4536" w:type="dxa"/>
+            <w:tcW w:w="4535" w:type="dxa"/>
             <w:tcBorders>
               <w:top w:val="single" w:sz="4" w:space="0" w:color="000000"/>
               <w:left w:val="single" w:sz="4" w:space="0" w:color="000000"/>
@@ -2078,7 +2054,7 @@
         <w:trPr/>
         <w:tc>
           <w:tcPr>
-            <w:tcW w:w="4536" w:type="dxa"/>
+            <w:tcW w:w="4535" w:type="dxa"/>
             <w:tcBorders>
               <w:left w:val="single" w:sz="4" w:space="0" w:color="000000"/>
               <w:bottom w:val="single" w:sz="4" w:space="0" w:color="000000"/>
@@ -2115,11 +2091,7 @@
             </w:pPr>
             <w:r>
               <w:rPr/>
-              <w:t>FastEthernet0/</w:t>
-            </w:r>
-            <w:r>
-              <w:rPr/>
-              <w:t>9</w:t>
+              <w:t>FastEthernet0/9</w:t>
             </w:r>
           </w:p>
         </w:tc>
@@ -2128,7 +2100,7 @@
         <w:trPr/>
         <w:tc>
           <w:tcPr>
-            <w:tcW w:w="4536" w:type="dxa"/>
+            <w:tcW w:w="4535" w:type="dxa"/>
             <w:tcBorders>
               <w:left w:val="single" w:sz="4" w:space="0" w:color="000000"/>
               <w:bottom w:val="single" w:sz="4" w:space="0" w:color="000000"/>
@@ -2165,11 +2137,7 @@
             </w:pPr>
             <w:r>
               <w:rPr/>
-              <w:t>FastEthernet0/</w:t>
-            </w:r>
-            <w:r>
-              <w:rPr/>
-              <w:t>1</w:t>
+              <w:t>FastEthernet0/1</w:t>
             </w:r>
           </w:p>
         </w:tc>
@@ -2178,7 +2146,7 @@
         <w:trPr/>
         <w:tc>
           <w:tcPr>
-            <w:tcW w:w="4536" w:type="dxa"/>
+            <w:tcW w:w="4535" w:type="dxa"/>
             <w:tcBorders>
               <w:left w:val="single" w:sz="4" w:space="0" w:color="000000"/>
               <w:bottom w:val="single" w:sz="4" w:space="0" w:color="000000"/>
@@ -2215,43 +2183,7 @@
             </w:pPr>
             <w:r>
               <w:rPr/>
-              <w:t>Fa0/</w:t>
-            </w:r>
-            <w:r>
-              <w:rPr/>
-              <w:t xml:space="preserve">9, </w:t>
-            </w:r>
-            <w:r>
-              <w:rPr/>
-              <w:t>Fa0/</w:t>
-            </w:r>
-            <w:r>
-              <w:rPr/>
-              <w:t xml:space="preserve">1, </w:t>
-            </w:r>
-            <w:r>
-              <w:rPr/>
-              <w:t>Fa0/</w:t>
-            </w:r>
-            <w:r>
-              <w:rPr/>
-              <w:t xml:space="preserve">2, </w:t>
-            </w:r>
-            <w:r>
-              <w:rPr/>
-              <w:t>Fa0/</w:t>
-            </w:r>
-            <w:r>
-              <w:rPr/>
-              <w:t xml:space="preserve">5, </w:t>
-            </w:r>
-            <w:r>
-              <w:rPr/>
-              <w:t>Fa0/</w:t>
-            </w:r>
-            <w:r>
-              <w:rPr/>
-              <w:t>6</w:t>
+              <w:t>Fa0/9, Fa0/1, Fa0/2, Fa0/5, Fa0/6</w:t>
             </w:r>
           </w:p>
         </w:tc>
@@ -2260,7 +2192,7 @@
         <w:trPr/>
         <w:tc>
           <w:tcPr>
-            <w:tcW w:w="4536" w:type="dxa"/>
+            <w:tcW w:w="4535" w:type="dxa"/>
             <w:tcBorders>
               <w:left w:val="single" w:sz="4" w:space="0" w:color="000000"/>
               <w:bottom w:val="single" w:sz="4" w:space="0" w:color="000000"/>
@@ -2297,59 +2229,7 @@
             </w:pPr>
             <w:r>
               <w:rPr/>
-              <w:t>Fa0/</w:t>
-            </w:r>
-            <w:r>
-              <w:rPr/>
-              <w:t xml:space="preserve">2, </w:t>
-            </w:r>
-            <w:r>
-              <w:rPr/>
-              <w:t>Fa0/</w:t>
-            </w:r>
-            <w:r>
-              <w:rPr/>
-              <w:t xml:space="preserve">3, </w:t>
-            </w:r>
-            <w:r>
-              <w:rPr/>
-              <w:t>Fa0/</w:t>
-            </w:r>
-            <w:r>
-              <w:rPr/>
-              <w:t xml:space="preserve">4, </w:t>
-            </w:r>
-            <w:r>
-              <w:rPr/>
-              <w:t>Fa0/</w:t>
-            </w:r>
-            <w:r>
-              <w:rPr/>
-              <w:t xml:space="preserve">5, </w:t>
-            </w:r>
-            <w:r>
-              <w:rPr/>
-              <w:t>Fa0/</w:t>
-            </w:r>
-            <w:r>
-              <w:rPr/>
-              <w:t xml:space="preserve">6, </w:t>
-            </w:r>
-            <w:r>
-              <w:rPr/>
-              <w:t>Fa0/</w:t>
-            </w:r>
-            <w:r>
-              <w:rPr/>
-              <w:t xml:space="preserve">7, </w:t>
-            </w:r>
-            <w:r>
-              <w:rPr/>
-              <w:t>Fa0/</w:t>
-            </w:r>
-            <w:r>
-              <w:rPr/>
-              <w:t>8</w:t>
+              <w:t>Fa0/2, Fa0/3, Fa0/4, Fa0/5, Fa0/6, Fa0/7, Fa0/8</w:t>
             </w:r>
           </w:p>
         </w:tc>
@@ -2377,7 +2257,6 @@
           <w:ilvl w:val="0"/>
           <w:numId w:val="1"/>
         </w:numPr>
-        <w:pBdr/>
         <w:shd w:val="clear" w:fill="auto"/>
         <w:spacing w:lineRule="auto" w:line="360" w:before="0" w:after="160"/>
         <w:ind w:hanging="360" w:left="720" w:right="0"/>
@@ -2393,14 +2272,15 @@
           <w:color w:val="000000"/>
           <w:position w:val="0"/>
           <w:sz w:val="24"/>
-          <w:u w:val="none"/>
-          <w:shd w:fill="auto" w:val="clear"/>
-          <w:vertAlign w:val="baseline"/>
-        </w:rPr>
-      </w:pPr>
-      <w:r>
-        <w:rPr>
-          <w:rFonts w:eastAsia="Times New Roman" w:cs="Times New Roman" w:ascii="Times New Roman" w:hAnsi="Times New Roman"/>
+          <w:sz w:val="24"/>
+          <w:u w:val="none"/>
+          <w:shd w:fill="auto" w:val="clear"/>
+          <w:vertAlign w:val="baseline"/>
+        </w:rPr>
+      </w:pPr>
+      <w:r>
+        <w:rPr>
+          <w:rFonts w:eastAsia="Times New Roman" w:cs="Times New Roman"/>
           <w:b w:val="false"/>
           <w:i w:val="false"/>
           <w:caps w:val="false"/>
@@ -2433,14 +2313,14 @@
         </w:tblCellMar>
       </w:tblPr>
       <w:tblGrid>
-        <w:gridCol w:w="4536"/>
+        <w:gridCol w:w="4535"/>
         <w:gridCol w:w="4536"/>
       </w:tblGrid>
       <w:tr>
         <w:trPr/>
         <w:tc>
           <w:tcPr>
-            <w:tcW w:w="4536" w:type="dxa"/>
+            <w:tcW w:w="4535" w:type="dxa"/>
             <w:tcBorders>
               <w:top w:val="single" w:sz="4" w:space="0" w:color="000000"/>
               <w:left w:val="single" w:sz="4" w:space="0" w:color="000000"/>
@@ -2479,11 +2359,7 @@
             </w:pPr>
             <w:r>
               <w:rPr/>
-              <w:t>FastEthernet0/</w:t>
-            </w:r>
-            <w:r>
-              <w:rPr/>
-              <w:t>9</w:t>
+              <w:t>FastEthernet0/9</w:t>
             </w:r>
           </w:p>
         </w:tc>
@@ -2492,7 +2368,7 @@
         <w:trPr/>
         <w:tc>
           <w:tcPr>
-            <w:tcW w:w="4536" w:type="dxa"/>
+            <w:tcW w:w="4535" w:type="dxa"/>
             <w:tcBorders>
               <w:left w:val="single" w:sz="4" w:space="0" w:color="000000"/>
               <w:bottom w:val="single" w:sz="4" w:space="0" w:color="000000"/>
@@ -2530,27 +2406,7 @@
             </w:pPr>
             <w:r>
               <w:rPr/>
-              <w:t>FastEthernet0/</w:t>
-            </w:r>
-            <w:r>
-              <w:rPr/>
-              <w:t xml:space="preserve">5, </w:t>
-            </w:r>
-            <w:r>
-              <w:rPr/>
-              <w:t>FastEthernet0/</w:t>
-            </w:r>
-            <w:r>
-              <w:rPr/>
-              <w:t xml:space="preserve">6, </w:t>
-            </w:r>
-            <w:r>
-              <w:rPr/>
-              <w:t>FastEthernet0/</w:t>
-            </w:r>
-            <w:r>
-              <w:rPr/>
-              <w:t>8</w:t>
+              <w:t>FastEthernet0/5, FastEthernet0/6, FastEthernet0/8</w:t>
             </w:r>
           </w:p>
         </w:tc>
@@ -2559,7 +2415,7 @@
         <w:trPr/>
         <w:tc>
           <w:tcPr>
-            <w:tcW w:w="4536" w:type="dxa"/>
+            <w:tcW w:w="4535" w:type="dxa"/>
             <w:tcBorders>
               <w:left w:val="single" w:sz="4" w:space="0" w:color="000000"/>
               <w:bottom w:val="single" w:sz="4" w:space="0" w:color="000000"/>
@@ -2574,7 +2430,7 @@
             </w:pPr>
             <w:r>
               <w:rPr/>
-              <w:t>ZA-Switch3 </w:t>
+              <w:t>ZA-Switch3</w:t>
             </w:r>
           </w:p>
         </w:tc>
@@ -2596,11 +2452,7 @@
             </w:pPr>
             <w:r>
               <w:rPr/>
-              <w:t>FastEthernet0/</w:t>
-            </w:r>
-            <w:r>
-              <w:rPr/>
-              <w:t>9</w:t>
+              <w:t>FastEthernet0/9</w:t>
             </w:r>
           </w:p>
         </w:tc>
@@ -2609,7 +2461,7 @@
         <w:trPr/>
         <w:tc>
           <w:tcPr>
-            <w:tcW w:w="4536" w:type="dxa"/>
+            <w:tcW w:w="4535" w:type="dxa"/>
             <w:tcBorders>
               <w:left w:val="single" w:sz="4" w:space="0" w:color="000000"/>
               <w:bottom w:val="single" w:sz="4" w:space="0" w:color="000000"/>
@@ -2646,19 +2498,7 @@
             </w:pPr>
             <w:r>
               <w:rPr/>
-              <w:t>Fa</w:t>
-            </w:r>
-            <w:r>
-              <w:rPr/>
-              <w:t>stEthernet</w:t>
-            </w:r>
-            <w:r>
-              <w:rPr/>
-              <w:t>0/</w:t>
-            </w:r>
-            <w:r>
-              <w:rPr/>
-              <w:t>4</w:t>
+              <w:t>FastEthernet0/4</w:t>
             </w:r>
           </w:p>
         </w:tc>
@@ -2667,7 +2507,7 @@
         <w:trPr/>
         <w:tc>
           <w:tcPr>
-            <w:tcW w:w="4536" w:type="dxa"/>
+            <w:tcW w:w="4535" w:type="dxa"/>
             <w:tcBorders>
               <w:left w:val="single" w:sz="4" w:space="0" w:color="000000"/>
               <w:bottom w:val="single" w:sz="4" w:space="0" w:color="000000"/>
@@ -2732,7 +2572,6 @@
           <w:ilvl w:val="0"/>
           <w:numId w:val="1"/>
         </w:numPr>
-        <w:pBdr/>
         <w:shd w:val="clear" w:fill="auto"/>
         <w:spacing w:lineRule="auto" w:line="360" w:before="0" w:after="160"/>
         <w:ind w:hanging="360" w:left="720" w:right="0"/>
@@ -2748,14 +2587,15 @@
           <w:color w:val="000000"/>
           <w:position w:val="0"/>
           <w:sz w:val="24"/>
-          <w:u w:val="none"/>
-          <w:shd w:fill="auto" w:val="clear"/>
-          <w:vertAlign w:val="baseline"/>
-        </w:rPr>
-      </w:pPr>
-      <w:r>
-        <w:rPr>
-          <w:rFonts w:eastAsia="Times New Roman" w:cs="Times New Roman" w:ascii="Times New Roman" w:hAnsi="Times New Roman"/>
+          <w:sz w:val="24"/>
+          <w:u w:val="none"/>
+          <w:shd w:fill="auto" w:val="clear"/>
+          <w:vertAlign w:val="baseline"/>
+        </w:rPr>
+      </w:pPr>
+      <w:r>
+        <w:rPr>
+          <w:rFonts w:eastAsia="Times New Roman" w:cs="Times New Roman"/>
           <w:b w:val="false"/>
           <w:i w:val="false"/>
           <w:caps w:val="false"/>
@@ -2775,7 +2615,7 @@
       </w:r>
       <w:r>
         <w:rPr>
-          <w:rFonts w:eastAsia="Times New Roman" w:cs="Times New Roman" w:ascii="Times New Roman" w:hAnsi="Times New Roman"/>
+          <w:rFonts w:eastAsia="Times New Roman" w:cs="Times New Roman"/>
           <w:b w:val="false"/>
           <w:i w:val="false"/>
           <w:caps w:val="false"/>
@@ -2795,7 +2635,7 @@
       </w:r>
       <w:r>
         <w:rPr>
-          <w:rFonts w:eastAsia="Times New Roman" w:cs="Times New Roman" w:ascii="Times New Roman" w:hAnsi="Times New Roman"/>
+          <w:rFonts w:eastAsia="Times New Roman" w:cs="Times New Roman"/>
           <w:b w:val="false"/>
           <w:i w:val="false"/>
           <w:caps w:val="false"/>
@@ -2823,75 +2663,7 @@
       </w:pPr>
       <w:r>
         <w:rPr/>
-        <w:t xml:space="preserve">Le protocole </w:t>
-      </w:r>
-      <w:r>
-        <w:rPr/>
-        <w:t>s</w:t>
-      </w:r>
-      <w:r>
-        <w:rPr/>
-        <w:t>e</w:t>
-      </w:r>
-      <w:r>
-        <w:rPr/>
-        <w:t xml:space="preserve">lectionne un port comme </w:t>
-      </w:r>
-      <w:r>
-        <w:rPr/>
-        <w:t>alternatif</w:t>
-      </w:r>
-      <w:r>
-        <w:rPr/>
-        <w:t xml:space="preserve"> lorsqu’il offre un chemin vers le pont racine, mais avec un co</w:t>
-      </w:r>
-      <w:r>
-        <w:rPr/>
-        <w:t>u</w:t>
-      </w:r>
-      <w:r>
-        <w:rPr/>
-        <w:t xml:space="preserve">t plus que le port racine. Ce port est </w:t>
-      </w:r>
-      <w:r>
-        <w:rPr/>
-        <w:t xml:space="preserve">alros </w:t>
-      </w:r>
-      <w:r>
-        <w:rPr/>
-        <w:t xml:space="preserve">bloqué pour </w:t>
-      </w:r>
-      <w:r>
-        <w:rPr/>
-        <w:t>e</w:t>
-      </w:r>
-      <w:r>
-        <w:rPr/>
-        <w:t xml:space="preserve">viter les boucles réseau, mais </w:t>
-      </w:r>
-      <w:r>
-        <w:rPr/>
-        <w:t>est</w:t>
-      </w:r>
-      <w:r>
-        <w:rPr/>
-        <w:t xml:space="preserve"> pr</w:t>
-      </w:r>
-      <w:r>
-        <w:rPr/>
-        <w:t>e</w:t>
-      </w:r>
-      <w:r>
-        <w:rPr/>
-        <w:t>t à devenir actif en cas de d</w:t>
-      </w:r>
-      <w:r>
-        <w:rPr/>
-        <w:t>é</w:t>
-      </w:r>
-      <w:r>
-        <w:rPr/>
-        <w:t xml:space="preserve">faillance du chemin principal. </w:t>
+        <w:t xml:space="preserve">Le protocole selectionne un port comme alternatif lorsqu’il offre un chemin vers le pont racine, mais avec un cout plus que le port racine. Ce port est alros bloqué pour eviter les boucles réseau, mais est pret à devenir actif en cas de défaillance du chemin principal. </w:t>
       </w:r>
     </w:p>
     <w:p>
@@ -2966,7 +2738,6 @@
           <w:ilvl w:val="0"/>
           <w:numId w:val="8"/>
         </w:numPr>
-        <w:pBdr/>
         <w:shd w:val="clear" w:fill="auto"/>
         <w:spacing w:lineRule="auto" w:line="360" w:before="0" w:after="160"/>
         <w:ind w:hanging="360" w:left="720" w:right="0"/>
@@ -2991,7 +2762,7 @@
       </w:pPr>
       <w:r>
         <w:rPr>
-          <w:rFonts w:eastAsia="Times New Roman" w:cs="Times New Roman" w:ascii="Times New Roman" w:hAnsi="Times New Roman"/>
+          <w:rFonts w:eastAsia="Times New Roman" w:cs="Times New Roman"/>
           <w:b w:val="false"/>
           <w:i w:val="false"/>
           <w:caps w:val="false"/>
@@ -3015,7 +2786,7 @@
         <w:tblStyle w:val="Table1"/>
         <w:tblW w:w="9062" w:type="dxa"/>
         <w:jc w:val="left"/>
-        <w:tblInd w:w="-108" w:type="dxa"/>
+        <w:tblInd w:w="-109" w:type="dxa"/>
         <w:tblLayout w:type="fixed"/>
         <w:tblCellMar>
           <w:top w:w="0" w:type="dxa"/>
@@ -3204,7 +2975,6 @@
           <w:ilvl w:val="0"/>
           <w:numId w:val="8"/>
         </w:numPr>
-        <w:pBdr/>
         <w:shd w:val="clear" w:fill="auto"/>
         <w:spacing w:lineRule="auto" w:line="360" w:before="0" w:after="0"/>
         <w:ind w:hanging="360" w:left="720" w:right="0"/>
@@ -3229,7 +2999,7 @@
       </w:pPr>
       <w:r>
         <w:rPr>
-          <w:rFonts w:eastAsia="Times New Roman" w:cs="Times New Roman" w:ascii="Times New Roman" w:hAnsi="Times New Roman"/>
+          <w:rFonts w:eastAsia="Times New Roman" w:cs="Times New Roman"/>
           <w:b w:val="false"/>
           <w:i w:val="false"/>
           <w:caps w:val="false"/>
@@ -3259,7 +3029,6 @@
           <w:ilvl w:val="0"/>
           <w:numId w:val="8"/>
         </w:numPr>
-        <w:pBdr/>
         <w:shd w:val="clear" w:fill="auto"/>
         <w:spacing w:lineRule="auto" w:line="360" w:before="0" w:after="0"/>
         <w:ind w:hanging="360" w:left="720" w:right="0"/>
@@ -3284,7 +3053,7 @@
       </w:pPr>
       <w:r>
         <w:rPr>
-          <w:rFonts w:eastAsia="Times New Roman" w:cs="Times New Roman" w:ascii="Times New Roman" w:hAnsi="Times New Roman"/>
+          <w:rFonts w:eastAsia="Times New Roman" w:cs="Times New Roman"/>
           <w:b w:val="false"/>
           <w:i w:val="false"/>
           <w:caps w:val="false"/>
@@ -3314,7 +3083,6 @@
           <w:ilvl w:val="0"/>
           <w:numId w:val="8"/>
         </w:numPr>
-        <w:pBdr/>
         <w:shd w:val="clear" w:fill="auto"/>
         <w:spacing w:lineRule="auto" w:line="360" w:before="0" w:after="0"/>
         <w:ind w:hanging="360" w:left="720" w:right="0"/>
@@ -3339,7 +3107,7 @@
       </w:pPr>
       <w:r>
         <w:rPr>
-          <w:rFonts w:eastAsia="Times New Roman" w:cs="Times New Roman" w:ascii="Times New Roman" w:hAnsi="Times New Roman"/>
+          <w:rFonts w:eastAsia="Times New Roman" w:cs="Times New Roman"/>
           <w:b w:val="false"/>
           <w:i w:val="false"/>
           <w:caps w:val="false"/>
@@ -3369,7 +3137,6 @@
           <w:ilvl w:val="0"/>
           <w:numId w:val="8"/>
         </w:numPr>
-        <w:pBdr/>
         <w:shd w:val="clear" w:fill="auto"/>
         <w:spacing w:lineRule="auto" w:line="360" w:before="0" w:after="160"/>
         <w:ind w:hanging="360" w:left="720" w:right="0"/>
@@ -3394,7 +3161,7 @@
       </w:pPr>
       <w:r>
         <w:rPr>
-          <w:rFonts w:eastAsia="Times New Roman" w:cs="Times New Roman" w:ascii="Times New Roman" w:hAnsi="Times New Roman"/>
+          <w:rFonts w:eastAsia="Times New Roman" w:cs="Times New Roman"/>
           <w:b w:val="false"/>
           <w:i w:val="false"/>
           <w:caps w:val="false"/>
@@ -3433,7 +3200,7 @@
         <mc:AlternateContent>
           <mc:Choice Requires="wps">
             <w:drawing>
-              <wp:anchor behindDoc="0" distT="0" distB="0" distL="0" distR="0" simplePos="0" locked="0" layoutInCell="1" allowOverlap="1" relativeHeight="11">
+              <wp:anchor behindDoc="0" distT="6350" distB="6350" distL="6350" distR="6350" simplePos="0" locked="0" layoutInCell="1" allowOverlap="1" relativeHeight="11">
                 <wp:simplePos x="0" y="0"/>
                 <wp:positionH relativeFrom="column">
                   <wp:posOffset>660400</wp:posOffset>
@@ -3479,10 +3246,14 @@
                               <w:spacing w:lineRule="exact" w:line="240" w:before="0" w:after="0"/>
                               <w:ind w:hanging="0" w:left="0" w:right="0"/>
                               <w:jc w:val="left"/>
-                              <w:rPr/>
+                              <w:rPr>
+                                <w:color w:val="000000"/>
+                              </w:rPr>
                             </w:pPr>
                             <w:r>
-                              <w:rPr/>
+                              <w:rPr>
+                                <w:color w:val="000000"/>
+                              </w:rPr>
                             </w:r>
                           </w:p>
                         </w:txbxContent>
@@ -3498,7 +3269,7 @@
           </mc:Choice>
           <mc:Fallback>
             <w:pict>
-              <v:rect id="shape_0" ID="Shape 3" path="m0,0l-2147483645,0l-2147483645,-2147483646l0,-2147483646xe" stroked="t" o:allowincell="f" style="position:absolute;margin-left:52pt;margin-top:0pt;width:360.95pt;height:192.95pt;mso-wrap-style:none;v-text-anchor:middle">
+              <v:rect id="shape_0" ID="Shape 3" path="m0,0l-2147483645,0l-2147483645,-2147483646l0,-2147483646xe" stroked="t" o:allowincell="f" style="position:absolute;margin-left:52pt;margin-top:0.05pt;width:360.95pt;height:192.95pt;mso-wrap-style:none;v-text-anchor:middle">
                 <v:fill o:detectmouseclick="t" on="false"/>
                 <v:stroke color="black" weight="12600" joinstyle="round" endcap="flat"/>
                 <v:textbox>
@@ -3509,10 +3280,14 @@
                         <w:spacing w:lineRule="exact" w:line="240" w:before="0" w:after="0"/>
                         <w:ind w:hanging="0" w:left="0" w:right="0"/>
                         <w:jc w:val="left"/>
-                        <w:rPr/>
+                        <w:rPr>
+                          <w:color w:val="000000"/>
+                        </w:rPr>
                       </w:pPr>
                       <w:r>
-                        <w:rPr/>
+                        <w:rPr>
+                          <w:color w:val="000000"/>
+                        </w:rPr>
                       </w:r>
                     </w:p>
                   </w:txbxContent>
@@ -3522,6 +3297,52 @@
             </w:pict>
           </mc:Fallback>
         </mc:AlternateContent>
+        <w:drawing>
+          <wp:anchor behindDoc="0" distT="0" distB="0" distL="0" distR="0" simplePos="0" locked="0" layoutInCell="0" allowOverlap="1" relativeHeight="14">
+            <wp:simplePos x="0" y="0"/>
+            <wp:positionH relativeFrom="column">
+              <wp:posOffset>828040</wp:posOffset>
+            </wp:positionH>
+            <wp:positionV relativeFrom="paragraph">
+              <wp:posOffset>635</wp:posOffset>
+            </wp:positionV>
+            <wp:extent cx="4125595" cy="2402205"/>
+            <wp:effectExtent l="0" t="0" r="0" b="0"/>
+            <wp:wrapSquare wrapText="largest"/>
+            <wp:docPr id="4" name="Image2" descr=""/>
+            <wp:cNvGraphicFramePr>
+              <a:graphicFrameLocks xmlns:a="http://schemas.openxmlformats.org/drawingml/2006/main" noChangeAspect="1"/>
+            </wp:cNvGraphicFramePr>
+            <a:graphic xmlns:a="http://schemas.openxmlformats.org/drawingml/2006/main">
+              <a:graphicData uri="http://schemas.openxmlformats.org/drawingml/2006/picture">
+                <pic:pic xmlns:pic="http://schemas.openxmlformats.org/drawingml/2006/picture">
+                  <pic:nvPicPr>
+                    <pic:cNvPr id="4" name="Image2" descr=""/>
+                    <pic:cNvPicPr>
+                      <a:picLocks noChangeAspect="1" noChangeArrowheads="1"/>
+                    </pic:cNvPicPr>
+                  </pic:nvPicPr>
+                  <pic:blipFill>
+                    <a:blip r:embed="rId3"/>
+                    <a:stretch>
+                      <a:fillRect/>
+                    </a:stretch>
+                  </pic:blipFill>
+                  <pic:spPr bwMode="auto">
+                    <a:xfrm>
+                      <a:off x="0" y="0"/>
+                      <a:ext cx="4125595" cy="2402205"/>
+                    </a:xfrm>
+                    <a:prstGeom prst="rect">
+                      <a:avLst/>
+                    </a:prstGeom>
+                    <a:noFill/>
+                  </pic:spPr>
+                </pic:pic>
+              </a:graphicData>
+            </a:graphic>
+          </wp:anchor>
+        </w:drawing>
       </w:r>
     </w:p>
     <w:p>
@@ -3567,7 +3388,6 @@
         <w:keepLines w:val="false"/>
         <w:pageBreakBefore w:val="false"/>
         <w:widowControl/>
-        <w:pBdr/>
         <w:shd w:val="clear" w:fill="auto"/>
         <w:spacing w:lineRule="auto" w:line="259" w:before="0" w:after="0"/>
         <w:ind w:hanging="0" w:left="720" w:right="0"/>
@@ -3593,7 +3413,7 @@
       </w:pPr>
       <w:r>
         <w:rPr>
-          <w:rFonts w:eastAsia="Times New Roman" w:cs="Times New Roman" w:ascii="Times New Roman" w:hAnsi="Times New Roman"/>
+          <w:rFonts w:eastAsia="Times New Roman" w:cs="Times New Roman"/>
           <w:b w:val="false"/>
           <w:i w:val="false"/>
           <w:caps w:val="false"/>
@@ -3618,7 +3438,6 @@
         <w:keepLines w:val="false"/>
         <w:pageBreakBefore w:val="false"/>
         <w:widowControl/>
-        <w:pBdr/>
         <w:shd w:val="clear" w:fill="auto"/>
         <w:spacing w:lineRule="auto" w:line="259" w:before="0" w:after="0"/>
         <w:ind w:hanging="0" w:left="720" w:right="0"/>
@@ -3644,7 +3463,7 @@
       </w:pPr>
       <w:r>
         <w:rPr>
-          <w:rFonts w:eastAsia="Times New Roman" w:cs="Times New Roman" w:ascii="Times New Roman" w:hAnsi="Times New Roman"/>
+          <w:rFonts w:eastAsia="Times New Roman" w:cs="Times New Roman"/>
           <w:b w:val="false"/>
           <w:i w:val="false"/>
           <w:caps w:val="false"/>
@@ -3669,7 +3488,6 @@
         <w:keepLines w:val="false"/>
         <w:pageBreakBefore w:val="false"/>
         <w:widowControl/>
-        <w:pBdr/>
         <w:shd w:val="clear" w:fill="auto"/>
         <w:spacing w:lineRule="auto" w:line="259" w:before="0" w:after="0"/>
         <w:ind w:hanging="0" w:left="720" w:right="0"/>
@@ -3695,7 +3513,7 @@
       </w:pPr>
       <w:r>
         <w:rPr>
-          <w:rFonts w:eastAsia="Times New Roman" w:cs="Times New Roman" w:ascii="Times New Roman" w:hAnsi="Times New Roman"/>
+          <w:rFonts w:eastAsia="Times New Roman" w:cs="Times New Roman"/>
           <w:b w:val="false"/>
           <w:i w:val="false"/>
           <w:caps w:val="false"/>
@@ -3720,7 +3538,6 @@
         <w:keepLines w:val="false"/>
         <w:pageBreakBefore w:val="false"/>
         <w:widowControl/>
-        <w:pBdr/>
         <w:shd w:val="clear" w:fill="auto"/>
         <w:spacing w:lineRule="auto" w:line="259" w:before="0" w:after="0"/>
         <w:ind w:hanging="0" w:left="720" w:right="0"/>
@@ -3771,7 +3588,6 @@
         <w:keepLines w:val="false"/>
         <w:pageBreakBefore w:val="false"/>
         <w:widowControl/>
-        <w:pBdr/>
         <w:shd w:val="clear" w:fill="auto"/>
         <w:spacing w:lineRule="auto" w:line="259" w:before="0" w:after="0"/>
         <w:ind w:hanging="0" w:left="720" w:right="0"/>
@@ -3822,7 +3638,6 @@
         <w:keepLines w:val="false"/>
         <w:pageBreakBefore w:val="false"/>
         <w:widowControl/>
-        <w:pBdr/>
         <w:shd w:val="clear" w:fill="auto"/>
         <w:spacing w:lineRule="auto" w:line="259" w:before="0" w:after="160"/>
         <w:ind w:hanging="0" w:left="720" w:right="0"/>
@@ -3894,7 +3709,6 @@
           <w:ilvl w:val="0"/>
           <w:numId w:val="2"/>
         </w:numPr>
-        <w:pBdr/>
         <w:shd w:val="clear" w:fill="auto"/>
         <w:spacing w:lineRule="auto" w:line="360" w:before="0" w:after="0"/>
         <w:ind w:hanging="360" w:left="720" w:right="0"/>
@@ -3920,7 +3734,7 @@
       </w:pPr>
       <w:r>
         <w:rPr>
-          <w:rFonts w:eastAsia="Times New Roman" w:cs="Times New Roman" w:ascii="Times New Roman" w:hAnsi="Times New Roman"/>
+          <w:rFonts w:eastAsia="Times New Roman" w:cs="Times New Roman"/>
           <w:b w:val="false"/>
           <w:i w:val="false"/>
           <w:caps w:val="false"/>
@@ -3950,7 +3764,6 @@
           <w:ilvl w:val="0"/>
           <w:numId w:val="2"/>
         </w:numPr>
-        <w:pBdr/>
         <w:shd w:val="clear" w:fill="auto"/>
         <w:spacing w:lineRule="auto" w:line="360" w:before="0" w:after="160"/>
         <w:ind w:hanging="360" w:left="720" w:right="0"/>
@@ -3976,7 +3789,7 @@
       </w:pPr>
       <w:r>
         <w:rPr>
-          <w:rFonts w:eastAsia="Times New Roman" w:cs="Times New Roman" w:ascii="Times New Roman" w:hAnsi="Times New Roman"/>
+          <w:rFonts w:eastAsia="Times New Roman" w:cs="Times New Roman"/>
           <w:b w:val="false"/>
           <w:i w:val="false"/>
           <w:caps w:val="false"/>
@@ -4033,7 +3846,6 @@
               <w:keepNext w:val="false"/>
               <w:keepLines w:val="false"/>
               <w:widowControl/>
-              <w:pBdr/>
               <w:shd w:val="clear" w:fill="auto"/>
               <w:spacing w:lineRule="auto" w:line="360" w:before="0" w:after="160"/>
               <w:ind w:hanging="0" w:left="0" w:right="0"/>
@@ -4059,7 +3871,7 @@
             </w:pPr>
             <w:r>
               <w:rPr>
-                <w:rFonts w:eastAsia="Times New Roman" w:cs="Times New Roman" w:ascii="Times New Roman" w:hAnsi="Times New Roman"/>
+                <w:rFonts w:eastAsia="Times New Roman" w:cs="Times New Roman"/>
                 <w:b/>
                 <w:i w:val="false"/>
                 <w:caps w:val="false"/>
@@ -4095,7 +3907,6 @@
               <w:keepNext w:val="false"/>
               <w:keepLines w:val="false"/>
               <w:widowControl/>
-              <w:pBdr/>
               <w:shd w:val="clear" w:fill="auto"/>
               <w:spacing w:lineRule="auto" w:line="360" w:before="0" w:after="160"/>
               <w:ind w:hanging="0" w:left="0" w:right="0"/>
@@ -4121,7 +3932,7 @@
             </w:pPr>
             <w:r>
               <w:rPr>
-                <w:rFonts w:eastAsia="Times New Roman" w:cs="Times New Roman" w:ascii="Times New Roman" w:hAnsi="Times New Roman"/>
+                <w:rFonts w:eastAsia="Times New Roman" w:cs="Times New Roman"/>
                 <w:b/>
                 <w:i w:val="false"/>
                 <w:caps w:val="false"/>
@@ -4157,7 +3968,6 @@
               <w:keepNext w:val="false"/>
               <w:keepLines w:val="false"/>
               <w:widowControl/>
-              <w:pBdr/>
               <w:shd w:val="clear" w:fill="auto"/>
               <w:spacing w:lineRule="auto" w:line="360" w:before="0" w:after="160"/>
               <w:ind w:hanging="0" w:left="0" w:right="0"/>
@@ -4183,7 +3993,7 @@
             </w:pPr>
             <w:r>
               <w:rPr>
-                <w:rFonts w:eastAsia="Times New Roman" w:cs="Times New Roman" w:ascii="Times New Roman" w:hAnsi="Times New Roman"/>
+                <w:rFonts w:eastAsia="Times New Roman" w:cs="Times New Roman"/>
                 <w:b/>
                 <w:i w:val="false"/>
                 <w:caps w:val="false"/>
@@ -4222,7 +4032,6 @@
               <w:keepNext w:val="false"/>
               <w:keepLines w:val="false"/>
               <w:widowControl/>
-              <w:pBdr/>
               <w:shd w:val="clear" w:fill="auto"/>
               <w:spacing w:lineRule="auto" w:line="360" w:before="0" w:after="160"/>
               <w:ind w:hanging="0" w:left="0" w:right="0"/>
@@ -4248,7 +4057,7 @@
             </w:pPr>
             <w:r>
               <w:rPr>
-                <w:rFonts w:eastAsia="Times New Roman" w:cs="Times New Roman" w:ascii="Times New Roman" w:hAnsi="Times New Roman"/>
+                <w:rFonts w:eastAsia="Times New Roman" w:cs="Times New Roman"/>
                 <w:b w:val="false"/>
                 <w:i w:val="false"/>
                 <w:caps w:val="false"/>
@@ -4283,7 +4092,6 @@
               <w:keepNext w:val="false"/>
               <w:keepLines w:val="false"/>
               <w:widowControl/>
-              <w:pBdr/>
               <w:shd w:val="clear" w:fill="auto"/>
               <w:spacing w:lineRule="auto" w:line="360" w:before="0" w:after="160"/>
               <w:ind w:hanging="0" w:left="0" w:right="0"/>
@@ -4309,7 +4117,7 @@
             </w:pPr>
             <w:r>
               <w:rPr>
-                <w:rFonts w:eastAsia="Times New Roman" w:cs="Times New Roman" w:ascii="Times New Roman" w:hAnsi="Times New Roman"/>
+                <w:rFonts w:eastAsia="Times New Roman" w:cs="Times New Roman"/>
                 <w:b w:val="false"/>
                 <w:i w:val="false"/>
                 <w:caps w:val="false"/>
@@ -4344,7 +4152,6 @@
               <w:keepNext w:val="false"/>
               <w:keepLines w:val="false"/>
               <w:widowControl/>
-              <w:pBdr/>
               <w:shd w:val="clear" w:fill="auto"/>
               <w:spacing w:lineRule="auto" w:line="360" w:before="0" w:after="160"/>
               <w:ind w:hanging="0" w:left="0" w:right="0"/>
@@ -4370,7 +4177,7 @@
             </w:pPr>
             <w:r>
               <w:rPr>
-                <w:rFonts w:eastAsia="Times New Roman" w:cs="Times New Roman" w:ascii="Times New Roman" w:hAnsi="Times New Roman"/>
+                <w:rFonts w:eastAsia="Times New Roman" w:cs="Times New Roman"/>
                 <w:b w:val="false"/>
                 <w:i w:val="false"/>
                 <w:caps w:val="false"/>
@@ -4408,7 +4215,6 @@
               <w:keepNext w:val="false"/>
               <w:keepLines w:val="false"/>
               <w:widowControl/>
-              <w:pBdr/>
               <w:shd w:val="clear" w:fill="auto"/>
               <w:spacing w:lineRule="auto" w:line="360" w:before="0" w:after="160"/>
               <w:ind w:hanging="0" w:left="0" w:right="0"/>
@@ -4434,7 +4240,7 @@
             </w:pPr>
             <w:r>
               <w:rPr>
-                <w:rFonts w:eastAsia="Times New Roman" w:cs="Times New Roman" w:ascii="Times New Roman" w:hAnsi="Times New Roman"/>
+                <w:rFonts w:eastAsia="Times New Roman" w:cs="Times New Roman"/>
                 <w:b w:val="false"/>
                 <w:i w:val="false"/>
                 <w:caps w:val="false"/>
@@ -4469,7 +4275,6 @@
               <w:keepNext w:val="false"/>
               <w:keepLines w:val="false"/>
               <w:widowControl/>
-              <w:pBdr/>
               <w:shd w:val="clear" w:fill="auto"/>
               <w:spacing w:lineRule="auto" w:line="360" w:before="0" w:after="160"/>
               <w:ind w:hanging="0" w:left="0" w:right="0"/>
@@ -4495,7 +4300,7 @@
             </w:pPr>
             <w:r>
               <w:rPr>
-                <w:rFonts w:eastAsia="Times New Roman" w:cs="Times New Roman" w:ascii="Times New Roman" w:hAnsi="Times New Roman"/>
+                <w:rFonts w:eastAsia="Times New Roman" w:cs="Times New Roman"/>
                 <w:b w:val="false"/>
                 <w:i w:val="false"/>
                 <w:caps w:val="false"/>
@@ -4530,7 +4335,6 @@
               <w:keepNext w:val="false"/>
               <w:keepLines w:val="false"/>
               <w:widowControl/>
-              <w:pBdr/>
               <w:shd w:val="clear" w:fill="auto"/>
               <w:spacing w:lineRule="auto" w:line="360" w:before="0" w:after="160"/>
               <w:ind w:hanging="0" w:left="0" w:right="0"/>
@@ -4556,7 +4360,7 @@
             </w:pPr>
             <w:r>
               <w:rPr>
-                <w:rFonts w:eastAsia="Times New Roman" w:cs="Times New Roman" w:ascii="Times New Roman" w:hAnsi="Times New Roman"/>
+                <w:rFonts w:eastAsia="Times New Roman" w:cs="Times New Roman"/>
                 <w:b w:val="false"/>
                 <w:i w:val="false"/>
                 <w:caps w:val="false"/>
@@ -4594,7 +4398,6 @@
               <w:keepNext w:val="false"/>
               <w:keepLines w:val="false"/>
               <w:widowControl/>
-              <w:pBdr/>
               <w:shd w:val="clear" w:fill="auto"/>
               <w:spacing w:lineRule="auto" w:line="360" w:before="0" w:after="160"/>
               <w:ind w:hanging="0" w:left="0" w:right="0"/>
@@ -4620,7 +4423,7 @@
             </w:pPr>
             <w:r>
               <w:rPr>
-                <w:rFonts w:eastAsia="Times New Roman" w:cs="Times New Roman" w:ascii="Times New Roman" w:hAnsi="Times New Roman"/>
+                <w:rFonts w:eastAsia="Times New Roman" w:cs="Times New Roman"/>
                 <w:b w:val="false"/>
                 <w:i w:val="false"/>
                 <w:caps w:val="false"/>
@@ -4655,7 +4458,6 @@
               <w:keepNext w:val="false"/>
               <w:keepLines w:val="false"/>
               <w:widowControl/>
-              <w:pBdr/>
               <w:shd w:val="clear" w:fill="auto"/>
               <w:spacing w:lineRule="auto" w:line="360" w:before="0" w:after="160"/>
               <w:ind w:hanging="0" w:left="0" w:right="0"/>
@@ -4681,7 +4483,7 @@
             </w:pPr>
             <w:r>
               <w:rPr>
-                <w:rFonts w:eastAsia="Times New Roman" w:cs="Times New Roman" w:ascii="Times New Roman" w:hAnsi="Times New Roman"/>
+                <w:rFonts w:eastAsia="Times New Roman" w:cs="Times New Roman"/>
                 <w:b w:val="false"/>
                 <w:i w:val="false"/>
                 <w:caps w:val="false"/>
@@ -4716,7 +4518,6 @@
               <w:keepNext w:val="false"/>
               <w:keepLines w:val="false"/>
               <w:widowControl/>
-              <w:pBdr/>
               <w:shd w:val="clear" w:fill="auto"/>
               <w:spacing w:lineRule="auto" w:line="360" w:before="0" w:after="160"/>
               <w:ind w:hanging="0" w:left="0" w:right="0"/>
@@ -4742,7 +4543,7 @@
             </w:pPr>
             <w:r>
               <w:rPr>
-                <w:rFonts w:eastAsia="Times New Roman" w:cs="Times New Roman" w:ascii="Times New Roman" w:hAnsi="Times New Roman"/>
+                <w:rFonts w:eastAsia="Times New Roman" w:cs="Times New Roman"/>
                 <w:b w:val="false"/>
                 <w:i w:val="false"/>
                 <w:caps w:val="false"/>
@@ -4780,7 +4581,6 @@
               <w:keepNext w:val="false"/>
               <w:keepLines w:val="false"/>
               <w:widowControl/>
-              <w:pBdr/>
               <w:shd w:val="clear" w:fill="auto"/>
               <w:spacing w:lineRule="auto" w:line="360" w:before="0" w:after="160"/>
               <w:ind w:hanging="0" w:left="0" w:right="0"/>
@@ -4806,7 +4606,7 @@
             </w:pPr>
             <w:r>
               <w:rPr>
-                <w:rFonts w:eastAsia="Times New Roman" w:cs="Times New Roman" w:ascii="Times New Roman" w:hAnsi="Times New Roman"/>
+                <w:rFonts w:eastAsia="Times New Roman" w:cs="Times New Roman"/>
                 <w:b w:val="false"/>
                 <w:i w:val="false"/>
                 <w:caps w:val="false"/>
@@ -4841,7 +4641,6 @@
               <w:keepNext w:val="false"/>
               <w:keepLines w:val="false"/>
               <w:widowControl/>
-              <w:pBdr/>
               <w:shd w:val="clear" w:fill="auto"/>
               <w:spacing w:lineRule="auto" w:line="360" w:before="0" w:after="160"/>
               <w:ind w:hanging="0" w:left="0" w:right="0"/>
@@ -4867,7 +4666,7 @@
             </w:pPr>
             <w:r>
               <w:rPr>
-                <w:rFonts w:eastAsia="Times New Roman" w:cs="Times New Roman" w:ascii="Times New Roman" w:hAnsi="Times New Roman"/>
+                <w:rFonts w:eastAsia="Times New Roman" w:cs="Times New Roman"/>
                 <w:b w:val="false"/>
                 <w:i w:val="false"/>
                 <w:caps w:val="false"/>
@@ -4902,7 +4701,6 @@
               <w:keepNext w:val="false"/>
               <w:keepLines w:val="false"/>
               <w:widowControl/>
-              <w:pBdr/>
               <w:shd w:val="clear" w:fill="auto"/>
               <w:spacing w:lineRule="auto" w:line="360" w:before="0" w:after="160"/>
               <w:ind w:hanging="0" w:left="0" w:right="0"/>
@@ -4928,7 +4726,7 @@
             </w:pPr>
             <w:r>
               <w:rPr>
-                <w:rFonts w:eastAsia="Times New Roman" w:cs="Times New Roman" w:ascii="Times New Roman" w:hAnsi="Times New Roman"/>
+                <w:rFonts w:eastAsia="Times New Roman" w:cs="Times New Roman"/>
                 <w:b w:val="false"/>
                 <w:i w:val="false"/>
                 <w:caps w:val="false"/>
@@ -4966,7 +4764,6 @@
               <w:keepNext w:val="false"/>
               <w:keepLines w:val="false"/>
               <w:widowControl/>
-              <w:pBdr/>
               <w:shd w:val="clear" w:fill="auto"/>
               <w:spacing w:lineRule="auto" w:line="360" w:before="0" w:after="160"/>
               <w:ind w:hanging="0" w:left="0" w:right="0"/>
@@ -4992,7 +4789,7 @@
             </w:pPr>
             <w:r>
               <w:rPr>
-                <w:rFonts w:eastAsia="Times New Roman" w:cs="Times New Roman" w:ascii="Times New Roman" w:hAnsi="Times New Roman"/>
+                <w:rFonts w:eastAsia="Times New Roman" w:cs="Times New Roman"/>
                 <w:b w:val="false"/>
                 <w:i w:val="false"/>
                 <w:caps w:val="false"/>
@@ -5027,7 +4824,6 @@
               <w:keepNext w:val="false"/>
               <w:keepLines w:val="false"/>
               <w:widowControl/>
-              <w:pBdr/>
               <w:shd w:val="clear" w:fill="auto"/>
               <w:spacing w:lineRule="auto" w:line="360" w:before="0" w:after="160"/>
               <w:ind w:hanging="0" w:left="0" w:right="0"/>
@@ -5053,7 +4849,7 @@
             </w:pPr>
             <w:r>
               <w:rPr>
-                <w:rFonts w:eastAsia="Times New Roman" w:cs="Times New Roman" w:ascii="Times New Roman" w:hAnsi="Times New Roman"/>
+                <w:rFonts w:eastAsia="Times New Roman" w:cs="Times New Roman"/>
                 <w:b w:val="false"/>
                 <w:i w:val="false"/>
                 <w:caps w:val="false"/>
@@ -5088,7 +4884,6 @@
               <w:keepNext w:val="false"/>
               <w:keepLines w:val="false"/>
               <w:widowControl/>
-              <w:pBdr/>
               <w:shd w:val="clear" w:fill="auto"/>
               <w:spacing w:lineRule="auto" w:line="360" w:before="0" w:after="160"/>
               <w:ind w:hanging="0" w:left="0" w:right="0"/>
@@ -5114,7 +4909,7 @@
             </w:pPr>
             <w:r>
               <w:rPr>
-                <w:rFonts w:eastAsia="Times New Roman" w:cs="Times New Roman" w:ascii="Times New Roman" w:hAnsi="Times New Roman"/>
+                <w:rFonts w:eastAsia="Times New Roman" w:cs="Times New Roman"/>
                 <w:b w:val="false"/>
                 <w:i w:val="false"/>
                 <w:caps w:val="false"/>
@@ -5152,7 +4947,6 @@
               <w:keepNext w:val="false"/>
               <w:keepLines w:val="false"/>
               <w:widowControl/>
-              <w:pBdr/>
               <w:shd w:val="clear" w:fill="auto"/>
               <w:spacing w:lineRule="auto" w:line="360" w:before="0" w:after="160"/>
               <w:ind w:hanging="0" w:left="0" w:right="0"/>
@@ -5178,7 +4972,7 @@
             </w:pPr>
             <w:r>
               <w:rPr>
-                <w:rFonts w:eastAsia="Times New Roman" w:cs="Times New Roman" w:ascii="Times New Roman" w:hAnsi="Times New Roman"/>
+                <w:rFonts w:eastAsia="Times New Roman" w:cs="Times New Roman"/>
                 <w:b w:val="false"/>
                 <w:i w:val="false"/>
                 <w:caps w:val="false"/>
@@ -5213,7 +5007,6 @@
               <w:keepNext w:val="false"/>
               <w:keepLines w:val="false"/>
               <w:widowControl/>
-              <w:pBdr/>
               <w:shd w:val="clear" w:fill="auto"/>
               <w:spacing w:lineRule="auto" w:line="360" w:before="0" w:after="160"/>
               <w:ind w:hanging="0" w:left="0" w:right="0"/>
@@ -5239,7 +5032,7 @@
             </w:pPr>
             <w:r>
               <w:rPr>
-                <w:rFonts w:eastAsia="Times New Roman" w:cs="Times New Roman" w:ascii="Times New Roman" w:hAnsi="Times New Roman"/>
+                <w:rFonts w:eastAsia="Times New Roman" w:cs="Times New Roman"/>
                 <w:b w:val="false"/>
                 <w:i w:val="false"/>
                 <w:caps w:val="false"/>
@@ -5274,7 +5067,6 @@
               <w:keepNext w:val="false"/>
               <w:keepLines w:val="false"/>
               <w:widowControl/>
-              <w:pBdr/>
               <w:shd w:val="clear" w:fill="auto"/>
               <w:spacing w:lineRule="auto" w:line="360" w:before="0" w:after="160"/>
               <w:ind w:hanging="0" w:left="0" w:right="0"/>
@@ -5300,7 +5092,7 @@
             </w:pPr>
             <w:r>
               <w:rPr>
-                <w:rFonts w:eastAsia="Times New Roman" w:cs="Times New Roman" w:ascii="Times New Roman" w:hAnsi="Times New Roman"/>
+                <w:rFonts w:eastAsia="Times New Roman" w:cs="Times New Roman"/>
                 <w:b w:val="false"/>
                 <w:i w:val="false"/>
                 <w:caps w:val="false"/>
@@ -5338,7 +5130,6 @@
               <w:keepNext w:val="false"/>
               <w:keepLines w:val="false"/>
               <w:widowControl/>
-              <w:pBdr/>
               <w:shd w:val="clear" w:fill="auto"/>
               <w:spacing w:lineRule="auto" w:line="360" w:before="0" w:after="160"/>
               <w:ind w:hanging="0" w:left="0" w:right="0"/>
@@ -5364,7 +5155,7 @@
             </w:pPr>
             <w:r>
               <w:rPr>
-                <w:rFonts w:eastAsia="Times New Roman" w:cs="Times New Roman" w:ascii="Times New Roman" w:hAnsi="Times New Roman"/>
+                <w:rFonts w:eastAsia="Times New Roman" w:cs="Times New Roman"/>
                 <w:b w:val="false"/>
                 <w:i w:val="false"/>
                 <w:caps w:val="false"/>
@@ -5399,7 +5190,6 @@
               <w:keepNext w:val="false"/>
               <w:keepLines w:val="false"/>
               <w:widowControl/>
-              <w:pBdr/>
               <w:shd w:val="clear" w:fill="auto"/>
               <w:spacing w:lineRule="auto" w:line="360" w:before="0" w:after="160"/>
               <w:ind w:hanging="0" w:left="0" w:right="0"/>
@@ -5425,7 +5215,7 @@
             </w:pPr>
             <w:r>
               <w:rPr>
-                <w:rFonts w:eastAsia="Times New Roman" w:cs="Times New Roman" w:ascii="Times New Roman" w:hAnsi="Times New Roman"/>
+                <w:rFonts w:eastAsia="Times New Roman" w:cs="Times New Roman"/>
                 <w:b w:val="false"/>
                 <w:i w:val="false"/>
                 <w:caps w:val="false"/>
@@ -5460,7 +5250,6 @@
               <w:keepNext w:val="false"/>
               <w:keepLines w:val="false"/>
               <w:widowControl/>
-              <w:pBdr/>
               <w:shd w:val="clear" w:fill="auto"/>
               <w:spacing w:lineRule="auto" w:line="360" w:before="0" w:after="160"/>
               <w:ind w:hanging="0" w:left="0" w:right="0"/>
@@ -5486,7 +5275,7 @@
             </w:pPr>
             <w:r>
               <w:rPr>
-                <w:rFonts w:eastAsia="Times New Roman" w:cs="Times New Roman" w:ascii="Times New Roman" w:hAnsi="Times New Roman"/>
+                <w:rFonts w:eastAsia="Times New Roman" w:cs="Times New Roman"/>
                 <w:b w:val="false"/>
                 <w:i w:val="false"/>
                 <w:caps w:val="false"/>
@@ -5524,7 +5313,6 @@
               <w:keepNext w:val="false"/>
               <w:keepLines w:val="false"/>
               <w:widowControl/>
-              <w:pBdr/>
               <w:shd w:val="clear" w:fill="auto"/>
               <w:spacing w:lineRule="auto" w:line="360" w:before="0" w:after="160"/>
               <w:ind w:hanging="0" w:left="0" w:right="0"/>
@@ -5550,7 +5338,7 @@
             </w:pPr>
             <w:r>
               <w:rPr>
-                <w:rFonts w:eastAsia="Times New Roman" w:cs="Times New Roman" w:ascii="Times New Roman" w:hAnsi="Times New Roman"/>
+                <w:rFonts w:eastAsia="Times New Roman" w:cs="Times New Roman"/>
                 <w:b w:val="false"/>
                 <w:i w:val="false"/>
                 <w:caps w:val="false"/>
@@ -5585,7 +5373,6 @@
               <w:keepNext w:val="false"/>
               <w:keepLines w:val="false"/>
               <w:widowControl/>
-              <w:pBdr/>
               <w:shd w:val="clear" w:fill="auto"/>
               <w:spacing w:lineRule="auto" w:line="360" w:before="0" w:after="160"/>
               <w:ind w:hanging="0" w:left="0" w:right="0"/>
@@ -5611,7 +5398,7 @@
             </w:pPr>
             <w:r>
               <w:rPr>
-                <w:rFonts w:eastAsia="Times New Roman" w:cs="Times New Roman" w:ascii="Times New Roman" w:hAnsi="Times New Roman"/>
+                <w:rFonts w:eastAsia="Times New Roman" w:cs="Times New Roman"/>
                 <w:b w:val="false"/>
                 <w:i w:val="false"/>
                 <w:caps w:val="false"/>
@@ -5646,7 +5433,6 @@
               <w:keepNext w:val="false"/>
               <w:keepLines w:val="false"/>
               <w:widowControl/>
-              <w:pBdr/>
               <w:shd w:val="clear" w:fill="auto"/>
               <w:spacing w:lineRule="auto" w:line="360" w:before="0" w:after="160"/>
               <w:ind w:hanging="0" w:left="0" w:right="0"/>
@@ -5672,7 +5458,7 @@
             </w:pPr>
             <w:r>
               <w:rPr>
-                <w:rFonts w:eastAsia="Times New Roman" w:cs="Times New Roman" w:ascii="Times New Roman" w:hAnsi="Times New Roman"/>
+                <w:rFonts w:eastAsia="Times New Roman" w:cs="Times New Roman"/>
                 <w:b w:val="false"/>
                 <w:i w:val="false"/>
                 <w:caps w:val="false"/>
@@ -5710,7 +5496,6 @@
               <w:keepNext w:val="false"/>
               <w:keepLines w:val="false"/>
               <w:widowControl/>
-              <w:pBdr/>
               <w:shd w:val="clear" w:fill="auto"/>
               <w:spacing w:lineRule="auto" w:line="360" w:before="0" w:after="160"/>
               <w:ind w:hanging="0" w:left="0" w:right="0"/>
@@ -5736,7 +5521,7 @@
             </w:pPr>
             <w:r>
               <w:rPr>
-                <w:rFonts w:eastAsia="Times New Roman" w:cs="Times New Roman" w:ascii="Times New Roman" w:hAnsi="Times New Roman"/>
+                <w:rFonts w:eastAsia="Times New Roman" w:cs="Times New Roman"/>
                 <w:b w:val="false"/>
                 <w:i w:val="false"/>
                 <w:caps w:val="false"/>
@@ -5771,7 +5556,6 @@
               <w:keepNext w:val="false"/>
               <w:keepLines w:val="false"/>
               <w:widowControl/>
-              <w:pBdr/>
               <w:shd w:val="clear" w:fill="auto"/>
               <w:spacing w:lineRule="auto" w:line="360" w:before="0" w:after="160"/>
               <w:ind w:hanging="0" w:left="0" w:right="0"/>
@@ -5797,7 +5581,7 @@
             </w:pPr>
             <w:r>
               <w:rPr>
-                <w:rFonts w:eastAsia="Times New Roman" w:cs="Times New Roman" w:ascii="Times New Roman" w:hAnsi="Times New Roman"/>
+                <w:rFonts w:eastAsia="Times New Roman" w:cs="Times New Roman"/>
                 <w:b w:val="false"/>
                 <w:i w:val="false"/>
                 <w:caps w:val="false"/>
@@ -5832,7 +5616,6 @@
               <w:keepNext w:val="false"/>
               <w:keepLines w:val="false"/>
               <w:widowControl/>
-              <w:pBdr/>
               <w:shd w:val="clear" w:fill="auto"/>
               <w:spacing w:lineRule="auto" w:line="360" w:before="0" w:after="160"/>
               <w:ind w:hanging="0" w:left="0" w:right="0"/>
@@ -5858,7 +5641,7 @@
             </w:pPr>
             <w:r>
               <w:rPr>
-                <w:rFonts w:eastAsia="Times New Roman" w:cs="Times New Roman" w:ascii="Times New Roman" w:hAnsi="Times New Roman"/>
+                <w:rFonts w:eastAsia="Times New Roman" w:cs="Times New Roman"/>
                 <w:b w:val="false"/>
                 <w:i w:val="false"/>
                 <w:caps w:val="false"/>
@@ -5896,7 +5679,6 @@
               <w:keepNext w:val="false"/>
               <w:keepLines w:val="false"/>
               <w:widowControl/>
-              <w:pBdr/>
               <w:shd w:val="clear" w:fill="auto"/>
               <w:spacing w:lineRule="auto" w:line="360" w:before="0" w:after="160"/>
               <w:ind w:hanging="0" w:left="0" w:right="0"/>
@@ -5922,7 +5704,7 @@
             </w:pPr>
             <w:r>
               <w:rPr>
-                <w:rFonts w:eastAsia="Times New Roman" w:cs="Times New Roman" w:ascii="Times New Roman" w:hAnsi="Times New Roman"/>
+                <w:rFonts w:eastAsia="Times New Roman" w:cs="Times New Roman"/>
                 <w:b w:val="false"/>
                 <w:i w:val="false"/>
                 <w:caps w:val="false"/>
@@ -5957,7 +5739,6 @@
               <w:keepNext w:val="false"/>
               <w:keepLines w:val="false"/>
               <w:widowControl/>
-              <w:pBdr/>
               <w:shd w:val="clear" w:fill="auto"/>
               <w:spacing w:lineRule="auto" w:line="360" w:before="0" w:after="160"/>
               <w:ind w:hanging="0" w:left="0" w:right="0"/>
@@ -5983,7 +5764,7 @@
             </w:pPr>
             <w:r>
               <w:rPr>
-                <w:rFonts w:eastAsia="Times New Roman" w:cs="Times New Roman" w:ascii="Times New Roman" w:hAnsi="Times New Roman"/>
+                <w:rFonts w:eastAsia="Times New Roman" w:cs="Times New Roman"/>
                 <w:b w:val="false"/>
                 <w:i w:val="false"/>
                 <w:caps w:val="false"/>
@@ -6018,7 +5799,6 @@
               <w:keepNext w:val="false"/>
               <w:keepLines w:val="false"/>
               <w:widowControl/>
-              <w:pBdr/>
               <w:shd w:val="clear" w:fill="auto"/>
               <w:spacing w:lineRule="auto" w:line="360" w:before="0" w:after="160"/>
               <w:ind w:hanging="0" w:left="0" w:right="0"/>
@@ -6044,7 +5824,7 @@
             </w:pPr>
             <w:r>
               <w:rPr>
-                <w:rFonts w:eastAsia="Times New Roman" w:cs="Times New Roman" w:ascii="Times New Roman" w:hAnsi="Times New Roman"/>
+                <w:rFonts w:eastAsia="Times New Roman" w:cs="Times New Roman"/>
                 <w:b w:val="false"/>
                 <w:i w:val="false"/>
                 <w:caps w:val="false"/>
@@ -6076,7 +5856,6 @@
           <w:ilvl w:val="0"/>
           <w:numId w:val="2"/>
         </w:numPr>
-        <w:pBdr/>
         <w:shd w:val="clear" w:fill="auto"/>
         <w:spacing w:lineRule="auto" w:line="240" w:before="120" w:after="120"/>
         <w:ind w:hanging="360" w:left="720" w:right="0"/>
@@ -6102,7 +5881,7 @@
       </w:pPr>
       <w:r>
         <w:rPr>
-          <w:rFonts w:eastAsia="Times New Roman" w:cs="Times New Roman" w:ascii="Times New Roman" w:hAnsi="Times New Roman"/>
+          <w:rFonts w:eastAsia="Times New Roman" w:cs="Times New Roman"/>
           <w:b w:val="false"/>
           <w:i w:val="false"/>
           <w:caps w:val="false"/>
@@ -6132,7 +5911,6 @@
           <w:ilvl w:val="0"/>
           <w:numId w:val="2"/>
         </w:numPr>
-        <w:pBdr/>
         <w:shd w:val="clear" w:fill="auto"/>
         <w:spacing w:lineRule="auto" w:line="240" w:before="120" w:after="120"/>
         <w:ind w:hanging="360" w:left="720" w:right="0"/>
@@ -6158,7 +5936,7 @@
       </w:pPr>
       <w:r>
         <w:rPr>
-          <w:rFonts w:eastAsia="Times New Roman" w:cs="Times New Roman" w:ascii="Times New Roman" w:hAnsi="Times New Roman"/>
+          <w:rFonts w:eastAsia="Times New Roman" w:cs="Times New Roman"/>
           <w:b w:val="false"/>
           <w:i w:val="false"/>
           <w:caps w:val="false"/>
@@ -6184,7 +5962,6 @@
         <w:keepLines w:val="false"/>
         <w:pageBreakBefore w:val="false"/>
         <w:widowControl/>
-        <w:pBdr/>
         <w:shd w:val="clear" w:fill="auto"/>
         <w:spacing w:lineRule="auto" w:line="240" w:before="120" w:after="120"/>
         <w:ind w:hanging="0" w:left="0" w:right="0"/>
@@ -6210,7 +5987,7 @@
       </w:pPr>
       <w:r>
         <w:rPr>
-          <w:rFonts w:eastAsia="Times New Roman" w:cs="Times New Roman" w:ascii="Times New Roman" w:hAnsi="Times New Roman"/>
+          <w:rFonts w:eastAsia="Times New Roman" w:cs="Times New Roman"/>
           <w:b w:val="false"/>
           <w:i w:val="false"/>
           <w:caps w:val="false"/>
@@ -6230,7 +6007,7 @@
       </w:r>
       <w:r>
         <w:rPr>
-          <w:rFonts w:eastAsia="Times New Roman" w:cs="Times New Roman" w:ascii="Times New Roman" w:hAnsi="Times New Roman"/>
+          <w:rFonts w:eastAsia="Times New Roman" w:cs="Times New Roman"/>
           <w:b w:val="false"/>
           <w:i w:val="false"/>
           <w:caps w:val="false"/>
@@ -6274,7 +6051,6 @@
           <w:ilvl w:val="0"/>
           <w:numId w:val="3"/>
         </w:numPr>
-        <w:pBdr/>
         <w:shd w:val="clear" w:fill="auto"/>
         <w:spacing w:lineRule="auto" w:line="360" w:before="0" w:after="0"/>
         <w:ind w:hanging="360" w:left="720" w:right="0"/>
@@ -6300,7 +6076,7 @@
       </w:pPr>
       <w:r>
         <w:rPr>
-          <w:rFonts w:eastAsia="Times New Roman" w:cs="Times New Roman" w:ascii="Times New Roman" w:hAnsi="Times New Roman"/>
+          <w:rFonts w:eastAsia="Times New Roman" w:cs="Times New Roman"/>
           <w:b w:val="false"/>
           <w:i w:val="false"/>
           <w:caps w:val="false"/>
@@ -6330,7 +6106,6 @@
           <w:ilvl w:val="0"/>
           <w:numId w:val="4"/>
         </w:numPr>
-        <w:pBdr/>
         <w:shd w:val="clear" w:fill="auto"/>
         <w:spacing w:lineRule="auto" w:line="360" w:before="0" w:after="0"/>
         <w:ind w:hanging="360" w:left="1440" w:right="0"/>
@@ -6356,7 +6131,7 @@
       </w:pPr>
       <w:r>
         <w:rPr>
-          <w:rFonts w:eastAsia="Times New Roman" w:cs="Times New Roman" w:ascii="Times New Roman" w:hAnsi="Times New Roman"/>
+          <w:rFonts w:eastAsia="Times New Roman" w:cs="Times New Roman"/>
           <w:b w:val="false"/>
           <w:i w:val="false"/>
           <w:caps w:val="false"/>
@@ -6426,7 +6201,6 @@
           <w:ilvl w:val="0"/>
           <w:numId w:val="4"/>
         </w:numPr>
-        <w:pBdr/>
         <w:shd w:val="clear" w:fill="auto"/>
         <w:spacing w:lineRule="auto" w:line="360" w:before="0" w:after="0"/>
         <w:ind w:hanging="360" w:left="1440" w:right="0"/>
@@ -6452,7 +6226,7 @@
       </w:pPr>
       <w:r>
         <w:rPr>
-          <w:rFonts w:eastAsia="Times New Roman" w:cs="Times New Roman" w:ascii="Times New Roman" w:hAnsi="Times New Roman"/>
+          <w:rFonts w:eastAsia="Times New Roman" w:cs="Times New Roman"/>
           <w:b w:val="false"/>
           <w:i w:val="false"/>
           <w:caps w:val="false"/>
@@ -6478,7 +6252,6 @@
         <w:keepLines w:val="false"/>
         <w:pageBreakBefore w:val="false"/>
         <w:widowControl/>
-        <w:pBdr/>
         <w:shd w:val="clear" w:fill="auto"/>
         <w:spacing w:lineRule="auto" w:line="360" w:before="0" w:after="0"/>
         <w:ind w:hanging="0" w:left="1440" w:right="0"/>
@@ -6504,7 +6277,7 @@
       </w:pPr>
       <w:r>
         <w:rPr>
-          <w:rFonts w:eastAsia="Times New Roman" w:cs="Times New Roman" w:ascii="Times New Roman" w:hAnsi="Times New Roman"/>
+          <w:rFonts w:eastAsia="Times New Roman" w:cs="Times New Roman"/>
           <w:b w:val="false"/>
           <w:i w:val="false"/>
           <w:caps w:val="false"/>
@@ -6534,7 +6307,6 @@
           <w:ilvl w:val="0"/>
           <w:numId w:val="4"/>
         </w:numPr>
-        <w:pBdr/>
         <w:shd w:val="clear" w:fill="auto"/>
         <w:spacing w:lineRule="auto" w:line="360" w:before="0" w:after="0"/>
         <w:ind w:hanging="360" w:left="1440" w:right="0"/>
@@ -6560,7 +6332,7 @@
       </w:pPr>
       <w:r>
         <w:rPr>
-          <w:rFonts w:eastAsia="Times New Roman" w:cs="Times New Roman" w:ascii="Times New Roman" w:hAnsi="Times New Roman"/>
+          <w:rFonts w:eastAsia="Times New Roman" w:cs="Times New Roman"/>
           <w:b w:val="false"/>
           <w:i w:val="false"/>
           <w:caps w:val="false"/>
@@ -6590,7 +6362,6 @@
           <w:ilvl w:val="0"/>
           <w:numId w:val="4"/>
         </w:numPr>
-        <w:pBdr/>
         <w:shd w:val="clear" w:fill="auto"/>
         <w:spacing w:lineRule="auto" w:line="360" w:before="0" w:after="0"/>
         <w:ind w:hanging="360" w:left="1440" w:right="0"/>
@@ -6616,7 +6387,7 @@
       </w:pPr>
       <w:r>
         <w:rPr>
-          <w:rFonts w:eastAsia="Times New Roman" w:cs="Times New Roman" w:ascii="Times New Roman" w:hAnsi="Times New Roman"/>
+          <w:rFonts w:eastAsia="Times New Roman" w:cs="Times New Roman"/>
           <w:b w:val="false"/>
           <w:i w:val="false"/>
           <w:caps w:val="false"/>
@@ -6642,7 +6413,6 @@
         <w:keepLines w:val="false"/>
         <w:pageBreakBefore w:val="false"/>
         <w:widowControl/>
-        <w:pBdr/>
         <w:shd w:val="clear" w:fill="auto"/>
         <w:spacing w:lineRule="auto" w:line="360" w:before="0" w:after="160"/>
         <w:ind w:hanging="0" w:left="1440" w:right="0"/>
@@ -6718,7 +6488,6 @@
           <w:ilvl w:val="0"/>
           <w:numId w:val="3"/>
         </w:numPr>
-        <w:pBdr/>
         <w:shd w:val="clear" w:fill="auto"/>
         <w:spacing w:lineRule="auto" w:line="240" w:before="120" w:after="120"/>
         <w:ind w:hanging="360" w:left="720" w:right="0"/>
@@ -6744,7 +6513,7 @@
       </w:pPr>
       <w:r>
         <w:rPr>
-          <w:rFonts w:eastAsia="Times New Roman" w:cs="Times New Roman" w:ascii="Times New Roman" w:hAnsi="Times New Roman"/>
+          <w:rFonts w:eastAsia="Times New Roman" w:cs="Times New Roman"/>
           <w:b w:val="false"/>
           <w:i w:val="false"/>
           <w:caps w:val="false"/>
@@ -6764,7 +6533,7 @@
       </w:r>
       <w:r>
         <w:rPr>
-          <w:rFonts w:eastAsia="Times New Roman" w:cs="Times New Roman" w:ascii="Times New Roman" w:hAnsi="Times New Roman"/>
+          <w:rFonts w:eastAsia="Times New Roman" w:cs="Times New Roman"/>
           <w:b w:val="false"/>
           <w:i w:val="false"/>
           <w:caps w:val="false"/>
@@ -6794,7 +6563,6 @@
           <w:ilvl w:val="0"/>
           <w:numId w:val="3"/>
         </w:numPr>
-        <w:pBdr/>
         <w:shd w:val="clear" w:fill="auto"/>
         <w:spacing w:lineRule="auto" w:line="240" w:before="120" w:after="120"/>
         <w:ind w:hanging="360" w:left="720" w:right="0"/>
@@ -6820,7 +6588,7 @@
       </w:pPr>
       <w:r>
         <w:rPr>
-          <w:rFonts w:eastAsia="Times New Roman" w:cs="Times New Roman" w:ascii="Times New Roman" w:hAnsi="Times New Roman"/>
+          <w:rFonts w:eastAsia="Times New Roman" w:cs="Times New Roman"/>
           <w:b w:val="false"/>
           <w:i w:val="false"/>
           <w:caps w:val="false"/>
@@ -6840,7 +6608,7 @@
       </w:r>
       <w:r>
         <w:rPr>
-          <w:rFonts w:eastAsia="Times New Roman" w:cs="Times New Roman" w:ascii="Times New Roman" w:hAnsi="Times New Roman"/>
+          <w:rFonts w:eastAsia="Times New Roman" w:cs="Times New Roman"/>
           <w:b w:val="false"/>
           <w:i w:val="false"/>
           <w:caps w:val="false"/>
@@ -6870,7 +6638,6 @@
           <w:ilvl w:val="0"/>
           <w:numId w:val="3"/>
         </w:numPr>
-        <w:pBdr/>
         <w:shd w:val="clear" w:fill="auto"/>
         <w:spacing w:lineRule="auto" w:line="240" w:before="120" w:after="120"/>
         <w:ind w:hanging="360" w:left="720" w:right="0"/>
@@ -6896,7 +6663,7 @@
       </w:pPr>
       <w:r>
         <w:rPr>
-          <w:rFonts w:eastAsia="Times New Roman" w:cs="Times New Roman" w:ascii="Times New Roman" w:hAnsi="Times New Roman"/>
+          <w:rFonts w:eastAsia="Times New Roman" w:cs="Times New Roman"/>
           <w:b w:val="false"/>
           <w:i w:val="false"/>
           <w:caps w:val="false"/>
@@ -6922,7 +6689,6 @@
         <w:keepLines w:val="false"/>
         <w:pageBreakBefore w:val="false"/>
         <w:widowControl/>
-        <w:pBdr/>
         <w:shd w:val="clear" w:fill="auto"/>
         <w:spacing w:lineRule="auto" w:line="240" w:before="120" w:after="120"/>
         <w:ind w:hanging="0" w:left="0" w:right="0"/>
@@ -6948,7 +6714,7 @@
       </w:pPr>
       <w:r>
         <w:rPr>
-          <w:rFonts w:eastAsia="Times New Roman" w:cs="Times New Roman" w:ascii="Times New Roman" w:hAnsi="Times New Roman"/>
+          <w:rFonts w:eastAsia="Times New Roman" w:cs="Times New Roman"/>
           <w:b w:val="false"/>
           <w:i w:val="false"/>
           <w:caps w:val="false"/>
@@ -6968,7 +6734,7 @@
       </w:r>
       <w:r>
         <w:rPr>
-          <w:rFonts w:eastAsia="Times New Roman" w:cs="Times New Roman" w:ascii="Times New Roman" w:hAnsi="Times New Roman"/>
+          <w:rFonts w:eastAsia="Times New Roman" w:cs="Times New Roman"/>
           <w:b w:val="false"/>
           <w:i w:val="false"/>
           <w:caps w:val="false"/>
@@ -6994,7 +6760,6 @@
         <w:keepLines w:val="false"/>
         <w:pageBreakBefore w:val="false"/>
         <w:widowControl/>
-        <w:pBdr/>
         <w:shd w:val="clear" w:fill="auto"/>
         <w:spacing w:lineRule="auto" w:line="240" w:before="120" w:after="120"/>
         <w:ind w:hanging="0" w:left="720" w:right="0"/>
@@ -7020,7 +6785,7 @@
       </w:pPr>
       <w:r>
         <w:rPr>
-          <w:rFonts w:eastAsia="Times New Roman" w:cs="Times New Roman" w:ascii="Times New Roman" w:hAnsi="Times New Roman"/>
+          <w:rFonts w:eastAsia="Times New Roman" w:cs="Times New Roman"/>
           <w:b w:val="false"/>
           <w:i w:val="false"/>
           <w:caps w:val="false"/>
@@ -7045,7 +6810,6 @@
         <w:keepLines w:val="false"/>
         <w:pageBreakBefore w:val="false"/>
         <w:widowControl/>
-        <w:pBdr/>
         <w:shd w:val="clear" w:fill="auto"/>
         <w:spacing w:lineRule="auto" w:line="276" w:before="0" w:after="0"/>
         <w:ind w:hanging="0" w:left="0" w:right="0"/>
@@ -7071,7 +6835,7 @@
       </w:pPr>
       <w:r>
         <w:rPr>
-          <w:rFonts w:eastAsia="Times New Roman" w:cs="Times New Roman" w:ascii="Times New Roman" w:hAnsi="Times New Roman"/>
+          <w:rFonts w:eastAsia="Times New Roman" w:cs="Times New Roman"/>
           <w:b/>
           <w:i w:val="false"/>
           <w:caps w:val="false"/>
@@ -7097,7 +6861,6 @@
         <w:keepLines w:val="false"/>
         <w:pageBreakBefore w:val="false"/>
         <w:widowControl/>
-        <w:pBdr/>
         <w:shd w:val="clear" w:fill="auto"/>
         <w:spacing w:lineRule="auto" w:line="276" w:before="0" w:after="0"/>
         <w:ind w:hanging="0" w:left="0" w:right="0"/>
@@ -7123,7 +6886,7 @@
       </w:pPr>
       <w:r>
         <w:rPr>
-          <w:rFonts w:eastAsia="Times New Roman" w:cs="Times New Roman" w:ascii="Times New Roman" w:hAnsi="Times New Roman"/>
+          <w:rFonts w:eastAsia="Times New Roman" w:cs="Times New Roman"/>
           <w:b w:val="false"/>
           <w:i w:val="false"/>
           <w:caps w:val="false"/>
@@ -7149,7 +6912,6 @@
         <w:keepLines w:val="false"/>
         <w:pageBreakBefore w:val="false"/>
         <w:widowControl/>
-        <w:pBdr/>
         <w:shd w:val="clear" w:fill="auto"/>
         <w:spacing w:lineRule="auto" w:line="276" w:before="0" w:after="0"/>
         <w:ind w:hanging="0" w:left="0" w:right="0"/>
@@ -7175,7 +6937,7 @@
       </w:pPr>
       <w:r>
         <w:rPr>
-          <w:rFonts w:eastAsia="Times New Roman" w:cs="Times New Roman" w:ascii="Times New Roman" w:hAnsi="Times New Roman"/>
+          <w:rFonts w:eastAsia="Times New Roman" w:cs="Times New Roman"/>
           <w:b/>
           <w:i w:val="false"/>
           <w:caps w:val="false"/>
@@ -7204,7 +6966,6 @@
           <w:ilvl w:val="0"/>
           <w:numId w:val="6"/>
         </w:numPr>
-        <w:pBdr/>
         <w:shd w:val="clear" w:fill="auto"/>
         <w:spacing w:lineRule="auto" w:line="360" w:before="0" w:after="160"/>
         <w:ind w:hanging="360" w:left="720" w:right="0"/>
@@ -7230,7 +6991,7 @@
       </w:pPr>
       <w:r>
         <w:rPr>
-          <w:rFonts w:eastAsia="Times New Roman" w:cs="Times New Roman" w:ascii="Times New Roman" w:hAnsi="Times New Roman"/>
+          <w:rFonts w:eastAsia="Times New Roman" w:cs="Times New Roman"/>
           <w:b w:val="false"/>
           <w:i w:val="false"/>
           <w:caps w:val="false"/>
@@ -7276,7 +7037,6 @@
           <w:ilvl w:val="0"/>
           <w:numId w:val="6"/>
         </w:numPr>
-        <w:pBdr/>
         <w:shd w:val="clear" w:fill="auto"/>
         <w:spacing w:lineRule="auto" w:line="360" w:before="0" w:after="160"/>
         <w:ind w:hanging="360" w:left="720" w:right="0"/>
@@ -7302,7 +7062,7 @@
       </w:pPr>
       <w:r>
         <w:rPr>
-          <w:rFonts w:eastAsia="Times New Roman" w:cs="Times New Roman" w:ascii="Times New Roman" w:hAnsi="Times New Roman"/>
+          <w:rFonts w:eastAsia="Times New Roman" w:cs="Times New Roman"/>
           <w:b w:val="false"/>
           <w:i w:val="false"/>
           <w:caps w:val="false"/>
@@ -7328,7 +7088,6 @@
         <w:keepLines w:val="false"/>
         <w:pageBreakBefore w:val="false"/>
         <w:widowControl/>
-        <w:pBdr/>
         <w:shd w:val="clear" w:fill="auto"/>
         <w:spacing w:lineRule="auto" w:line="240" w:before="120" w:after="120"/>
         <w:ind w:hanging="363" w:left="360" w:right="0"/>
@@ -7400,7 +7159,6 @@
         <w:keepLines w:val="false"/>
         <w:pageBreakBefore w:val="false"/>
         <w:widowControl/>
-        <w:pBdr/>
         <w:shd w:val="clear" w:fill="auto"/>
         <w:spacing w:lineRule="auto" w:line="276" w:before="0" w:after="0"/>
         <w:ind w:hanging="0" w:left="0" w:right="0"/>
@@ -7426,7 +7184,7 @@
       </w:pPr>
       <w:r>
         <w:rPr>
-          <w:rFonts w:eastAsia="Times New Roman" w:cs="Times New Roman" w:ascii="Times New Roman" w:hAnsi="Times New Roman"/>
+          <w:rFonts w:eastAsia="Times New Roman" w:cs="Times New Roman"/>
           <w:b/>
           <w:i w:val="false"/>
           <w:caps w:val="false"/>
@@ -7451,7 +7209,6 @@
         <w:keepLines w:val="false"/>
         <w:pageBreakBefore w:val="false"/>
         <w:widowControl/>
-        <w:pBdr/>
         <w:shd w:val="clear" w:fill="auto"/>
         <w:spacing w:lineRule="auto" w:line="276" w:before="0" w:after="0"/>
         <w:ind w:hanging="0" w:left="0" w:right="0"/>
@@ -7477,7 +7234,7 @@
       </w:pPr>
       <w:r>
         <w:rPr>
-          <w:rFonts w:eastAsia="Times New Roman" w:cs="Times New Roman" w:ascii="Times New Roman" w:hAnsi="Times New Roman"/>
+          <w:rFonts w:eastAsia="Times New Roman" w:cs="Times New Roman"/>
           <w:b w:val="false"/>
           <w:i w:val="false"/>
           <w:caps w:val="false"/>
@@ -7503,7 +7260,6 @@
         <w:keepLines w:val="false"/>
         <w:pageBreakBefore w:val="false"/>
         <w:widowControl/>
-        <w:pBdr/>
         <w:shd w:val="clear" w:fill="auto"/>
         <w:spacing w:lineRule="auto" w:line="276" w:before="0" w:after="0"/>
         <w:ind w:hanging="0" w:left="0" w:right="0"/>
@@ -7529,7 +7285,7 @@
       </w:pPr>
       <w:r>
         <w:rPr>
-          <w:rFonts w:eastAsia="Times New Roman" w:cs="Times New Roman" w:ascii="Times New Roman" w:hAnsi="Times New Roman"/>
+          <w:rFonts w:eastAsia="Times New Roman" w:cs="Times New Roman"/>
           <w:b/>
           <w:i w:val="false"/>
           <w:caps w:val="false"/>
@@ -7558,7 +7314,6 @@
           <w:ilvl w:val="0"/>
           <w:numId w:val="6"/>
         </w:numPr>
-        <w:pBdr/>
         <w:shd w:val="clear" w:fill="auto"/>
         <w:spacing w:lineRule="auto" w:line="360" w:before="0" w:after="160"/>
         <w:ind w:hanging="360" w:left="720" w:right="0"/>
@@ -7584,7 +7339,7 @@
       </w:pPr>
       <w:r>
         <w:rPr>
-          <w:rFonts w:eastAsia="Times New Roman" w:cs="Times New Roman" w:ascii="Times New Roman" w:hAnsi="Times New Roman"/>
+          <w:rFonts w:eastAsia="Times New Roman" w:cs="Times New Roman"/>
           <w:b w:val="false"/>
           <w:i w:val="false"/>
           <w:caps w:val="false"/>
@@ -7630,7 +7385,6 @@
           <w:ilvl w:val="0"/>
           <w:numId w:val="6"/>
         </w:numPr>
-        <w:pBdr/>
         <w:shd w:val="clear" w:fill="auto"/>
         <w:spacing w:lineRule="auto" w:line="360" w:before="0" w:after="160"/>
         <w:ind w:hanging="360" w:left="720" w:right="0"/>
@@ -7656,7 +7410,7 @@
       </w:pPr>
       <w:r>
         <w:rPr>
-          <w:rFonts w:eastAsia="Times New Roman" w:cs="Times New Roman" w:ascii="Times New Roman" w:hAnsi="Times New Roman"/>
+          <w:rFonts w:eastAsia="Times New Roman" w:cs="Times New Roman"/>
           <w:b w:val="false"/>
           <w:i w:val="false"/>
           <w:caps w:val="false"/>
@@ -7682,7 +7436,6 @@
         <w:keepLines w:val="false"/>
         <w:pageBreakBefore w:val="false"/>
         <w:widowControl/>
-        <w:pBdr/>
         <w:shd w:val="clear" w:fill="auto"/>
         <w:spacing w:lineRule="auto" w:line="240" w:before="120" w:after="120"/>
         <w:ind w:hanging="363" w:left="360" w:right="0"/>
@@ -7754,7 +7507,6 @@
         <w:keepLines w:val="false"/>
         <w:pageBreakBefore w:val="false"/>
         <w:widowControl/>
-        <w:pBdr/>
         <w:shd w:val="clear" w:fill="auto"/>
         <w:spacing w:lineRule="auto" w:line="240" w:before="120" w:after="120"/>
         <w:ind w:hanging="363" w:left="360" w:right="0"/>
@@ -7820,12 +7572,12 @@
       </w:r>
     </w:p>
     <w:sectPr>
-      <w:headerReference w:type="even" r:id="rId3"/>
-      <w:headerReference w:type="default" r:id="rId4"/>
-      <w:headerReference w:type="first" r:id="rId5"/>
-      <w:footerReference w:type="even" r:id="rId6"/>
-      <w:footerReference w:type="default" r:id="rId7"/>
-      <w:footerReference w:type="first" r:id="rId8"/>
+      <w:headerReference w:type="even" r:id="rId4"/>
+      <w:headerReference w:type="default" r:id="rId5"/>
+      <w:headerReference w:type="first" r:id="rId6"/>
+      <w:footerReference w:type="even" r:id="rId7"/>
+      <w:footerReference w:type="default" r:id="rId8"/>
+      <w:footerReference w:type="first" r:id="rId9"/>
       <w:type w:val="nextPage"/>
       <w:pgSz w:w="11906" w:h="16838"/>
       <w:pgMar w:left="1417" w:right="1417" w:gutter="0" w:header="708" w:top="1417" w:footer="708" w:bottom="1417"/>
@@ -7895,7 +7647,7 @@
     </w:pPr>
     <w:r>
       <w:rPr>
-        <w:rFonts w:eastAsia="Times New Roman" w:cs="Times New Roman" w:ascii="Times New Roman" w:hAnsi="Times New Roman"/>
+        <w:rFonts w:eastAsia="Times New Roman" w:cs="Times New Roman"/>
         <w:b/>
         <w:i w:val="false"/>
         <w:caps w:val="false"/>
@@ -7943,7 +7695,6 @@
       <w:keepLines w:val="false"/>
       <w:pageBreakBefore w:val="false"/>
       <w:widowControl/>
-      <w:pBdr/>
       <w:shd w:val="clear" w:fill="auto"/>
       <w:tabs>
         <w:tab w:val="clear" w:pos="720"/>
@@ -7974,7 +7725,7 @@
     </w:pPr>
     <w:r>
       <w:rPr>
-        <w:rFonts w:eastAsia="Times New Roman" w:cs="Times New Roman" w:ascii="Times New Roman" w:hAnsi="Times New Roman"/>
+        <w:rFonts w:eastAsia="Times New Roman" w:cs="Times New Roman"/>
         <w:b w:val="false"/>
         <w:i w:val="false"/>
         <w:caps w:val="false"/>
@@ -7999,7 +7750,6 @@
       <w:keepLines w:val="false"/>
       <w:pageBreakBefore w:val="false"/>
       <w:widowControl/>
-      <w:pBdr/>
       <w:shd w:val="clear" w:fill="auto"/>
       <w:tabs>
         <w:tab w:val="clear" w:pos="720"/>
@@ -8030,7 +7780,7 @@
     </w:pPr>
     <w:r>
       <w:rPr>
-        <w:rFonts w:eastAsia="Times New Roman" w:cs="Times New Roman" w:ascii="Times New Roman" w:hAnsi="Times New Roman"/>
+        <w:rFonts w:eastAsia="Times New Roman" w:cs="Times New Roman"/>
         <w:b w:val="false"/>
         <w:i w:val="false"/>
         <w:caps w:val="false"/>
@@ -8093,7 +7843,7 @@
     </w:pPr>
     <w:r>
       <w:rPr>
-        <w:rFonts w:eastAsia="Times New Roman" w:cs="Times New Roman" w:ascii="Times New Roman" w:hAnsi="Times New Roman"/>
+        <w:rFonts w:eastAsia="Times New Roman" w:cs="Times New Roman"/>
         <w:b/>
         <w:i w:val="false"/>
         <w:caps w:val="false"/>
@@ -8141,7 +7891,6 @@
       <w:keepLines w:val="false"/>
       <w:pageBreakBefore w:val="false"/>
       <w:widowControl/>
-      <w:pBdr/>
       <w:shd w:val="clear" w:fill="auto"/>
       <w:tabs>
         <w:tab w:val="clear" w:pos="720"/>
@@ -8172,7 +7921,7 @@
     </w:pPr>
     <w:r>
       <w:rPr>
-        <w:rFonts w:eastAsia="Times New Roman" w:cs="Times New Roman" w:ascii="Times New Roman" w:hAnsi="Times New Roman"/>
+        <w:rFonts w:eastAsia="Times New Roman" w:cs="Times New Roman"/>
         <w:b w:val="false"/>
         <w:i w:val="false"/>
         <w:caps w:val="false"/>
@@ -8197,7 +7946,6 @@
       <w:keepLines w:val="false"/>
       <w:pageBreakBefore w:val="false"/>
       <w:widowControl/>
-      <w:pBdr/>
       <w:shd w:val="clear" w:fill="auto"/>
       <w:tabs>
         <w:tab w:val="clear" w:pos="720"/>
@@ -8228,7 +7976,7 @@
     </w:pPr>
     <w:r>
       <w:rPr>
-        <w:rFonts w:eastAsia="Times New Roman" w:cs="Times New Roman" w:ascii="Times New Roman" w:hAnsi="Times New Roman"/>
+        <w:rFonts w:eastAsia="Times New Roman" w:cs="Times New Roman"/>
         <w:b w:val="false"/>
         <w:i w:val="false"/>
         <w:caps w:val="false"/>
@@ -8306,7 +8054,7 @@
     </w:pPr>
     <w:r>
       <w:rPr>
-        <w:rFonts w:eastAsia="Times New Roman" w:cs="Times New Roman" w:ascii="Times New Roman" w:hAnsi="Times New Roman"/>
+        <w:rFonts w:eastAsia="Times New Roman" w:cs="Times New Roman"/>
         <w:b/>
         <w:i w:val="false"/>
         <w:caps w:val="false"/>
@@ -8326,7 +8074,7 @@
     </w:r>
     <w:r>
       <w:rPr>
-        <w:rFonts w:eastAsia="Times New Roman" w:cs="Times New Roman" w:ascii="Times New Roman" w:hAnsi="Times New Roman"/>
+        <w:rFonts w:eastAsia="Times New Roman" w:cs="Times New Roman"/>
         <w:b/>
         <w:i w:val="false"/>
         <w:caps w:val="false"/>
@@ -8347,7 +8095,7 @@
     </w:r>
     <w:r>
       <w:rPr>
-        <w:rFonts w:eastAsia="Times New Roman" w:cs="Times New Roman" w:ascii="Times New Roman" w:hAnsi="Times New Roman"/>
+        <w:rFonts w:eastAsia="Times New Roman" w:cs="Times New Roman"/>
         <w:b/>
         <w:i w:val="false"/>
         <w:caps w:val="false"/>
@@ -8372,7 +8120,7 @@
         <wp:inline distT="0" distB="0" distL="0" distR="0">
           <wp:extent cx="1082675" cy="430530"/>
           <wp:effectExtent l="0" t="0" r="0" b="0"/>
-          <wp:docPr id="4" name="image1.png" descr="Une image contenant texte, clipart&#10;&#10;Description générée automatiquement"/>
+          <wp:docPr id="5" name="image1.png" descr="Une image contenant texte, clipart&#10;&#10;Description générée automatiquement"/>
           <wp:cNvGraphicFramePr>
             <a:graphicFrameLocks xmlns:a="http://schemas.openxmlformats.org/drawingml/2006/main" noChangeAspect="1"/>
           </wp:cNvGraphicFramePr>
@@ -8380,7 +8128,7 @@
             <a:graphicData uri="http://schemas.openxmlformats.org/drawingml/2006/picture">
               <pic:pic xmlns:pic="http://schemas.openxmlformats.org/drawingml/2006/picture">
                 <pic:nvPicPr>
-                  <pic:cNvPr id="4" name="image1.png" descr="Une image contenant texte, clipart&#10;&#10;Description générée automatiquement"/>
+                  <pic:cNvPr id="5" name="image1.png" descr="Une image contenant texte, clipart&#10;&#10;Description générée automatiquement"/>
                   <pic:cNvPicPr>
                     <a:picLocks noChangeAspect="1" noChangeArrowheads="1"/>
                   </pic:cNvPicPr>
@@ -8453,7 +8201,7 @@
     </w:pPr>
     <w:r>
       <w:rPr>
-        <w:rFonts w:eastAsia="Times New Roman" w:cs="Times New Roman" w:ascii="Times New Roman" w:hAnsi="Times New Roman"/>
+        <w:rFonts w:eastAsia="Times New Roman" w:cs="Times New Roman"/>
         <w:b/>
         <w:i w:val="false"/>
         <w:caps w:val="false"/>
@@ -8473,7 +8221,7 @@
     </w:r>
     <w:r>
       <w:rPr>
-        <w:rFonts w:eastAsia="Times New Roman" w:cs="Times New Roman" w:ascii="Times New Roman" w:hAnsi="Times New Roman"/>
+        <w:rFonts w:eastAsia="Times New Roman" w:cs="Times New Roman"/>
         <w:b/>
         <w:i w:val="false"/>
         <w:caps w:val="false"/>
@@ -8494,7 +8242,7 @@
     </w:r>
     <w:r>
       <w:rPr>
-        <w:rFonts w:eastAsia="Times New Roman" w:cs="Times New Roman" w:ascii="Times New Roman" w:hAnsi="Times New Roman"/>
+        <w:rFonts w:eastAsia="Times New Roman" w:cs="Times New Roman"/>
         <w:b/>
         <w:i w:val="false"/>
         <w:caps w:val="false"/>
@@ -8519,7 +8267,7 @@
         <wp:inline distT="0" distB="0" distL="0" distR="0">
           <wp:extent cx="1082675" cy="430530"/>
           <wp:effectExtent l="0" t="0" r="0" b="0"/>
-          <wp:docPr id="5" name="image1.png" descr="Une image contenant texte, clipart&#10;&#10;Description générée automatiquement"/>
+          <wp:docPr id="6" name="image1.png" descr="Une image contenant texte, clipart&#10;&#10;Description générée automatiquement"/>
           <wp:cNvGraphicFramePr>
             <a:graphicFrameLocks xmlns:a="http://schemas.openxmlformats.org/drawingml/2006/main" noChangeAspect="1"/>
           </wp:cNvGraphicFramePr>
@@ -8527,7 +8275,7 @@
             <a:graphicData uri="http://schemas.openxmlformats.org/drawingml/2006/picture">
               <pic:pic xmlns:pic="http://schemas.openxmlformats.org/drawingml/2006/picture">
                 <pic:nvPicPr>
-                  <pic:cNvPr id="5" name="image1.png" descr="Une image contenant texte, clipart&#10;&#10;Description générée automatiquement"/>
+                  <pic:cNvPr id="6" name="image1.png" descr="Une image contenant texte, clipart&#10;&#10;Description générée automatiquement"/>
                   <pic:cNvPicPr>
                     <a:picLocks noChangeAspect="1" noChangeArrowheads="1"/>
                   </pic:cNvPicPr>
@@ -9725,6 +9473,7 @@
     <w:qFormat/>
     <w:pPr>
       <w:widowControl/>
+      <w:suppressAutoHyphens w:val="true"/>
       <w:bidi w:val="0"/>
       <w:spacing w:lineRule="auto" w:line="259" w:before="0" w:after="160"/>
       <w:jc w:val="both"/>
@@ -9911,6 +9660,7 @@
     <w:qFormat/>
     <w:pPr>
       <w:widowControl/>
+      <w:suppressAutoHyphens w:val="true"/>
       <w:bidi w:val="0"/>
       <w:spacing w:lineRule="auto" w:line="259" w:before="0" w:after="160"/>
       <w:jc w:val="both"/>

</xml_diff>

<commit_message>
feat: fasicule 4 partie 2 etape 2
</commit_message>
<xml_diff>
--- a/WorkshopB-fascicule4.docx
+++ b/WorkshopB-fascicule4.docx
@@ -1815,7 +1815,7 @@
             </w:pPr>
             <w:r>
               <w:rPr/>
-              <w:t xml:space="preserve">ZA-Switch3 &gt; ZA-Switch4 &gt; </w:t>
+              <w:t>ZA-Switch3 &gt; ZA-Switch4 &gt;</w:t>
             </w:r>
           </w:p>
           <w:p>
@@ -1877,7 +1877,7 @@
             </w:pPr>
             <w:r>
               <w:rPr/>
-              <w:t xml:space="preserve">ZA-Switch3 &gt; ZA-Switch1 &gt; </w:t>
+              <w:t>ZA-Switch3 &gt; ZA-Switch1 &gt;</w:t>
             </w:r>
           </w:p>
           <w:p>
@@ -3750,7 +3750,7 @@
           <w:shd w:fill="auto" w:val="clear"/>
           <w:vertAlign w:val="baseline"/>
         </w:rPr>
-        <w:t>Combien y a-t-il d’instance STP sur chaque commutateur ? ………………………</w:t>
+        <w:t>Combien y a-t-il d’instance STP sur chaque commutateur ? 3 instances (pour VLANs 1, 31 et 32</w:t>
       </w:r>
     </w:p>
     <w:p>
@@ -4073,6 +4073,7 @@
                 <w:shd w:fill="auto" w:val="clear"/>
                 <w:vertAlign w:val="baseline"/>
               </w:rPr>
+              <w:t>31</w:t>
             </w:r>
           </w:p>
         </w:tc>
@@ -4133,6 +4134,7 @@
                 <w:shd w:fill="auto" w:val="clear"/>
                 <w:vertAlign w:val="baseline"/>
               </w:rPr>
+              <w:t>ZA-Switch1</w:t>
             </w:r>
           </w:p>
         </w:tc>
@@ -4148,7 +4150,7 @@
           </w:tcPr>
           <w:p>
             <w:pPr>
-              <w:pStyle w:val="normal1"/>
+              <w:pStyle w:val="BodyText"/>
               <w:keepNext w:val="false"/>
               <w:keepLines w:val="false"/>
               <w:widowControl/>
@@ -4193,6 +4195,7 @@
                 <w:shd w:fill="auto" w:val="clear"/>
                 <w:vertAlign w:val="baseline"/>
               </w:rPr>
+              <w:t>32799</w:t>
             </w:r>
           </w:p>
         </w:tc>
@@ -4256,6 +4259,7 @@
                 <w:shd w:fill="auto" w:val="clear"/>
                 <w:vertAlign w:val="baseline"/>
               </w:rPr>
+              <w:t>31</w:t>
             </w:r>
           </w:p>
         </w:tc>
@@ -4316,6 +4320,7 @@
                 <w:shd w:fill="auto" w:val="clear"/>
                 <w:vertAlign w:val="baseline"/>
               </w:rPr>
+              <w:t>ZA-Switch2</w:t>
             </w:r>
           </w:p>
         </w:tc>
@@ -4331,7 +4336,7 @@
           </w:tcPr>
           <w:p>
             <w:pPr>
-              <w:pStyle w:val="normal1"/>
+              <w:pStyle w:val="BodyText"/>
               <w:keepNext w:val="false"/>
               <w:keepLines w:val="false"/>
               <w:widowControl/>
@@ -4376,6 +4381,7 @@
                 <w:shd w:fill="auto" w:val="clear"/>
                 <w:vertAlign w:val="baseline"/>
               </w:rPr>
+              <w:t>32799</w:t>
             </w:r>
           </w:p>
         </w:tc>
@@ -4439,6 +4445,7 @@
                 <w:shd w:fill="auto" w:val="clear"/>
                 <w:vertAlign w:val="baseline"/>
               </w:rPr>
+              <w:t>31</w:t>
             </w:r>
           </w:p>
         </w:tc>
@@ -4499,6 +4506,7 @@
                 <w:shd w:fill="auto" w:val="clear"/>
                 <w:vertAlign w:val="baseline"/>
               </w:rPr>
+              <w:t>ZA-Switch3</w:t>
             </w:r>
           </w:p>
         </w:tc>
@@ -4514,7 +4522,7 @@
           </w:tcPr>
           <w:p>
             <w:pPr>
-              <w:pStyle w:val="normal1"/>
+              <w:pStyle w:val="BodyText"/>
               <w:keepNext w:val="false"/>
               <w:keepLines w:val="false"/>
               <w:widowControl/>
@@ -4559,6 +4567,7 @@
                 <w:shd w:fill="auto" w:val="clear"/>
                 <w:vertAlign w:val="baseline"/>
               </w:rPr>
+              <w:t>32799</w:t>
             </w:r>
           </w:p>
         </w:tc>
@@ -4622,6 +4631,7 @@
                 <w:shd w:fill="auto" w:val="clear"/>
                 <w:vertAlign w:val="baseline"/>
               </w:rPr>
+              <w:t>31</w:t>
             </w:r>
           </w:p>
         </w:tc>
@@ -4682,6 +4692,7 @@
                 <w:shd w:fill="auto" w:val="clear"/>
                 <w:vertAlign w:val="baseline"/>
               </w:rPr>
+              <w:t>ZA-Switch4</w:t>
             </w:r>
           </w:p>
         </w:tc>
@@ -4697,7 +4708,7 @@
           </w:tcPr>
           <w:p>
             <w:pPr>
-              <w:pStyle w:val="normal1"/>
+              <w:pStyle w:val="BodyText"/>
               <w:keepNext w:val="false"/>
               <w:keepLines w:val="false"/>
               <w:widowControl/>
@@ -4742,6 +4753,7 @@
                 <w:shd w:fill="auto" w:val="clear"/>
                 <w:vertAlign w:val="baseline"/>
               </w:rPr>
+              <w:t>32799</w:t>
             </w:r>
           </w:p>
         </w:tc>
@@ -4805,6 +4817,7 @@
                 <w:shd w:fill="auto" w:val="clear"/>
                 <w:vertAlign w:val="baseline"/>
               </w:rPr>
+              <w:t>31</w:t>
             </w:r>
           </w:p>
         </w:tc>
@@ -4865,6 +4878,7 @@
                 <w:shd w:fill="auto" w:val="clear"/>
                 <w:vertAlign w:val="baseline"/>
               </w:rPr>
+              <w:t>ZA-Switch5</w:t>
             </w:r>
           </w:p>
         </w:tc>
@@ -4880,7 +4894,7 @@
           </w:tcPr>
           <w:p>
             <w:pPr>
-              <w:pStyle w:val="normal1"/>
+              <w:pStyle w:val="BodyText"/>
               <w:keepNext w:val="false"/>
               <w:keepLines w:val="false"/>
               <w:widowControl/>
@@ -4925,6 +4939,7 @@
                 <w:shd w:fill="auto" w:val="clear"/>
                 <w:vertAlign w:val="baseline"/>
               </w:rPr>
+              <w:t>32799</w:t>
             </w:r>
           </w:p>
         </w:tc>
@@ -4988,6 +5003,7 @@
                 <w:shd w:fill="auto" w:val="clear"/>
                 <w:vertAlign w:val="baseline"/>
               </w:rPr>
+              <w:t>32</w:t>
             </w:r>
           </w:p>
         </w:tc>
@@ -5048,6 +5064,7 @@
                 <w:shd w:fill="auto" w:val="clear"/>
                 <w:vertAlign w:val="baseline"/>
               </w:rPr>
+              <w:t>ZA-Switch1</w:t>
             </w:r>
           </w:p>
         </w:tc>
@@ -5063,7 +5080,7 @@
           </w:tcPr>
           <w:p>
             <w:pPr>
-              <w:pStyle w:val="normal1"/>
+              <w:pStyle w:val="BodyText"/>
               <w:keepNext w:val="false"/>
               <w:keepLines w:val="false"/>
               <w:widowControl/>
@@ -5108,6 +5125,7 @@
                 <w:shd w:fill="auto" w:val="clear"/>
                 <w:vertAlign w:val="baseline"/>
               </w:rPr>
+              <w:t>32800</w:t>
             </w:r>
           </w:p>
         </w:tc>
@@ -5171,6 +5189,7 @@
                 <w:shd w:fill="auto" w:val="clear"/>
                 <w:vertAlign w:val="baseline"/>
               </w:rPr>
+              <w:t>32</w:t>
             </w:r>
           </w:p>
         </w:tc>
@@ -5231,6 +5250,7 @@
                 <w:shd w:fill="auto" w:val="clear"/>
                 <w:vertAlign w:val="baseline"/>
               </w:rPr>
+              <w:t>ZA-Switch2</w:t>
             </w:r>
           </w:p>
         </w:tc>
@@ -5246,7 +5266,7 @@
           </w:tcPr>
           <w:p>
             <w:pPr>
-              <w:pStyle w:val="normal1"/>
+              <w:pStyle w:val="BodyText"/>
               <w:keepNext w:val="false"/>
               <w:keepLines w:val="false"/>
               <w:widowControl/>
@@ -5291,6 +5311,7 @@
                 <w:shd w:fill="auto" w:val="clear"/>
                 <w:vertAlign w:val="baseline"/>
               </w:rPr>
+              <w:t>32800</w:t>
             </w:r>
           </w:p>
         </w:tc>
@@ -5354,6 +5375,7 @@
                 <w:shd w:fill="auto" w:val="clear"/>
                 <w:vertAlign w:val="baseline"/>
               </w:rPr>
+              <w:t>32</w:t>
             </w:r>
           </w:p>
         </w:tc>
@@ -5414,6 +5436,7 @@
                 <w:shd w:fill="auto" w:val="clear"/>
                 <w:vertAlign w:val="baseline"/>
               </w:rPr>
+              <w:t>ZA-Switch3</w:t>
             </w:r>
           </w:p>
         </w:tc>
@@ -5429,7 +5452,7 @@
           </w:tcPr>
           <w:p>
             <w:pPr>
-              <w:pStyle w:val="normal1"/>
+              <w:pStyle w:val="BodyText"/>
               <w:keepNext w:val="false"/>
               <w:keepLines w:val="false"/>
               <w:widowControl/>
@@ -5474,6 +5497,7 @@
                 <w:shd w:fill="auto" w:val="clear"/>
                 <w:vertAlign w:val="baseline"/>
               </w:rPr>
+              <w:t>32800</w:t>
             </w:r>
           </w:p>
         </w:tc>
@@ -5537,6 +5561,7 @@
                 <w:shd w:fill="auto" w:val="clear"/>
                 <w:vertAlign w:val="baseline"/>
               </w:rPr>
+              <w:t>32</w:t>
             </w:r>
           </w:p>
         </w:tc>
@@ -5597,6 +5622,7 @@
                 <w:shd w:fill="auto" w:val="clear"/>
                 <w:vertAlign w:val="baseline"/>
               </w:rPr>
+              <w:t>ZA-Switch4</w:t>
             </w:r>
           </w:p>
         </w:tc>
@@ -5612,7 +5638,7 @@
           </w:tcPr>
           <w:p>
             <w:pPr>
-              <w:pStyle w:val="normal1"/>
+              <w:pStyle w:val="BodyText"/>
               <w:keepNext w:val="false"/>
               <w:keepLines w:val="false"/>
               <w:widowControl/>
@@ -5657,6 +5683,7 @@
                 <w:shd w:fill="auto" w:val="clear"/>
                 <w:vertAlign w:val="baseline"/>
               </w:rPr>
+              <w:t>32800</w:t>
             </w:r>
           </w:p>
         </w:tc>
@@ -5720,6 +5747,7 @@
                 <w:shd w:fill="auto" w:val="clear"/>
                 <w:vertAlign w:val="baseline"/>
               </w:rPr>
+              <w:t>32</w:t>
             </w:r>
           </w:p>
         </w:tc>
@@ -5780,6 +5808,7 @@
                 <w:shd w:fill="auto" w:val="clear"/>
                 <w:vertAlign w:val="baseline"/>
               </w:rPr>
+              <w:t>ZA-Switch5</w:t>
             </w:r>
           </w:p>
         </w:tc>
@@ -5795,7 +5824,7 @@
           </w:tcPr>
           <w:p>
             <w:pPr>
-              <w:pStyle w:val="normal1"/>
+              <w:pStyle w:val="BodyText"/>
               <w:keepNext w:val="false"/>
               <w:keepLines w:val="false"/>
               <w:widowControl/>
@@ -5840,6 +5869,7 @@
                 <w:shd w:fill="auto" w:val="clear"/>
                 <w:vertAlign w:val="baseline"/>
               </w:rPr>
+              <w:t>32800</w:t>
             </w:r>
           </w:p>
         </w:tc>
@@ -5897,7 +5927,59 @@
           <w:shd w:fill="auto" w:val="clear"/>
           <w:vertAlign w:val="baseline"/>
         </w:rPr>
-        <w:t>Quel commutateur est le pont racine pour chaque VLAN ? ………………………………………………………………………………………………………………………………………………………………………………………………………………………………………………………………………………</w:t>
+        <w:t xml:space="preserve">Quel commutateur est le pont racine pour chaque VLAN ? </w:t>
+      </w:r>
+    </w:p>
+    <w:p>
+      <w:pPr>
+        <w:pStyle w:val="normal1"/>
+        <w:widowControl/>
+        <w:numPr>
+          <w:ilvl w:val="0"/>
+          <w:numId w:val="0"/>
+        </w:numPr>
+        <w:shd w:val="clear" w:fill="auto"/>
+        <w:spacing w:lineRule="auto" w:line="240" w:before="120" w:after="120"/>
+        <w:ind w:hanging="0" w:left="720" w:right="0"/>
+        <w:jc w:val="left"/>
+        <w:rPr>
+          <w:rFonts w:ascii="Times New Roman" w:hAnsi="Times New Roman" w:eastAsia="Times New Roman" w:cs="Times New Roman"/>
+          <w:b w:val="false"/>
+          <w:i w:val="false"/>
+          <w:i w:val="false"/>
+          <w:caps w:val="false"/>
+          <w:smallCaps w:val="false"/>
+          <w:strike w:val="false"/>
+          <w:dstrike w:val="false"/>
+          <w:color w:val="000000"/>
+          <w:position w:val="0"/>
+          <w:sz w:val="24"/>
+          <w:sz w:val="24"/>
+          <w:szCs w:val="24"/>
+          <w:u w:val="none"/>
+          <w:shd w:fill="BFBFBF" w:val="clear"/>
+          <w:vertAlign w:val="baseline"/>
+        </w:rPr>
+      </w:pPr>
+      <w:r>
+        <w:rPr>
+          <w:rFonts w:eastAsia="Times New Roman" w:cs="Times New Roman"/>
+          <w:b w:val="false"/>
+          <w:i w:val="false"/>
+          <w:caps w:val="false"/>
+          <w:smallCaps w:val="false"/>
+          <w:strike w:val="false"/>
+          <w:dstrike w:val="false"/>
+          <w:color w:val="000000"/>
+          <w:position w:val="0"/>
+          <w:sz w:val="24"/>
+          <w:sz w:val="24"/>
+          <w:szCs w:val="24"/>
+          <w:u w:val="none"/>
+          <w:shd w:fill="auto" w:val="clear"/>
+          <w:vertAlign w:val="baseline"/>
+        </w:rPr>
+        <w:t>ZA-Switch5 est le pont racine des deux VLAN</w:t>
       </w:r>
     </w:p>
     <w:p>
@@ -6003,7 +6085,328 @@
           <w:shd w:fill="auto" w:val="clear"/>
           <w:vertAlign w:val="baseline"/>
         </w:rPr>
-        <w:t>……………………………………………………………………………………………………………………………………………………………………………………………………</w:t>
+        <w:t xml:space="preserve">Le protocole spanning-tree choisit le pont racine en fonction de la priorité et de l'id du commutateur. Tous nos commutateurs ont la même priorité (32768 + id VLAN), </w:t>
+      </w:r>
+      <w:r>
+        <w:rPr>
+          <w:rFonts w:eastAsia="Times New Roman" w:cs="Times New Roman"/>
+          <w:b w:val="false"/>
+          <w:i w:val="false"/>
+          <w:caps w:val="false"/>
+          <w:smallCaps w:val="false"/>
+          <w:strike w:val="false"/>
+          <w:dstrike w:val="false"/>
+          <w:color w:val="000000"/>
+          <w:position w:val="0"/>
+          <w:sz w:val="24"/>
+          <w:sz w:val="24"/>
+          <w:szCs w:val="24"/>
+          <w:u w:val="none"/>
+          <w:shd w:fill="auto" w:val="clear"/>
+          <w:vertAlign w:val="baseline"/>
+        </w:rPr>
+        <w:t xml:space="preserve">donc le choix </w:t>
+      </w:r>
+      <w:r>
+        <w:rPr>
+          <w:rFonts w:eastAsia="Times New Roman" w:cs="Times New Roman"/>
+          <w:b w:val="false"/>
+          <w:i w:val="false"/>
+          <w:caps w:val="false"/>
+          <w:smallCaps w:val="false"/>
+          <w:strike w:val="false"/>
+          <w:dstrike w:val="false"/>
+          <w:color w:val="000000"/>
+          <w:position w:val="0"/>
+          <w:sz w:val="24"/>
+          <w:sz w:val="24"/>
+          <w:szCs w:val="24"/>
+          <w:u w:val="none"/>
+          <w:shd w:fill="auto" w:val="clear"/>
+          <w:vertAlign w:val="baseline"/>
+        </w:rPr>
+        <w:t xml:space="preserve">se fait </w:t>
+      </w:r>
+      <w:r>
+        <w:rPr>
+          <w:rFonts w:eastAsia="Times New Roman" w:cs="Times New Roman"/>
+          <w:b w:val="false"/>
+          <w:i w:val="false"/>
+          <w:caps w:val="false"/>
+          <w:smallCaps w:val="false"/>
+          <w:strike w:val="false"/>
+          <w:dstrike w:val="false"/>
+          <w:color w:val="000000"/>
+          <w:position w:val="0"/>
+          <w:sz w:val="24"/>
+          <w:sz w:val="24"/>
+          <w:szCs w:val="24"/>
+          <w:u w:val="none"/>
+          <w:shd w:fill="auto" w:val="clear"/>
+          <w:vertAlign w:val="baseline"/>
+        </w:rPr>
+        <w:t>avec</w:t>
+      </w:r>
+      <w:r>
+        <w:rPr>
+          <w:rFonts w:eastAsia="Times New Roman" w:cs="Times New Roman"/>
+          <w:b w:val="false"/>
+          <w:i w:val="false"/>
+          <w:caps w:val="false"/>
+          <w:smallCaps w:val="false"/>
+          <w:strike w:val="false"/>
+          <w:dstrike w:val="false"/>
+          <w:color w:val="000000"/>
+          <w:position w:val="0"/>
+          <w:sz w:val="24"/>
+          <w:sz w:val="24"/>
+          <w:szCs w:val="24"/>
+          <w:u w:val="none"/>
+          <w:shd w:fill="auto" w:val="clear"/>
+          <w:vertAlign w:val="baseline"/>
+        </w:rPr>
+        <w:t xml:space="preserve"> </w:t>
+      </w:r>
+      <w:r>
+        <w:rPr>
+          <w:rFonts w:eastAsia="Times New Roman" w:cs="Times New Roman"/>
+          <w:b w:val="false"/>
+          <w:i w:val="false"/>
+          <w:caps w:val="false"/>
+          <w:smallCaps w:val="false"/>
+          <w:strike w:val="false"/>
+          <w:dstrike w:val="false"/>
+          <w:color w:val="000000"/>
+          <w:position w:val="0"/>
+          <w:sz w:val="24"/>
+          <w:sz w:val="24"/>
+          <w:szCs w:val="24"/>
+          <w:u w:val="none"/>
+          <w:shd w:fill="auto" w:val="clear"/>
+          <w:vertAlign w:val="baseline"/>
+        </w:rPr>
+        <w:t>l</w:t>
+      </w:r>
+      <w:r>
+        <w:rPr>
+          <w:rFonts w:eastAsia="Times New Roman" w:cs="Times New Roman"/>
+          <w:b w:val="false"/>
+          <w:i w:val="false"/>
+          <w:caps w:val="false"/>
+          <w:smallCaps w:val="false"/>
+          <w:strike w:val="false"/>
+          <w:dstrike w:val="false"/>
+          <w:color w:val="000000"/>
+          <w:position w:val="0"/>
+          <w:sz w:val="24"/>
+          <w:sz w:val="24"/>
+          <w:szCs w:val="24"/>
+          <w:u w:val="none"/>
+          <w:shd w:fill="auto" w:val="clear"/>
+          <w:vertAlign w:val="baseline"/>
+        </w:rPr>
+        <w:t>e</w:t>
+      </w:r>
+      <w:r>
+        <w:rPr>
+          <w:rFonts w:eastAsia="Times New Roman" w:cs="Times New Roman"/>
+          <w:b w:val="false"/>
+          <w:i w:val="false"/>
+          <w:caps w:val="false"/>
+          <w:smallCaps w:val="false"/>
+          <w:strike w:val="false"/>
+          <w:dstrike w:val="false"/>
+          <w:color w:val="000000"/>
+          <w:position w:val="0"/>
+          <w:sz w:val="24"/>
+          <w:sz w:val="24"/>
+          <w:szCs w:val="24"/>
+          <w:u w:val="none"/>
+          <w:shd w:fill="auto" w:val="clear"/>
+          <w:vertAlign w:val="baseline"/>
+        </w:rPr>
+        <w:t>s</w:t>
+      </w:r>
+      <w:r>
+        <w:rPr>
+          <w:rFonts w:eastAsia="Times New Roman" w:cs="Times New Roman"/>
+          <w:b w:val="false"/>
+          <w:i w:val="false"/>
+          <w:caps w:val="false"/>
+          <w:smallCaps w:val="false"/>
+          <w:strike w:val="false"/>
+          <w:dstrike w:val="false"/>
+          <w:color w:val="000000"/>
+          <w:position w:val="0"/>
+          <w:sz w:val="24"/>
+          <w:sz w:val="24"/>
+          <w:szCs w:val="24"/>
+          <w:u w:val="none"/>
+          <w:shd w:fill="auto" w:val="clear"/>
+          <w:vertAlign w:val="baseline"/>
+        </w:rPr>
+        <w:t xml:space="preserve"> adresse</w:t>
+      </w:r>
+      <w:r>
+        <w:rPr>
+          <w:rFonts w:eastAsia="Times New Roman" w:cs="Times New Roman"/>
+          <w:b w:val="false"/>
+          <w:i w:val="false"/>
+          <w:caps w:val="false"/>
+          <w:smallCaps w:val="false"/>
+          <w:strike w:val="false"/>
+          <w:dstrike w:val="false"/>
+          <w:color w:val="000000"/>
+          <w:position w:val="0"/>
+          <w:sz w:val="24"/>
+          <w:sz w:val="24"/>
+          <w:szCs w:val="24"/>
+          <w:u w:val="none"/>
+          <w:shd w:fill="auto" w:val="clear"/>
+          <w:vertAlign w:val="baseline"/>
+        </w:rPr>
+        <w:t>s</w:t>
+      </w:r>
+      <w:r>
+        <w:rPr>
+          <w:rFonts w:eastAsia="Times New Roman" w:cs="Times New Roman"/>
+          <w:b w:val="false"/>
+          <w:i w:val="false"/>
+          <w:caps w:val="false"/>
+          <w:smallCaps w:val="false"/>
+          <w:strike w:val="false"/>
+          <w:dstrike w:val="false"/>
+          <w:color w:val="000000"/>
+          <w:position w:val="0"/>
+          <w:sz w:val="24"/>
+          <w:sz w:val="24"/>
+          <w:szCs w:val="24"/>
+          <w:u w:val="none"/>
+          <w:shd w:fill="auto" w:val="clear"/>
+          <w:vertAlign w:val="baseline"/>
+        </w:rPr>
+        <w:t xml:space="preserve"> MAC d</w:t>
+      </w:r>
+      <w:r>
+        <w:rPr>
+          <w:rFonts w:eastAsia="Times New Roman" w:cs="Times New Roman"/>
+          <w:b w:val="false"/>
+          <w:i w:val="false"/>
+          <w:caps w:val="false"/>
+          <w:smallCaps w:val="false"/>
+          <w:strike w:val="false"/>
+          <w:dstrike w:val="false"/>
+          <w:color w:val="000000"/>
+          <w:position w:val="0"/>
+          <w:sz w:val="24"/>
+          <w:sz w:val="24"/>
+          <w:szCs w:val="24"/>
+          <w:u w:val="none"/>
+          <w:shd w:fill="auto" w:val="clear"/>
+          <w:vertAlign w:val="baseline"/>
+        </w:rPr>
+        <w:t>es</w:t>
+      </w:r>
+      <w:r>
+        <w:rPr>
+          <w:rFonts w:eastAsia="Times New Roman" w:cs="Times New Roman"/>
+          <w:b w:val="false"/>
+          <w:i w:val="false"/>
+          <w:caps w:val="false"/>
+          <w:smallCaps w:val="false"/>
+          <w:strike w:val="false"/>
+          <w:dstrike w:val="false"/>
+          <w:color w:val="000000"/>
+          <w:position w:val="0"/>
+          <w:sz w:val="24"/>
+          <w:sz w:val="24"/>
+          <w:szCs w:val="24"/>
+          <w:u w:val="none"/>
+          <w:shd w:fill="auto" w:val="clear"/>
+          <w:vertAlign w:val="baseline"/>
+        </w:rPr>
+        <w:t xml:space="preserve"> commutateur</w:t>
+      </w:r>
+      <w:r>
+        <w:rPr>
+          <w:rFonts w:eastAsia="Times New Roman" w:cs="Times New Roman"/>
+          <w:b w:val="false"/>
+          <w:i w:val="false"/>
+          <w:caps w:val="false"/>
+          <w:smallCaps w:val="false"/>
+          <w:strike w:val="false"/>
+          <w:dstrike w:val="false"/>
+          <w:color w:val="000000"/>
+          <w:position w:val="0"/>
+          <w:sz w:val="24"/>
+          <w:sz w:val="24"/>
+          <w:szCs w:val="24"/>
+          <w:u w:val="none"/>
+          <w:shd w:fill="auto" w:val="clear"/>
+          <w:vertAlign w:val="baseline"/>
+        </w:rPr>
+        <w:t>s</w:t>
+      </w:r>
+      <w:r>
+        <w:rPr>
+          <w:rFonts w:eastAsia="Times New Roman" w:cs="Times New Roman"/>
+          <w:b w:val="false"/>
+          <w:i w:val="false"/>
+          <w:caps w:val="false"/>
+          <w:smallCaps w:val="false"/>
+          <w:strike w:val="false"/>
+          <w:dstrike w:val="false"/>
+          <w:color w:val="000000"/>
+          <w:position w:val="0"/>
+          <w:sz w:val="24"/>
+          <w:sz w:val="24"/>
+          <w:szCs w:val="24"/>
+          <w:u w:val="none"/>
+          <w:shd w:fill="auto" w:val="clear"/>
+          <w:vertAlign w:val="baseline"/>
+        </w:rPr>
+        <w:t xml:space="preserve">. Le commutateur avec l'adresse MAC la plus basse </w:t>
+      </w:r>
+      <w:r>
+        <w:rPr>
+          <w:rFonts w:eastAsia="Times New Roman" w:cs="Times New Roman"/>
+          <w:b w:val="false"/>
+          <w:i w:val="false"/>
+          <w:caps w:val="false"/>
+          <w:smallCaps w:val="false"/>
+          <w:strike w:val="false"/>
+          <w:dstrike w:val="false"/>
+          <w:color w:val="000000"/>
+          <w:position w:val="0"/>
+          <w:sz w:val="24"/>
+          <w:sz w:val="24"/>
+          <w:szCs w:val="24"/>
+          <w:u w:val="none"/>
+          <w:shd w:fill="auto" w:val="clear"/>
+          <w:vertAlign w:val="baseline"/>
+        </w:rPr>
+        <w:t xml:space="preserve">est </w:t>
+      </w:r>
+      <w:r>
+        <w:rPr>
+          <w:rFonts w:eastAsia="Times New Roman" w:cs="Times New Roman" w:ascii="Times New Roman;serif" w:hAnsi="Times New Roman;serif"/>
+          <w:b w:val="false"/>
+          <w:i w:val="false"/>
+          <w:caps w:val="false"/>
+          <w:smallCaps w:val="false"/>
+          <w:strike w:val="false"/>
+          <w:dstrike w:val="false"/>
+          <w:color w:val="000000"/>
+          <w:position w:val="0"/>
+          <w:sz w:val="24"/>
+          <w:sz w:val="24"/>
+          <w:szCs w:val="24"/>
+          <w:u w:val="none"/>
+          <w:effect w:val="none"/>
+          <w:shd w:fill="auto" w:val="clear"/>
+          <w:vertAlign w:val="baseline"/>
+        </w:rPr>
+        <w:t>ZA-Switch5 avec 0000.0C15.59DA</w:t>
       </w:r>
       <w:r>
         <w:rPr>
@@ -9746,6 +10149,19 @@
     </w:pPr>
     <w:rPr/>
   </w:style>
+  <w:style w:type="paragraph" w:styleId="TableHeading">
+    <w:name w:val="Table Heading"/>
+    <w:basedOn w:val="TableContents"/>
+    <w:qFormat/>
+    <w:pPr>
+      <w:suppressLineNumbers/>
+      <w:jc w:val="center"/>
+    </w:pPr>
+    <w:rPr>
+      <w:b/>
+      <w:bCs/>
+    </w:rPr>
+  </w:style>
   <w:style w:type="table" w:default="1" w:styleId="TableNormal">
     <w:name w:val="Table Normal"/>
   </w:style>

</xml_diff>

<commit_message>
feat: fasicule 4 partie 3
</commit_message>
<xml_diff>
--- a/WorkshopB-fascicule4.docx
+++ b/WorkshopB-fascicule4.docx
@@ -6085,307 +6085,7 @@
           <w:shd w:fill="auto" w:val="clear"/>
           <w:vertAlign w:val="baseline"/>
         </w:rPr>
-        <w:t xml:space="preserve">Le protocole spanning-tree choisit le pont racine en fonction de la priorité et de l'id du commutateur. Tous nos commutateurs ont la même priorité (32768 + id VLAN), </w:t>
-      </w:r>
-      <w:r>
-        <w:rPr>
-          <w:rFonts w:eastAsia="Times New Roman" w:cs="Times New Roman"/>
-          <w:b w:val="false"/>
-          <w:i w:val="false"/>
-          <w:caps w:val="false"/>
-          <w:smallCaps w:val="false"/>
-          <w:strike w:val="false"/>
-          <w:dstrike w:val="false"/>
-          <w:color w:val="000000"/>
-          <w:position w:val="0"/>
-          <w:sz w:val="24"/>
-          <w:sz w:val="24"/>
-          <w:szCs w:val="24"/>
-          <w:u w:val="none"/>
-          <w:shd w:fill="auto" w:val="clear"/>
-          <w:vertAlign w:val="baseline"/>
-        </w:rPr>
-        <w:t xml:space="preserve">donc le choix </w:t>
-      </w:r>
-      <w:r>
-        <w:rPr>
-          <w:rFonts w:eastAsia="Times New Roman" w:cs="Times New Roman"/>
-          <w:b w:val="false"/>
-          <w:i w:val="false"/>
-          <w:caps w:val="false"/>
-          <w:smallCaps w:val="false"/>
-          <w:strike w:val="false"/>
-          <w:dstrike w:val="false"/>
-          <w:color w:val="000000"/>
-          <w:position w:val="0"/>
-          <w:sz w:val="24"/>
-          <w:sz w:val="24"/>
-          <w:szCs w:val="24"/>
-          <w:u w:val="none"/>
-          <w:shd w:fill="auto" w:val="clear"/>
-          <w:vertAlign w:val="baseline"/>
-        </w:rPr>
-        <w:t xml:space="preserve">se fait </w:t>
-      </w:r>
-      <w:r>
-        <w:rPr>
-          <w:rFonts w:eastAsia="Times New Roman" w:cs="Times New Roman"/>
-          <w:b w:val="false"/>
-          <w:i w:val="false"/>
-          <w:caps w:val="false"/>
-          <w:smallCaps w:val="false"/>
-          <w:strike w:val="false"/>
-          <w:dstrike w:val="false"/>
-          <w:color w:val="000000"/>
-          <w:position w:val="0"/>
-          <w:sz w:val="24"/>
-          <w:sz w:val="24"/>
-          <w:szCs w:val="24"/>
-          <w:u w:val="none"/>
-          <w:shd w:fill="auto" w:val="clear"/>
-          <w:vertAlign w:val="baseline"/>
-        </w:rPr>
-        <w:t>avec</w:t>
-      </w:r>
-      <w:r>
-        <w:rPr>
-          <w:rFonts w:eastAsia="Times New Roman" w:cs="Times New Roman"/>
-          <w:b w:val="false"/>
-          <w:i w:val="false"/>
-          <w:caps w:val="false"/>
-          <w:smallCaps w:val="false"/>
-          <w:strike w:val="false"/>
-          <w:dstrike w:val="false"/>
-          <w:color w:val="000000"/>
-          <w:position w:val="0"/>
-          <w:sz w:val="24"/>
-          <w:sz w:val="24"/>
-          <w:szCs w:val="24"/>
-          <w:u w:val="none"/>
-          <w:shd w:fill="auto" w:val="clear"/>
-          <w:vertAlign w:val="baseline"/>
-        </w:rPr>
-        <w:t xml:space="preserve"> </w:t>
-      </w:r>
-      <w:r>
-        <w:rPr>
-          <w:rFonts w:eastAsia="Times New Roman" w:cs="Times New Roman"/>
-          <w:b w:val="false"/>
-          <w:i w:val="false"/>
-          <w:caps w:val="false"/>
-          <w:smallCaps w:val="false"/>
-          <w:strike w:val="false"/>
-          <w:dstrike w:val="false"/>
-          <w:color w:val="000000"/>
-          <w:position w:val="0"/>
-          <w:sz w:val="24"/>
-          <w:sz w:val="24"/>
-          <w:szCs w:val="24"/>
-          <w:u w:val="none"/>
-          <w:shd w:fill="auto" w:val="clear"/>
-          <w:vertAlign w:val="baseline"/>
-        </w:rPr>
-        <w:t>l</w:t>
-      </w:r>
-      <w:r>
-        <w:rPr>
-          <w:rFonts w:eastAsia="Times New Roman" w:cs="Times New Roman"/>
-          <w:b w:val="false"/>
-          <w:i w:val="false"/>
-          <w:caps w:val="false"/>
-          <w:smallCaps w:val="false"/>
-          <w:strike w:val="false"/>
-          <w:dstrike w:val="false"/>
-          <w:color w:val="000000"/>
-          <w:position w:val="0"/>
-          <w:sz w:val="24"/>
-          <w:sz w:val="24"/>
-          <w:szCs w:val="24"/>
-          <w:u w:val="none"/>
-          <w:shd w:fill="auto" w:val="clear"/>
-          <w:vertAlign w:val="baseline"/>
-        </w:rPr>
-        <w:t>e</w:t>
-      </w:r>
-      <w:r>
-        <w:rPr>
-          <w:rFonts w:eastAsia="Times New Roman" w:cs="Times New Roman"/>
-          <w:b w:val="false"/>
-          <w:i w:val="false"/>
-          <w:caps w:val="false"/>
-          <w:smallCaps w:val="false"/>
-          <w:strike w:val="false"/>
-          <w:dstrike w:val="false"/>
-          <w:color w:val="000000"/>
-          <w:position w:val="0"/>
-          <w:sz w:val="24"/>
-          <w:sz w:val="24"/>
-          <w:szCs w:val="24"/>
-          <w:u w:val="none"/>
-          <w:shd w:fill="auto" w:val="clear"/>
-          <w:vertAlign w:val="baseline"/>
-        </w:rPr>
-        <w:t>s</w:t>
-      </w:r>
-      <w:r>
-        <w:rPr>
-          <w:rFonts w:eastAsia="Times New Roman" w:cs="Times New Roman"/>
-          <w:b w:val="false"/>
-          <w:i w:val="false"/>
-          <w:caps w:val="false"/>
-          <w:smallCaps w:val="false"/>
-          <w:strike w:val="false"/>
-          <w:dstrike w:val="false"/>
-          <w:color w:val="000000"/>
-          <w:position w:val="0"/>
-          <w:sz w:val="24"/>
-          <w:sz w:val="24"/>
-          <w:szCs w:val="24"/>
-          <w:u w:val="none"/>
-          <w:shd w:fill="auto" w:val="clear"/>
-          <w:vertAlign w:val="baseline"/>
-        </w:rPr>
-        <w:t xml:space="preserve"> adresse</w:t>
-      </w:r>
-      <w:r>
-        <w:rPr>
-          <w:rFonts w:eastAsia="Times New Roman" w:cs="Times New Roman"/>
-          <w:b w:val="false"/>
-          <w:i w:val="false"/>
-          <w:caps w:val="false"/>
-          <w:smallCaps w:val="false"/>
-          <w:strike w:val="false"/>
-          <w:dstrike w:val="false"/>
-          <w:color w:val="000000"/>
-          <w:position w:val="0"/>
-          <w:sz w:val="24"/>
-          <w:sz w:val="24"/>
-          <w:szCs w:val="24"/>
-          <w:u w:val="none"/>
-          <w:shd w:fill="auto" w:val="clear"/>
-          <w:vertAlign w:val="baseline"/>
-        </w:rPr>
-        <w:t>s</w:t>
-      </w:r>
-      <w:r>
-        <w:rPr>
-          <w:rFonts w:eastAsia="Times New Roman" w:cs="Times New Roman"/>
-          <w:b w:val="false"/>
-          <w:i w:val="false"/>
-          <w:caps w:val="false"/>
-          <w:smallCaps w:val="false"/>
-          <w:strike w:val="false"/>
-          <w:dstrike w:val="false"/>
-          <w:color w:val="000000"/>
-          <w:position w:val="0"/>
-          <w:sz w:val="24"/>
-          <w:sz w:val="24"/>
-          <w:szCs w:val="24"/>
-          <w:u w:val="none"/>
-          <w:shd w:fill="auto" w:val="clear"/>
-          <w:vertAlign w:val="baseline"/>
-        </w:rPr>
-        <w:t xml:space="preserve"> MAC d</w:t>
-      </w:r>
-      <w:r>
-        <w:rPr>
-          <w:rFonts w:eastAsia="Times New Roman" w:cs="Times New Roman"/>
-          <w:b w:val="false"/>
-          <w:i w:val="false"/>
-          <w:caps w:val="false"/>
-          <w:smallCaps w:val="false"/>
-          <w:strike w:val="false"/>
-          <w:dstrike w:val="false"/>
-          <w:color w:val="000000"/>
-          <w:position w:val="0"/>
-          <w:sz w:val="24"/>
-          <w:sz w:val="24"/>
-          <w:szCs w:val="24"/>
-          <w:u w:val="none"/>
-          <w:shd w:fill="auto" w:val="clear"/>
-          <w:vertAlign w:val="baseline"/>
-        </w:rPr>
-        <w:t>es</w:t>
-      </w:r>
-      <w:r>
-        <w:rPr>
-          <w:rFonts w:eastAsia="Times New Roman" w:cs="Times New Roman"/>
-          <w:b w:val="false"/>
-          <w:i w:val="false"/>
-          <w:caps w:val="false"/>
-          <w:smallCaps w:val="false"/>
-          <w:strike w:val="false"/>
-          <w:dstrike w:val="false"/>
-          <w:color w:val="000000"/>
-          <w:position w:val="0"/>
-          <w:sz w:val="24"/>
-          <w:sz w:val="24"/>
-          <w:szCs w:val="24"/>
-          <w:u w:val="none"/>
-          <w:shd w:fill="auto" w:val="clear"/>
-          <w:vertAlign w:val="baseline"/>
-        </w:rPr>
-        <w:t xml:space="preserve"> commutateur</w:t>
-      </w:r>
-      <w:r>
-        <w:rPr>
-          <w:rFonts w:eastAsia="Times New Roman" w:cs="Times New Roman"/>
-          <w:b w:val="false"/>
-          <w:i w:val="false"/>
-          <w:caps w:val="false"/>
-          <w:smallCaps w:val="false"/>
-          <w:strike w:val="false"/>
-          <w:dstrike w:val="false"/>
-          <w:color w:val="000000"/>
-          <w:position w:val="0"/>
-          <w:sz w:val="24"/>
-          <w:sz w:val="24"/>
-          <w:szCs w:val="24"/>
-          <w:u w:val="none"/>
-          <w:shd w:fill="auto" w:val="clear"/>
-          <w:vertAlign w:val="baseline"/>
-        </w:rPr>
-        <w:t>s</w:t>
-      </w:r>
-      <w:r>
-        <w:rPr>
-          <w:rFonts w:eastAsia="Times New Roman" w:cs="Times New Roman"/>
-          <w:b w:val="false"/>
-          <w:i w:val="false"/>
-          <w:caps w:val="false"/>
-          <w:smallCaps w:val="false"/>
-          <w:strike w:val="false"/>
-          <w:dstrike w:val="false"/>
-          <w:color w:val="000000"/>
-          <w:position w:val="0"/>
-          <w:sz w:val="24"/>
-          <w:sz w:val="24"/>
-          <w:szCs w:val="24"/>
-          <w:u w:val="none"/>
-          <w:shd w:fill="auto" w:val="clear"/>
-          <w:vertAlign w:val="baseline"/>
-        </w:rPr>
-        <w:t xml:space="preserve">. Le commutateur avec l'adresse MAC la plus basse </w:t>
-      </w:r>
-      <w:r>
-        <w:rPr>
-          <w:rFonts w:eastAsia="Times New Roman" w:cs="Times New Roman"/>
-          <w:b w:val="false"/>
-          <w:i w:val="false"/>
-          <w:caps w:val="false"/>
-          <w:smallCaps w:val="false"/>
-          <w:strike w:val="false"/>
-          <w:dstrike w:val="false"/>
-          <w:color w:val="000000"/>
-          <w:position w:val="0"/>
-          <w:sz w:val="24"/>
-          <w:sz w:val="24"/>
-          <w:szCs w:val="24"/>
-          <w:u w:val="none"/>
-          <w:shd w:fill="auto" w:val="clear"/>
-          <w:vertAlign w:val="baseline"/>
-        </w:rPr>
-        <w:t xml:space="preserve">est </w:t>
+        <w:t xml:space="preserve">Le protocole spanning-tree choisit le pont racine en fonction de la priorité et de l'id du commutateur. Tous nos commutateurs ont la même priorité (32768 + id VLAN), donc le choix se fait avec les adresses MAC des commutateurs. Le commutateur avec l'adresse MAC la plus basse est </w:t>
       </w:r>
       <w:r>
         <w:rPr>
@@ -6590,7 +6290,22 @@
           <w:shd w:fill="auto" w:val="clear"/>
           <w:vertAlign w:val="baseline"/>
         </w:rPr>
-        <w:t>: …………………………………………………………………………………………………………………………………</w:t>
+        <w:t xml:space="preserve">: </w:t>
+      </w:r>
+    </w:p>
+    <w:p>
+      <w:pPr>
+        <w:pStyle w:val="normal1"/>
+        <w:widowControl/>
+        <w:shd w:val="clear" w:fill="auto"/>
+        <w:spacing w:lineRule="auto" w:line="360" w:before="0" w:after="0"/>
+        <w:ind w:hanging="0" w:left="1440" w:right="0"/>
+        <w:jc w:val="both"/>
+        <w:rPr/>
+      </w:pPr>
+      <w:r>
+        <w:rPr/>
+        <w:t xml:space="preserve">spanning-tree vlan 31 priority 24576 </w:t>
       </w:r>
     </w:p>
     <w:p>
@@ -6651,32 +6366,13 @@
     <w:p>
       <w:pPr>
         <w:pStyle w:val="normal1"/>
-        <w:keepNext w:val="false"/>
-        <w:keepLines w:val="false"/>
         <w:pageBreakBefore w:val="false"/>
         <w:widowControl/>
         <w:shd w:val="clear" w:fill="auto"/>
         <w:spacing w:lineRule="auto" w:line="360" w:before="0" w:after="0"/>
         <w:ind w:hanging="0" w:left="1440" w:right="0"/>
         <w:jc w:val="both"/>
-        <w:rPr>
-          <w:rFonts w:ascii="Times New Roman" w:hAnsi="Times New Roman" w:eastAsia="Times New Roman" w:cs="Times New Roman"/>
-          <w:b w:val="false"/>
-          <w:i w:val="false"/>
-          <w:i w:val="false"/>
-          <w:caps w:val="false"/>
-          <w:smallCaps w:val="false"/>
-          <w:strike w:val="false"/>
-          <w:dstrike w:val="false"/>
-          <w:color w:val="000000"/>
-          <w:position w:val="0"/>
-          <w:sz w:val="24"/>
-          <w:sz w:val="24"/>
-          <w:szCs w:val="24"/>
-          <w:u w:val="none"/>
-          <w:shd w:fill="auto" w:val="clear"/>
-          <w:vertAlign w:val="baseline"/>
-        </w:rPr>
+        <w:rPr/>
       </w:pPr>
       <w:r>
         <w:rPr>
@@ -6696,7 +6392,7 @@
           <w:shd w:fill="auto" w:val="clear"/>
           <w:vertAlign w:val="baseline"/>
         </w:rPr>
-        <w:t>……………………………………………………………………………</w:t>
+        <w:t>spanning-tree vlan 31 priority 28672</w:t>
       </w:r>
     </w:p>
     <w:p>
@@ -6751,7 +6447,99 @@
           <w:shd w:fill="auto" w:val="clear"/>
           <w:vertAlign w:val="baseline"/>
         </w:rPr>
-        <w:t>Choisissez un premier commutateur et configurez-le comme pont racine primaire pour le VLAN 32. Donnez la commande correspondante : ………………………………………………………………………………</w:t>
+        <w:t xml:space="preserve">Choisissez un premier commutateur et configurez-le comme pont racine primaire pour le VLAN 32. Donnez la commande correspondante : </w:t>
+      </w:r>
+    </w:p>
+    <w:p>
+      <w:pPr>
+        <w:pStyle w:val="normal1"/>
+        <w:widowControl/>
+        <w:numPr>
+          <w:ilvl w:val="0"/>
+          <w:numId w:val="0"/>
+        </w:numPr>
+        <w:shd w:val="clear" w:fill="auto"/>
+        <w:spacing w:lineRule="auto" w:line="360" w:before="0" w:after="0"/>
+        <w:ind w:hanging="0" w:left="1440" w:right="0"/>
+        <w:jc w:val="both"/>
+        <w:rPr>
+          <w:rFonts w:ascii="Times New Roman" w:hAnsi="Times New Roman" w:eastAsia="Times New Roman" w:cs="Times New Roman"/>
+          <w:b w:val="false"/>
+          <w:i w:val="false"/>
+          <w:i w:val="false"/>
+          <w:caps w:val="false"/>
+          <w:smallCaps w:val="false"/>
+          <w:strike w:val="false"/>
+          <w:dstrike w:val="false"/>
+          <w:color w:val="000000"/>
+          <w:position w:val="0"/>
+          <w:sz w:val="24"/>
+          <w:sz w:val="24"/>
+          <w:szCs w:val="24"/>
+          <w:u w:val="none"/>
+          <w:shd w:fill="auto" w:val="clear"/>
+          <w:vertAlign w:val="baseline"/>
+        </w:rPr>
+      </w:pPr>
+      <w:r>
+        <w:rPr>
+          <w:rFonts w:eastAsia="Times New Roman" w:cs="Times New Roman"/>
+          <w:b w:val="false"/>
+          <w:i w:val="false"/>
+          <w:caps w:val="false"/>
+          <w:smallCaps w:val="false"/>
+          <w:strike w:val="false"/>
+          <w:dstrike w:val="false"/>
+          <w:color w:val="000000"/>
+          <w:position w:val="0"/>
+          <w:sz w:val="24"/>
+          <w:sz w:val="24"/>
+          <w:szCs w:val="24"/>
+          <w:u w:val="none"/>
+          <w:shd w:fill="auto" w:val="clear"/>
+          <w:vertAlign w:val="baseline"/>
+        </w:rPr>
+        <w:t>spanning-tree vlan 3</w:t>
+      </w:r>
+      <w:r>
+        <w:rPr>
+          <w:rFonts w:eastAsia="Times New Roman" w:cs="Times New Roman"/>
+          <w:b w:val="false"/>
+          <w:i w:val="false"/>
+          <w:caps w:val="false"/>
+          <w:smallCaps w:val="false"/>
+          <w:strike w:val="false"/>
+          <w:dstrike w:val="false"/>
+          <w:color w:val="000000"/>
+          <w:position w:val="0"/>
+          <w:sz w:val="24"/>
+          <w:sz w:val="24"/>
+          <w:szCs w:val="24"/>
+          <w:u w:val="none"/>
+          <w:shd w:fill="auto" w:val="clear"/>
+          <w:vertAlign w:val="baseline"/>
+        </w:rPr>
+        <w:t>2</w:t>
+      </w:r>
+      <w:r>
+        <w:rPr>
+          <w:rFonts w:eastAsia="Times New Roman" w:cs="Times New Roman"/>
+          <w:b w:val="false"/>
+          <w:i w:val="false"/>
+          <w:caps w:val="false"/>
+          <w:smallCaps w:val="false"/>
+          <w:strike w:val="false"/>
+          <w:dstrike w:val="false"/>
+          <w:color w:val="000000"/>
+          <w:position w:val="0"/>
+          <w:sz w:val="24"/>
+          <w:sz w:val="24"/>
+          <w:szCs w:val="24"/>
+          <w:u w:val="none"/>
+          <w:shd w:fill="auto" w:val="clear"/>
+          <w:vertAlign w:val="baseline"/>
+        </w:rPr>
+        <w:t xml:space="preserve"> priority 24576 </w:t>
       </w:r>
     </w:p>
     <w:p>
@@ -6821,63 +6609,68 @@
         <w:ind w:hanging="0" w:left="1440" w:right="0"/>
         <w:jc w:val="both"/>
         <w:rPr>
-          <w:rFonts w:ascii="Calibri" w:hAnsi="Calibri" w:eastAsia="Calibri" w:cs="Calibri"/>
-          <w:b w:val="false"/>
-          <w:i w:val="false"/>
-          <w:i w:val="false"/>
-          <w:caps w:val="false"/>
-          <w:smallCaps w:val="false"/>
-          <w:strike w:val="false"/>
-          <w:dstrike w:val="false"/>
-          <w:color w:val="000000"/>
-          <w:position w:val="0"/>
-          <w:sz w:val="22"/>
-          <w:sz w:val="22"/>
-          <w:szCs w:val="22"/>
-          <w:u w:val="none"/>
-          <w:shd w:fill="auto" w:val="clear"/>
-          <w:vertAlign w:val="baseline"/>
-        </w:rPr>
-      </w:pPr>
-      <w:r>
-        <w:rPr>
-          <w:rFonts w:eastAsia="Calibri" w:cs="Calibri" w:ascii="Calibri" w:hAnsi="Calibri"/>
-          <w:b w:val="false"/>
-          <w:i w:val="false"/>
-          <w:caps w:val="false"/>
-          <w:smallCaps w:val="false"/>
-          <w:strike w:val="false"/>
-          <w:dstrike w:val="false"/>
-          <w:color w:val="000000"/>
-          <w:position w:val="0"/>
-          <w:sz w:val="22"/>
-          <w:sz w:val="22"/>
-          <w:szCs w:val="22"/>
-          <w:u w:val="none"/>
-          <w:shd w:fill="auto" w:val="clear"/>
-          <w:vertAlign w:val="baseline"/>
-        </w:rPr>
-        <w:t>…………………………………………………………………………………………………………………………………</w:t>
-      </w:r>
-      <w:r>
-        <w:rPr>
-          <w:rFonts w:eastAsia="Calibri" w:cs="Calibri" w:ascii="Calibri" w:hAnsi="Calibri"/>
-          <w:b w:val="false"/>
-          <w:i w:val="false"/>
-          <w:caps w:val="false"/>
-          <w:smallCaps w:val="false"/>
-          <w:strike w:val="false"/>
-          <w:dstrike w:val="false"/>
-          <w:color w:val="000000"/>
-          <w:position w:val="0"/>
-          <w:sz w:val="22"/>
-          <w:sz w:val="22"/>
-          <w:szCs w:val="22"/>
-          <w:u w:val="none"/>
-          <w:shd w:fill="auto" w:val="clear"/>
-          <w:vertAlign w:val="baseline"/>
-        </w:rPr>
-        <w:t>..</w:t>
+          <w:rFonts w:ascii="Times New Roman" w:hAnsi="Times New Roman"/>
+        </w:rPr>
+      </w:pPr>
+      <w:r>
+        <w:rPr>
+          <w:rFonts w:eastAsia="Times New Roman" w:cs="Times New Roman" w:ascii="Times New Roman" w:hAnsi="Times New Roman"/>
+          <w:b w:val="false"/>
+          <w:i w:val="false"/>
+          <w:caps w:val="false"/>
+          <w:smallCaps w:val="false"/>
+          <w:strike w:val="false"/>
+          <w:dstrike w:val="false"/>
+          <w:color w:val="000000"/>
+          <w:position w:val="0"/>
+          <w:sz w:val="24"/>
+          <w:sz w:val="24"/>
+          <w:szCs w:val="24"/>
+          <w:u w:val="none"/>
+          <w:shd w:fill="auto" w:val="clear"/>
+          <w:vertAlign w:val="baseline"/>
+        </w:rPr>
+        <w:t>spanning-tree vlan 3</w:t>
+      </w:r>
+      <w:r>
+        <w:rPr>
+          <w:rFonts w:eastAsia="Times New Roman" w:cs="Times New Roman" w:ascii="Times New Roman" w:hAnsi="Times New Roman"/>
+          <w:b w:val="false"/>
+          <w:i w:val="false"/>
+          <w:caps w:val="false"/>
+          <w:smallCaps w:val="false"/>
+          <w:strike w:val="false"/>
+          <w:dstrike w:val="false"/>
+          <w:color w:val="000000"/>
+          <w:position w:val="0"/>
+          <w:sz w:val="24"/>
+          <w:sz w:val="24"/>
+          <w:szCs w:val="24"/>
+          <w:u w:val="none"/>
+          <w:shd w:fill="auto" w:val="clear"/>
+          <w:vertAlign w:val="baseline"/>
+        </w:rPr>
+        <w:t>2</w:t>
+      </w:r>
+      <w:r>
+        <w:rPr>
+          <w:rFonts w:eastAsia="Times New Roman" w:cs="Times New Roman" w:ascii="Times New Roman" w:hAnsi="Times New Roman"/>
+          <w:b w:val="false"/>
+          <w:i w:val="false"/>
+          <w:caps w:val="false"/>
+          <w:smallCaps w:val="false"/>
+          <w:strike w:val="false"/>
+          <w:dstrike w:val="false"/>
+          <w:color w:val="000000"/>
+          <w:position w:val="0"/>
+          <w:sz w:val="24"/>
+          <w:sz w:val="24"/>
+          <w:szCs w:val="24"/>
+          <w:u w:val="none"/>
+          <w:shd w:fill="auto" w:val="clear"/>
+          <w:vertAlign w:val="baseline"/>
+        </w:rPr>
+        <w:t xml:space="preserve"> priority 28672</w:t>
       </w:r>
     </w:p>
     <w:p>
@@ -6952,7 +6745,7 @@
           <w:shd w:fill="BFBFBF" w:val="clear"/>
           <w:vertAlign w:val="baseline"/>
         </w:rPr>
-        <w:t>………………………</w:t>
+        <w:t>24607</w:t>
       </w:r>
     </w:p>
     <w:p>
@@ -7027,7 +6820,7 @@
           <w:shd w:fill="BFBFBF" w:val="clear"/>
           <w:vertAlign w:val="baseline"/>
         </w:rPr>
-        <w:t>………………………</w:t>
+        <w:t>28703</w:t>
       </w:r>
     </w:p>
     <w:p>
@@ -7093,8 +6886,8 @@
         <w:pageBreakBefore w:val="false"/>
         <w:widowControl/>
         <w:shd w:val="clear" w:fill="auto"/>
+        <w:bidi w:val="0"/>
         <w:spacing w:lineRule="auto" w:line="240" w:before="120" w:after="120"/>
-        <w:ind w:hanging="0" w:left="0" w:right="0"/>
         <w:jc w:val="left"/>
         <w:rPr>
           <w:rFonts w:ascii="Times New Roman" w:hAnsi="Times New Roman" w:eastAsia="Times New Roman" w:cs="Times New Roman"/>
@@ -7133,7 +6926,187 @@
           <w:shd w:fill="auto" w:val="clear"/>
           <w:vertAlign w:val="baseline"/>
         </w:rPr>
-        <w:t>………………………………………………………………………………………………………………………………………………………………………………………………………………………………………………………………………………………………………</w:t>
+        <w:t>Les priorités de</w:t>
+      </w:r>
+      <w:r>
+        <w:rPr>
+          <w:rFonts w:eastAsia="Times New Roman" w:cs="Times New Roman"/>
+          <w:b w:val="false"/>
+          <w:i w:val="false"/>
+          <w:caps w:val="false"/>
+          <w:smallCaps w:val="false"/>
+          <w:strike w:val="false"/>
+          <w:dstrike w:val="false"/>
+          <w:color w:val="000000"/>
+          <w:position w:val="0"/>
+          <w:sz w:val="24"/>
+          <w:sz w:val="24"/>
+          <w:szCs w:val="24"/>
+          <w:u w:val="none"/>
+          <w:shd w:fill="auto" w:val="clear"/>
+          <w:vertAlign w:val="baseline"/>
+        </w:rPr>
+        <w:t>s commutateurs sont la priorite donnée dans notre configuration + id vlan 31.</w:t>
+      </w:r>
+      <w:r>
+        <w:rPr>
+          <w:rFonts w:eastAsia="Times New Roman" w:cs="Times New Roman"/>
+          <w:b w:val="false"/>
+          <w:i w:val="false"/>
+          <w:caps w:val="false"/>
+          <w:smallCaps w:val="false"/>
+          <w:strike w:val="false"/>
+          <w:dstrike w:val="false"/>
+          <w:color w:val="000000"/>
+          <w:position w:val="0"/>
+          <w:sz w:val="24"/>
+          <w:sz w:val="24"/>
+          <w:szCs w:val="24"/>
+          <w:u w:val="none"/>
+          <w:shd w:fill="auto" w:val="clear"/>
+          <w:vertAlign w:val="baseline"/>
+        </w:rPr>
+        <w:t xml:space="preserve"> 24</w:t>
+      </w:r>
+      <w:r>
+        <w:rPr>
+          <w:rFonts w:eastAsia="Times New Roman" w:cs="Times New Roman"/>
+          <w:b w:val="false"/>
+          <w:i w:val="false"/>
+          <w:caps w:val="false"/>
+          <w:smallCaps w:val="false"/>
+          <w:strike w:val="false"/>
+          <w:dstrike w:val="false"/>
+          <w:color w:val="000000"/>
+          <w:position w:val="0"/>
+          <w:sz w:val="24"/>
+          <w:sz w:val="24"/>
+          <w:szCs w:val="24"/>
+          <w:u w:val="none"/>
+          <w:shd w:fill="auto" w:val="clear"/>
+          <w:vertAlign w:val="baseline"/>
+        </w:rPr>
+        <w:t>607</w:t>
+      </w:r>
+      <w:r>
+        <w:rPr>
+          <w:rFonts w:eastAsia="Times New Roman" w:cs="Times New Roman"/>
+          <w:b w:val="false"/>
+          <w:i w:val="false"/>
+          <w:caps w:val="false"/>
+          <w:smallCaps w:val="false"/>
+          <w:strike w:val="false"/>
+          <w:dstrike w:val="false"/>
+          <w:color w:val="000000"/>
+          <w:position w:val="0"/>
+          <w:sz w:val="24"/>
+          <w:sz w:val="24"/>
+          <w:szCs w:val="24"/>
+          <w:u w:val="none"/>
+          <w:shd w:fill="auto" w:val="clear"/>
+          <w:vertAlign w:val="baseline"/>
+        </w:rPr>
+        <w:t xml:space="preserve"> pour le pont primaire et 28</w:t>
+      </w:r>
+      <w:r>
+        <w:rPr>
+          <w:rFonts w:eastAsia="Times New Roman" w:cs="Times New Roman"/>
+          <w:b w:val="false"/>
+          <w:i w:val="false"/>
+          <w:caps w:val="false"/>
+          <w:smallCaps w:val="false"/>
+          <w:strike w:val="false"/>
+          <w:dstrike w:val="false"/>
+          <w:color w:val="000000"/>
+          <w:position w:val="0"/>
+          <w:sz w:val="24"/>
+          <w:sz w:val="24"/>
+          <w:szCs w:val="24"/>
+          <w:u w:val="none"/>
+          <w:shd w:fill="auto" w:val="clear"/>
+          <w:vertAlign w:val="baseline"/>
+        </w:rPr>
+        <w:t>703</w:t>
+      </w:r>
+      <w:r>
+        <w:rPr>
+          <w:rFonts w:eastAsia="Times New Roman" w:cs="Times New Roman"/>
+          <w:b w:val="false"/>
+          <w:i w:val="false"/>
+          <w:caps w:val="false"/>
+          <w:smallCaps w:val="false"/>
+          <w:strike w:val="false"/>
+          <w:dstrike w:val="false"/>
+          <w:color w:val="000000"/>
+          <w:position w:val="0"/>
+          <w:sz w:val="24"/>
+          <w:sz w:val="24"/>
+          <w:szCs w:val="24"/>
+          <w:u w:val="none"/>
+          <w:shd w:fill="auto" w:val="clear"/>
+          <w:vertAlign w:val="baseline"/>
+        </w:rPr>
+        <w:t xml:space="preserve"> pour le pont secondaire permettent d’assurer une hiérarchie de ponts racines dans le réseau </w:t>
+      </w:r>
+      <w:r>
+        <w:rPr>
+          <w:rFonts w:eastAsia="Times New Roman" w:cs="Times New Roman"/>
+          <w:b w:val="false"/>
+          <w:i w:val="false"/>
+          <w:caps w:val="false"/>
+          <w:smallCaps w:val="false"/>
+          <w:strike w:val="false"/>
+          <w:dstrike w:val="false"/>
+          <w:color w:val="000000"/>
+          <w:position w:val="0"/>
+          <w:sz w:val="24"/>
+          <w:sz w:val="24"/>
+          <w:szCs w:val="24"/>
+          <w:u w:val="none"/>
+          <w:shd w:fill="auto" w:val="clear"/>
+          <w:vertAlign w:val="baseline"/>
+        </w:rPr>
+        <w:t>quand on utilise le protocole spanning-tree</w:t>
+      </w:r>
+      <w:r>
+        <w:rPr>
+          <w:rFonts w:eastAsia="Times New Roman" w:cs="Times New Roman"/>
+          <w:b w:val="false"/>
+          <w:i w:val="false"/>
+          <w:caps w:val="false"/>
+          <w:smallCaps w:val="false"/>
+          <w:strike w:val="false"/>
+          <w:dstrike w:val="false"/>
+          <w:color w:val="000000"/>
+          <w:position w:val="0"/>
+          <w:sz w:val="24"/>
+          <w:sz w:val="24"/>
+          <w:szCs w:val="24"/>
+          <w:u w:val="none"/>
+          <w:shd w:fill="auto" w:val="clear"/>
+          <w:vertAlign w:val="baseline"/>
+        </w:rPr>
+        <w:t xml:space="preserve">. Le pont primaire, avec une priorité plus basse, est préféré comme le pont racine. Le pont secondaire, avec une priorité plus élevée, prendra le rôle de pont racine uniquement si le pont primaire échoue </w:t>
+      </w:r>
+      <w:r>
+        <w:rPr>
+          <w:rFonts w:eastAsia="Times New Roman" w:cs="Times New Roman"/>
+          <w:b w:val="false"/>
+          <w:i w:val="false"/>
+          <w:caps w:val="false"/>
+          <w:smallCaps w:val="false"/>
+          <w:strike w:val="false"/>
+          <w:dstrike w:val="false"/>
+          <w:color w:val="000000"/>
+          <w:position w:val="0"/>
+          <w:sz w:val="24"/>
+          <w:sz w:val="24"/>
+          <w:szCs w:val="24"/>
+          <w:u w:val="none"/>
+          <w:shd w:fill="auto" w:val="clear"/>
+          <w:vertAlign w:val="baseline"/>
+        </w:rPr>
+        <w:t>parce que les autres commutateurs ont la priorite par defaut 32799</w:t>
       </w:r>
       <w:r>
         <w:rPr>

</xml_diff>

<commit_message>
feat: fasicule 4 partie 4
</commit_message>
<xml_diff>
--- a/WorkshopB-fascicule4.docx
+++ b/WorkshopB-fascicule4.docx
@@ -6499,47 +6499,7 @@
           <w:shd w:fill="auto" w:val="clear"/>
           <w:vertAlign w:val="baseline"/>
         </w:rPr>
-        <w:t>spanning-tree vlan 3</w:t>
-      </w:r>
-      <w:r>
-        <w:rPr>
-          <w:rFonts w:eastAsia="Times New Roman" w:cs="Times New Roman"/>
-          <w:b w:val="false"/>
-          <w:i w:val="false"/>
-          <w:caps w:val="false"/>
-          <w:smallCaps w:val="false"/>
-          <w:strike w:val="false"/>
-          <w:dstrike w:val="false"/>
-          <w:color w:val="000000"/>
-          <w:position w:val="0"/>
-          <w:sz w:val="24"/>
-          <w:sz w:val="24"/>
-          <w:szCs w:val="24"/>
-          <w:u w:val="none"/>
-          <w:shd w:fill="auto" w:val="clear"/>
-          <w:vertAlign w:val="baseline"/>
-        </w:rPr>
-        <w:t>2</w:t>
-      </w:r>
-      <w:r>
-        <w:rPr>
-          <w:rFonts w:eastAsia="Times New Roman" w:cs="Times New Roman"/>
-          <w:b w:val="false"/>
-          <w:i w:val="false"/>
-          <w:caps w:val="false"/>
-          <w:smallCaps w:val="false"/>
-          <w:strike w:val="false"/>
-          <w:dstrike w:val="false"/>
-          <w:color w:val="000000"/>
-          <w:position w:val="0"/>
-          <w:sz w:val="24"/>
-          <w:sz w:val="24"/>
-          <w:szCs w:val="24"/>
-          <w:u w:val="none"/>
-          <w:shd w:fill="auto" w:val="clear"/>
-          <w:vertAlign w:val="baseline"/>
-        </w:rPr>
-        <w:t xml:space="preserve"> priority 24576 </w:t>
+        <w:t xml:space="preserve">spanning-tree vlan 32 priority 24576 </w:t>
       </w:r>
     </w:p>
     <w:p>
@@ -6614,63 +6574,23 @@
       </w:pPr>
       <w:r>
         <w:rPr>
-          <w:rFonts w:eastAsia="Times New Roman" w:cs="Times New Roman" w:ascii="Times New Roman" w:hAnsi="Times New Roman"/>
-          <w:b w:val="false"/>
-          <w:i w:val="false"/>
-          <w:caps w:val="false"/>
-          <w:smallCaps w:val="false"/>
-          <w:strike w:val="false"/>
-          <w:dstrike w:val="false"/>
-          <w:color w:val="000000"/>
-          <w:position w:val="0"/>
-          <w:sz w:val="24"/>
-          <w:sz w:val="24"/>
-          <w:szCs w:val="24"/>
-          <w:u w:val="none"/>
-          <w:shd w:fill="auto" w:val="clear"/>
-          <w:vertAlign w:val="baseline"/>
-        </w:rPr>
-        <w:t>spanning-tree vlan 3</w:t>
-      </w:r>
-      <w:r>
-        <w:rPr>
-          <w:rFonts w:eastAsia="Times New Roman" w:cs="Times New Roman" w:ascii="Times New Roman" w:hAnsi="Times New Roman"/>
-          <w:b w:val="false"/>
-          <w:i w:val="false"/>
-          <w:caps w:val="false"/>
-          <w:smallCaps w:val="false"/>
-          <w:strike w:val="false"/>
-          <w:dstrike w:val="false"/>
-          <w:color w:val="000000"/>
-          <w:position w:val="0"/>
-          <w:sz w:val="24"/>
-          <w:sz w:val="24"/>
-          <w:szCs w:val="24"/>
-          <w:u w:val="none"/>
-          <w:shd w:fill="auto" w:val="clear"/>
-          <w:vertAlign w:val="baseline"/>
-        </w:rPr>
-        <w:t>2</w:t>
-      </w:r>
-      <w:r>
-        <w:rPr>
-          <w:rFonts w:eastAsia="Times New Roman" w:cs="Times New Roman" w:ascii="Times New Roman" w:hAnsi="Times New Roman"/>
-          <w:b w:val="false"/>
-          <w:i w:val="false"/>
-          <w:caps w:val="false"/>
-          <w:smallCaps w:val="false"/>
-          <w:strike w:val="false"/>
-          <w:dstrike w:val="false"/>
-          <w:color w:val="000000"/>
-          <w:position w:val="0"/>
-          <w:sz w:val="24"/>
-          <w:sz w:val="24"/>
-          <w:szCs w:val="24"/>
-          <w:u w:val="none"/>
-          <w:shd w:fill="auto" w:val="clear"/>
-          <w:vertAlign w:val="baseline"/>
-        </w:rPr>
-        <w:t xml:space="preserve"> priority 28672</w:t>
+          <w:rFonts w:eastAsia="Times New Roman" w:cs="Times New Roman"/>
+          <w:b w:val="false"/>
+          <w:i w:val="false"/>
+          <w:caps w:val="false"/>
+          <w:smallCaps w:val="false"/>
+          <w:strike w:val="false"/>
+          <w:dstrike w:val="false"/>
+          <w:color w:val="000000"/>
+          <w:position w:val="0"/>
+          <w:sz w:val="24"/>
+          <w:sz w:val="24"/>
+          <w:szCs w:val="24"/>
+          <w:u w:val="none"/>
+          <w:shd w:fill="auto" w:val="clear"/>
+          <w:vertAlign w:val="baseline"/>
+        </w:rPr>
+        <w:t>spanning-tree vlan 32 priority 28672</w:t>
       </w:r>
     </w:p>
     <w:p>
@@ -6926,207 +6846,7 @@
           <w:shd w:fill="auto" w:val="clear"/>
           <w:vertAlign w:val="baseline"/>
         </w:rPr>
-        <w:t>Les priorités de</w:t>
-      </w:r>
-      <w:r>
-        <w:rPr>
-          <w:rFonts w:eastAsia="Times New Roman" w:cs="Times New Roman"/>
-          <w:b w:val="false"/>
-          <w:i w:val="false"/>
-          <w:caps w:val="false"/>
-          <w:smallCaps w:val="false"/>
-          <w:strike w:val="false"/>
-          <w:dstrike w:val="false"/>
-          <w:color w:val="000000"/>
-          <w:position w:val="0"/>
-          <w:sz w:val="24"/>
-          <w:sz w:val="24"/>
-          <w:szCs w:val="24"/>
-          <w:u w:val="none"/>
-          <w:shd w:fill="auto" w:val="clear"/>
-          <w:vertAlign w:val="baseline"/>
-        </w:rPr>
-        <w:t>s commutateurs sont la priorite donnée dans notre configuration + id vlan 31.</w:t>
-      </w:r>
-      <w:r>
-        <w:rPr>
-          <w:rFonts w:eastAsia="Times New Roman" w:cs="Times New Roman"/>
-          <w:b w:val="false"/>
-          <w:i w:val="false"/>
-          <w:caps w:val="false"/>
-          <w:smallCaps w:val="false"/>
-          <w:strike w:val="false"/>
-          <w:dstrike w:val="false"/>
-          <w:color w:val="000000"/>
-          <w:position w:val="0"/>
-          <w:sz w:val="24"/>
-          <w:sz w:val="24"/>
-          <w:szCs w:val="24"/>
-          <w:u w:val="none"/>
-          <w:shd w:fill="auto" w:val="clear"/>
-          <w:vertAlign w:val="baseline"/>
-        </w:rPr>
-        <w:t xml:space="preserve"> 24</w:t>
-      </w:r>
-      <w:r>
-        <w:rPr>
-          <w:rFonts w:eastAsia="Times New Roman" w:cs="Times New Roman"/>
-          <w:b w:val="false"/>
-          <w:i w:val="false"/>
-          <w:caps w:val="false"/>
-          <w:smallCaps w:val="false"/>
-          <w:strike w:val="false"/>
-          <w:dstrike w:val="false"/>
-          <w:color w:val="000000"/>
-          <w:position w:val="0"/>
-          <w:sz w:val="24"/>
-          <w:sz w:val="24"/>
-          <w:szCs w:val="24"/>
-          <w:u w:val="none"/>
-          <w:shd w:fill="auto" w:val="clear"/>
-          <w:vertAlign w:val="baseline"/>
-        </w:rPr>
-        <w:t>607</w:t>
-      </w:r>
-      <w:r>
-        <w:rPr>
-          <w:rFonts w:eastAsia="Times New Roman" w:cs="Times New Roman"/>
-          <w:b w:val="false"/>
-          <w:i w:val="false"/>
-          <w:caps w:val="false"/>
-          <w:smallCaps w:val="false"/>
-          <w:strike w:val="false"/>
-          <w:dstrike w:val="false"/>
-          <w:color w:val="000000"/>
-          <w:position w:val="0"/>
-          <w:sz w:val="24"/>
-          <w:sz w:val="24"/>
-          <w:szCs w:val="24"/>
-          <w:u w:val="none"/>
-          <w:shd w:fill="auto" w:val="clear"/>
-          <w:vertAlign w:val="baseline"/>
-        </w:rPr>
-        <w:t xml:space="preserve"> pour le pont primaire et 28</w:t>
-      </w:r>
-      <w:r>
-        <w:rPr>
-          <w:rFonts w:eastAsia="Times New Roman" w:cs="Times New Roman"/>
-          <w:b w:val="false"/>
-          <w:i w:val="false"/>
-          <w:caps w:val="false"/>
-          <w:smallCaps w:val="false"/>
-          <w:strike w:val="false"/>
-          <w:dstrike w:val="false"/>
-          <w:color w:val="000000"/>
-          <w:position w:val="0"/>
-          <w:sz w:val="24"/>
-          <w:sz w:val="24"/>
-          <w:szCs w:val="24"/>
-          <w:u w:val="none"/>
-          <w:shd w:fill="auto" w:val="clear"/>
-          <w:vertAlign w:val="baseline"/>
-        </w:rPr>
-        <w:t>703</w:t>
-      </w:r>
-      <w:r>
-        <w:rPr>
-          <w:rFonts w:eastAsia="Times New Roman" w:cs="Times New Roman"/>
-          <w:b w:val="false"/>
-          <w:i w:val="false"/>
-          <w:caps w:val="false"/>
-          <w:smallCaps w:val="false"/>
-          <w:strike w:val="false"/>
-          <w:dstrike w:val="false"/>
-          <w:color w:val="000000"/>
-          <w:position w:val="0"/>
-          <w:sz w:val="24"/>
-          <w:sz w:val="24"/>
-          <w:szCs w:val="24"/>
-          <w:u w:val="none"/>
-          <w:shd w:fill="auto" w:val="clear"/>
-          <w:vertAlign w:val="baseline"/>
-        </w:rPr>
-        <w:t xml:space="preserve"> pour le pont secondaire permettent d’assurer une hiérarchie de ponts racines dans le réseau </w:t>
-      </w:r>
-      <w:r>
-        <w:rPr>
-          <w:rFonts w:eastAsia="Times New Roman" w:cs="Times New Roman"/>
-          <w:b w:val="false"/>
-          <w:i w:val="false"/>
-          <w:caps w:val="false"/>
-          <w:smallCaps w:val="false"/>
-          <w:strike w:val="false"/>
-          <w:dstrike w:val="false"/>
-          <w:color w:val="000000"/>
-          <w:position w:val="0"/>
-          <w:sz w:val="24"/>
-          <w:sz w:val="24"/>
-          <w:szCs w:val="24"/>
-          <w:u w:val="none"/>
-          <w:shd w:fill="auto" w:val="clear"/>
-          <w:vertAlign w:val="baseline"/>
-        </w:rPr>
-        <w:t>quand on utilise le protocole spanning-tree</w:t>
-      </w:r>
-      <w:r>
-        <w:rPr>
-          <w:rFonts w:eastAsia="Times New Roman" w:cs="Times New Roman"/>
-          <w:b w:val="false"/>
-          <w:i w:val="false"/>
-          <w:caps w:val="false"/>
-          <w:smallCaps w:val="false"/>
-          <w:strike w:val="false"/>
-          <w:dstrike w:val="false"/>
-          <w:color w:val="000000"/>
-          <w:position w:val="0"/>
-          <w:sz w:val="24"/>
-          <w:sz w:val="24"/>
-          <w:szCs w:val="24"/>
-          <w:u w:val="none"/>
-          <w:shd w:fill="auto" w:val="clear"/>
-          <w:vertAlign w:val="baseline"/>
-        </w:rPr>
-        <w:t xml:space="preserve">. Le pont primaire, avec une priorité plus basse, est préféré comme le pont racine. Le pont secondaire, avec une priorité plus élevée, prendra le rôle de pont racine uniquement si le pont primaire échoue </w:t>
-      </w:r>
-      <w:r>
-        <w:rPr>
-          <w:rFonts w:eastAsia="Times New Roman" w:cs="Times New Roman"/>
-          <w:b w:val="false"/>
-          <w:i w:val="false"/>
-          <w:caps w:val="false"/>
-          <w:smallCaps w:val="false"/>
-          <w:strike w:val="false"/>
-          <w:dstrike w:val="false"/>
-          <w:color w:val="000000"/>
-          <w:position w:val="0"/>
-          <w:sz w:val="24"/>
-          <w:sz w:val="24"/>
-          <w:szCs w:val="24"/>
-          <w:u w:val="none"/>
-          <w:shd w:fill="auto" w:val="clear"/>
-          <w:vertAlign w:val="baseline"/>
-        </w:rPr>
-        <w:t>parce que les autres commutateurs ont la priorite par defaut 32799</w:t>
-      </w:r>
-      <w:r>
-        <w:rPr>
-          <w:rFonts w:eastAsia="Times New Roman" w:cs="Times New Roman"/>
-          <w:b w:val="false"/>
-          <w:i w:val="false"/>
-          <w:caps w:val="false"/>
-          <w:smallCaps w:val="false"/>
-          <w:strike w:val="false"/>
-          <w:dstrike w:val="false"/>
-          <w:color w:val="000000"/>
-          <w:position w:val="0"/>
-          <w:sz w:val="24"/>
-          <w:sz w:val="24"/>
-          <w:szCs w:val="24"/>
-          <w:u w:val="none"/>
-          <w:shd w:fill="auto" w:val="clear"/>
-          <w:vertAlign w:val="baseline"/>
-        </w:rPr>
-        <w:t>.</w:t>
+        <w:t>Les priorités des commutateurs sont la priorite donnée dans notre configuration + id vlan 31. 24607 pour le pont primaire et 28703 pour le pont secondaire permettent d’assurer une hiérarchie de ponts racines dans le réseau quand on utilise le protocole spanning-tree. Le pont primaire, avec une priorité plus basse, est préféré comme le pont racine. Le pont secondaire, avec une priorité plus élevée, prendra le rôle de pont racine uniquement si le pont primaire échoue parce que les autres commutateurs ont la priorite par defaut 32799.</w:t>
       </w:r>
     </w:p>
     <w:p>
@@ -7389,17 +7109,63 @@
     <w:p>
       <w:pPr>
         <w:pStyle w:val="normal1"/>
+        <w:bidi w:val="0"/>
         <w:spacing w:lineRule="auto" w:line="360"/>
         <w:ind w:hanging="0" w:left="360"/>
+        <w:jc w:val="both"/>
         <w:rPr/>
       </w:pPr>
       <w:r>
         <w:rPr/>
-        <w:t>…………………………………………………………………………………………</w:t>
+        <w:t>La fonction port</w:t>
       </w:r>
       <w:r>
         <w:rPr/>
-        <w:t>...</w:t>
+        <w:t>fast</w:t>
+      </w:r>
+      <w:r>
+        <w:rPr/>
+        <w:t xml:space="preserve"> doit </w:t>
+      </w:r>
+      <w:r>
+        <w:rPr/>
+        <w:t>e</w:t>
+      </w:r>
+      <w:r>
+        <w:rPr/>
+        <w:t xml:space="preserve">tre activée sur les ports </w:t>
+      </w:r>
+      <w:r>
+        <w:rPr/>
+        <w:t xml:space="preserve">qui ne sont pas </w:t>
+      </w:r>
+      <w:r>
+        <w:rPr/>
+        <w:t xml:space="preserve">connectés </w:t>
+      </w:r>
+      <w:r>
+        <w:rPr/>
+        <w:t>a</w:t>
+      </w:r>
+      <w:r>
+        <w:rPr/>
+        <w:t xml:space="preserve"> un autre </w:t>
+      </w:r>
+      <w:r>
+        <w:rPr/>
+        <w:t>e</w:t>
+      </w:r>
+      <w:r>
+        <w:rPr/>
+        <w:t xml:space="preserve">quipement actif. </w:t>
+      </w:r>
+      <w:r>
+        <w:rPr/>
+        <w:t>Dans notre cas les ports en mode access</w:t>
+      </w:r>
+      <w:r>
+        <w:rPr/>
+        <w:t xml:space="preserve"> </w:t>
       </w:r>
     </w:p>
     <w:p>
@@ -7505,77 +7271,7 @@
           <w:shd w:fill="auto" w:val="clear"/>
           <w:vertAlign w:val="baseline"/>
         </w:rPr>
-        <w:t>……………………………………………………………………………………………………</w:t>
-      </w:r>
-      <w:r>
-        <w:rPr>
-          <w:rFonts w:eastAsia="Arial" w:cs="Arial" w:ascii="Arial" w:hAnsi="Arial"/>
-          <w:b w:val="false"/>
-          <w:i w:val="false"/>
-          <w:caps w:val="false"/>
-          <w:smallCaps w:val="false"/>
-          <w:strike w:val="false"/>
-          <w:dstrike w:val="false"/>
-          <w:color w:val="000000"/>
-          <w:position w:val="0"/>
-          <w:sz w:val="20"/>
-          <w:sz w:val="20"/>
-          <w:szCs w:val="20"/>
-          <w:u w:val="none"/>
-          <w:shd w:fill="auto" w:val="clear"/>
-          <w:vertAlign w:val="baseline"/>
-        </w:rPr>
-        <w:t>..…….</w:t>
-      </w:r>
-    </w:p>
-    <w:p>
-      <w:pPr>
-        <w:pStyle w:val="normal1"/>
-        <w:keepNext w:val="false"/>
-        <w:keepLines w:val="false"/>
-        <w:pageBreakBefore w:val="false"/>
-        <w:widowControl/>
-        <w:shd w:val="clear" w:fill="auto"/>
-        <w:spacing w:lineRule="auto" w:line="276" w:before="0" w:after="0"/>
-        <w:ind w:hanging="0" w:left="0" w:right="0"/>
-        <w:jc w:val="both"/>
-        <w:rPr>
-          <w:rFonts w:ascii="Times New Roman" w:hAnsi="Times New Roman" w:eastAsia="Times New Roman" w:cs="Times New Roman"/>
-          <w:b/>
-          <w:i w:val="false"/>
-          <w:i w:val="false"/>
-          <w:caps w:val="false"/>
-          <w:smallCaps w:val="false"/>
-          <w:strike w:val="false"/>
-          <w:dstrike w:val="false"/>
-          <w:color w:val="C00000"/>
-          <w:position w:val="0"/>
-          <w:sz w:val="24"/>
-          <w:sz w:val="24"/>
-          <w:szCs w:val="24"/>
-          <w:u w:val="none"/>
-          <w:shd w:fill="auto" w:val="clear"/>
-          <w:vertAlign w:val="baseline"/>
-        </w:rPr>
-      </w:pPr>
-      <w:r>
-        <w:rPr>
-          <w:rFonts w:eastAsia="Times New Roman" w:cs="Times New Roman"/>
-          <w:b/>
-          <w:i w:val="false"/>
-          <w:caps w:val="false"/>
-          <w:smallCaps w:val="false"/>
-          <w:strike w:val="false"/>
-          <w:dstrike w:val="false"/>
-          <w:color w:val="C00000"/>
-          <w:position w:val="0"/>
-          <w:sz w:val="24"/>
-          <w:sz w:val="24"/>
-          <w:szCs w:val="24"/>
-          <w:u w:val="none"/>
-          <w:shd w:fill="auto" w:val="clear"/>
-          <w:vertAlign w:val="baseline"/>
-        </w:rPr>
+        <w:t>spanning-tree portfast</w:t>
       </w:r>
     </w:p>
     <w:p>
@@ -7737,17 +7433,14 @@
     <w:p>
       <w:pPr>
         <w:pStyle w:val="normal1"/>
+        <w:bidi w:val="0"/>
         <w:spacing w:lineRule="auto" w:line="360"/>
         <w:ind w:hanging="0" w:left="360"/>
         <w:rPr/>
       </w:pPr>
       <w:r>
         <w:rPr/>
-        <w:t>…………………………………………………………………………………………</w:t>
-      </w:r>
-      <w:r>
-        <w:rPr/>
-        <w:t>...</w:t>
+        <w:t>Cette fonction est utilisé sur les ports configurés avec portfast</w:t>
       </w:r>
     </w:p>
     <w:p>
@@ -7808,9 +7501,6 @@
     <w:p>
       <w:pPr>
         <w:pStyle w:val="normal1"/>
-        <w:keepNext w:val="false"/>
-        <w:keepLines w:val="false"/>
-        <w:pageBreakBefore w:val="false"/>
         <w:widowControl/>
         <w:shd w:val="clear" w:fill="auto"/>
         <w:spacing w:lineRule="auto" w:line="240" w:before="120" w:after="120"/>
@@ -7853,27 +7543,7 @@
           <w:shd w:fill="auto" w:val="clear"/>
           <w:vertAlign w:val="baseline"/>
         </w:rPr>
-        <w:t>……………………………………………………………………………………………………</w:t>
-      </w:r>
-      <w:r>
-        <w:rPr>
-          <w:rFonts w:eastAsia="Arial" w:cs="Arial" w:ascii="Arial" w:hAnsi="Arial"/>
-          <w:b w:val="false"/>
-          <w:i w:val="false"/>
-          <w:caps w:val="false"/>
-          <w:smallCaps w:val="false"/>
-          <w:strike w:val="false"/>
-          <w:dstrike w:val="false"/>
-          <w:color w:val="000000"/>
-          <w:position w:val="0"/>
-          <w:sz w:val="20"/>
-          <w:sz w:val="20"/>
-          <w:szCs w:val="20"/>
-          <w:u w:val="none"/>
-          <w:shd w:fill="auto" w:val="clear"/>
-          <w:vertAlign w:val="baseline"/>
-        </w:rPr>
-        <w:t>..…….</w:t>
+        <w:t xml:space="preserve">spanning-tree bpduguard enable </w:t>
       </w:r>
     </w:p>
     <w:p>

</xml_diff>